<commit_message>
V1.10 - Gestos de tempo en escena 3/4 | Cajas colocadas correctamente | Reconocimiento de gestos
</commit_message>
<xml_diff>
--- a/CHANGELOG BRANCH DEVELOPMENT RV.docx
+++ b/CHANGELOG BRANCH DEVELOPMENT RV.docx
@@ -808,7 +808,7 @@
           <v:shape id="_x0000_i1025" type="#_x0000_t75" style="width:77pt;height:49.45pt" o:ole="">
             <v:imagedata r:id="rId5" o:title=""/>
           </v:shape>
-          <o:OLEObject Type="Embed" ProgID="Package" ShapeID="_x0000_i1025" DrawAspect="Icon" ObjectID="_1651854725" r:id="rId6"/>
+          <o:OLEObject Type="Embed" ProgID="Package" ShapeID="_x0000_i1025" DrawAspect="Icon" ObjectID="_1652005885" r:id="rId6"/>
         </w:object>
       </w:r>
     </w:p>
@@ -1547,106 +1547,867 @@
           </wp:inline>
         </w:drawing>
       </w:r>
+    </w:p>
+    <w:p>
+      <w:pPr>
+        <w:spacing w:after="0" w:line="240" w:lineRule="auto"/>
+        <w:ind w:left="985"/>
+        <w:rPr>
+          <w:rFonts w:ascii="Calibri" w:eastAsia="Times New Roman" w:hAnsi="Calibri" w:cs="Calibri"/>
+          <w:lang w:eastAsia="es-ES"/>
+        </w:rPr>
+      </w:pPr>
+    </w:p>
+    <w:p>
+      <w:pPr>
+        <w:spacing w:after="0" w:line="240" w:lineRule="auto"/>
+        <w:ind w:left="985"/>
+        <w:rPr>
+          <w:rFonts w:ascii="Calibri" w:eastAsia="Times New Roman" w:hAnsi="Calibri" w:cs="Calibri"/>
+          <w:lang w:eastAsia="es-ES"/>
+        </w:rPr>
+      </w:pPr>
+      <w:r>
+        <w:rPr>
+          <w:rFonts w:ascii="Calibri" w:eastAsia="Times New Roman" w:hAnsi="Calibri" w:cs="Calibri"/>
+          <w:lang w:eastAsia="es-ES"/>
+        </w:rPr>
+        <w:t xml:space="preserve">Características obligatorias de la capa HI5_Interaction_Objects </w:t>
+      </w:r>
+      <w:proofErr w:type="gramStart"/>
+      <w:r>
+        <w:rPr>
+          <w:rFonts w:ascii="Calibri" w:eastAsia="Times New Roman" w:hAnsi="Calibri" w:cs="Calibri"/>
+          <w:lang w:eastAsia="es-ES"/>
+        </w:rPr>
+        <w:t>( La</w:t>
+      </w:r>
+      <w:proofErr w:type="gramEnd"/>
+      <w:r>
+        <w:rPr>
+          <w:rFonts w:ascii="Calibri" w:eastAsia="Times New Roman" w:hAnsi="Calibri" w:cs="Calibri"/>
+          <w:lang w:eastAsia="es-ES"/>
+        </w:rPr>
+        <w:t xml:space="preserve"> propiedad </w:t>
+      </w:r>
+      <w:proofErr w:type="spellStart"/>
+      <w:r>
+        <w:rPr>
+          <w:rFonts w:ascii="Calibri" w:eastAsia="Times New Roman" w:hAnsi="Calibri" w:cs="Calibri"/>
+          <w:lang w:eastAsia="es-ES"/>
+        </w:rPr>
+        <w:t>Transform</w:t>
+      </w:r>
+      <w:proofErr w:type="spellEnd"/>
+      <w:r>
+        <w:rPr>
+          <w:rFonts w:ascii="Calibri" w:eastAsia="Times New Roman" w:hAnsi="Calibri" w:cs="Calibri"/>
+          <w:lang w:eastAsia="es-ES"/>
+        </w:rPr>
+        <w:t xml:space="preserve"> puede tener cualquier valor).</w:t>
+      </w:r>
+    </w:p>
+    <w:p>
+      <w:pPr>
+        <w:spacing w:after="0" w:line="240" w:lineRule="auto"/>
+        <w:ind w:left="985"/>
+        <w:rPr>
+          <w:rFonts w:ascii="Calibri" w:eastAsia="Times New Roman" w:hAnsi="Calibri" w:cs="Calibri"/>
+          <w:lang w:eastAsia="es-ES"/>
+        </w:rPr>
+      </w:pPr>
+      <w:r>
+        <w:rPr>
+          <w:rFonts w:ascii="Calibri" w:eastAsia="Times New Roman" w:hAnsi="Calibri" w:cs="Calibri"/>
+          <w:lang w:eastAsia="es-ES"/>
+        </w:rPr>
+        <w:t xml:space="preserve"> </w:t>
+      </w:r>
+    </w:p>
+    <w:p>
+      <w:pPr>
+        <w:spacing w:after="0" w:line="240" w:lineRule="auto"/>
+        <w:ind w:left="985"/>
+        <w:rPr>
+          <w:rFonts w:ascii="Calibri" w:eastAsia="Times New Roman" w:hAnsi="Calibri" w:cs="Calibri"/>
+          <w:lang w:eastAsia="es-ES"/>
+        </w:rPr>
+      </w:pPr>
+      <w:r>
+        <w:rPr>
+          <w:rFonts w:ascii="Calibri" w:eastAsia="Times New Roman" w:hAnsi="Calibri" w:cs="Calibri"/>
+          <w:lang w:eastAsia="es-ES"/>
+        </w:rPr>
+        <w:t> </w:t>
+      </w:r>
+    </w:p>
+    <w:p>
+      <w:pPr>
+        <w:jc w:val="both"/>
+      </w:pPr>
+      <w:r>
+        <w:t>V1.10:</w:t>
+      </w:r>
+    </w:p>
+    <w:p>
+      <w:pPr>
+        <w:jc w:val="both"/>
+      </w:pPr>
+      <w:r>
+        <w:t xml:space="preserve">ADDED: </w:t>
+      </w:r>
+    </w:p>
+    <w:p>
+      <w:pPr>
+        <w:pStyle w:val="Prrafodelista"/>
+        <w:numPr>
+          <w:ilvl w:val="0"/>
+          <w:numId w:val="5"/>
+        </w:numPr>
+        <w:jc w:val="both"/>
+      </w:pPr>
+      <w:r>
+        <w:t xml:space="preserve">Escena ¾ por con el Script de gestos de tempo funcionando correctamente. </w:t>
+      </w:r>
+    </w:p>
+    <w:p>
+      <w:pPr>
+        <w:pStyle w:val="Prrafodelista"/>
+        <w:numPr>
+          <w:ilvl w:val="0"/>
+          <w:numId w:val="5"/>
+        </w:numPr>
+        <w:jc w:val="both"/>
+      </w:pPr>
+      <w:r>
+        <w:t xml:space="preserve">Existe un problema con los </w:t>
+      </w:r>
+      <w:proofErr w:type="spellStart"/>
+      <w:r>
+        <w:t>colliders</w:t>
+      </w:r>
+      <w:proofErr w:type="spellEnd"/>
+      <w:r>
+        <w:t xml:space="preserve"> de cada cubo que por mucho que se reducen siguen siendo demasiado grandes. </w:t>
+      </w:r>
+    </w:p>
+    <w:p>
+      <w:pPr>
+        <w:pStyle w:val="Prrafodelista"/>
+        <w:numPr>
+          <w:ilvl w:val="0"/>
+          <w:numId w:val="5"/>
+        </w:numPr>
+        <w:jc w:val="both"/>
+      </w:pPr>
+      <w:r>
+        <w:t xml:space="preserve">Reconocimiento de gestos activo. Gestos: Puño, Palma, Señalar dedo índice. </w:t>
+      </w:r>
+    </w:p>
+    <w:p>
+      <w:pPr>
+        <w:jc w:val="both"/>
+      </w:pPr>
+      <w:r>
+        <w:t xml:space="preserve">CHANGED: </w:t>
+      </w:r>
+    </w:p>
+    <w:p>
+      <w:pPr>
+        <w:spacing w:after="0" w:line="240" w:lineRule="auto"/>
+        <w:ind w:left="540"/>
+        <w:rPr>
+          <w:rFonts w:ascii="Calibri" w:eastAsia="Times New Roman" w:hAnsi="Calibri" w:cs="Calibri"/>
+          <w:lang w:eastAsia="es-ES"/>
+        </w:rPr>
+      </w:pPr>
+      <w:r>
+        <w:rPr>
+          <w:rFonts w:ascii="Calibri" w:eastAsia="Times New Roman" w:hAnsi="Calibri" w:cs="Calibri"/>
+          <w:lang w:eastAsia="es-ES"/>
+        </w:rPr>
+        <w:lastRenderedPageBreak/>
+        <w:t xml:space="preserve">COLLIDERS: </w:t>
+      </w:r>
+    </w:p>
+    <w:p>
+      <w:pPr>
+        <w:spacing w:after="0" w:line="240" w:lineRule="auto"/>
+        <w:ind w:left="540"/>
+        <w:rPr>
+          <w:rFonts w:ascii="Calibri" w:eastAsia="Times New Roman" w:hAnsi="Calibri" w:cs="Calibri"/>
+          <w:lang w:eastAsia="es-ES"/>
+        </w:rPr>
+      </w:pPr>
+      <w:r>
+        <w:rPr>
+          <w:rFonts w:ascii="Calibri" w:eastAsia="Times New Roman" w:hAnsi="Calibri" w:cs="Calibri"/>
+          <w:lang w:eastAsia="es-ES"/>
+        </w:rPr>
+        <w:t> </w:t>
+      </w:r>
+    </w:p>
+    <w:p>
+      <w:pPr>
+        <w:pStyle w:val="Prrafodelista"/>
+        <w:numPr>
+          <w:ilvl w:val="0"/>
+          <w:numId w:val="10"/>
+        </w:numPr>
+        <w:spacing w:after="0" w:line="240" w:lineRule="auto"/>
+        <w:textAlignment w:val="center"/>
+        <w:rPr>
+          <w:rFonts w:ascii="Calibri" w:eastAsia="Times New Roman" w:hAnsi="Calibri" w:cs="Calibri"/>
+          <w:lang w:eastAsia="es-ES"/>
+        </w:rPr>
+      </w:pPr>
+      <w:r>
+        <w:rPr>
+          <w:rFonts w:ascii="Calibri" w:eastAsia="Times New Roman" w:hAnsi="Calibri" w:cs="Calibri"/>
+          <w:lang w:eastAsia="es-ES"/>
+        </w:rPr>
+        <w:t xml:space="preserve">Para detectar el </w:t>
+      </w:r>
+      <w:proofErr w:type="spellStart"/>
+      <w:r>
+        <w:rPr>
+          <w:rFonts w:ascii="Calibri" w:eastAsia="Times New Roman" w:hAnsi="Calibri" w:cs="Calibri"/>
+          <w:lang w:eastAsia="es-ES"/>
+        </w:rPr>
+        <w:t>collider</w:t>
+      </w:r>
+      <w:proofErr w:type="spellEnd"/>
+      <w:r>
+        <w:rPr>
+          <w:rFonts w:ascii="Calibri" w:eastAsia="Times New Roman" w:hAnsi="Calibri" w:cs="Calibri"/>
+          <w:lang w:eastAsia="es-ES"/>
+        </w:rPr>
+        <w:t xml:space="preserve"> correspondiente de cada mano podemos cambiar el </w:t>
+      </w:r>
+      <w:proofErr w:type="spellStart"/>
+      <w:r>
+        <w:rPr>
+          <w:rFonts w:ascii="Calibri" w:eastAsia="Times New Roman" w:hAnsi="Calibri" w:cs="Calibri"/>
+          <w:lang w:eastAsia="es-ES"/>
+        </w:rPr>
+        <w:t>tag</w:t>
+      </w:r>
+      <w:proofErr w:type="spellEnd"/>
+      <w:r>
+        <w:rPr>
+          <w:rFonts w:ascii="Calibri" w:eastAsia="Times New Roman" w:hAnsi="Calibri" w:cs="Calibri"/>
+          <w:lang w:eastAsia="es-ES"/>
+        </w:rPr>
+        <w:t xml:space="preserve"> de cada uno de los </w:t>
+      </w:r>
+      <w:proofErr w:type="spellStart"/>
+      <w:r>
+        <w:rPr>
+          <w:rFonts w:ascii="Calibri" w:eastAsia="Times New Roman" w:hAnsi="Calibri" w:cs="Calibri"/>
+          <w:lang w:eastAsia="es-ES"/>
+        </w:rPr>
+        <w:t>colliders</w:t>
+      </w:r>
+      <w:proofErr w:type="spellEnd"/>
+      <w:r>
+        <w:rPr>
+          <w:rFonts w:ascii="Calibri" w:eastAsia="Times New Roman" w:hAnsi="Calibri" w:cs="Calibri"/>
+          <w:lang w:eastAsia="es-ES"/>
+        </w:rPr>
+        <w:t xml:space="preserve"> de cada mano. </w:t>
+      </w:r>
+      <w:proofErr w:type="spellStart"/>
+      <w:r>
+        <w:rPr>
+          <w:rFonts w:ascii="Calibri" w:eastAsia="Times New Roman" w:hAnsi="Calibri" w:cs="Calibri"/>
+          <w:lang w:eastAsia="es-ES"/>
+        </w:rPr>
+        <w:t>Asi</w:t>
+      </w:r>
+      <w:proofErr w:type="spellEnd"/>
+      <w:r>
+        <w:rPr>
+          <w:rFonts w:ascii="Calibri" w:eastAsia="Times New Roman" w:hAnsi="Calibri" w:cs="Calibri"/>
+          <w:lang w:eastAsia="es-ES"/>
+        </w:rPr>
+        <w:t xml:space="preserve"> por ejemplo todos los </w:t>
+      </w:r>
+      <w:proofErr w:type="spellStart"/>
+      <w:r>
+        <w:rPr>
+          <w:rFonts w:ascii="Calibri" w:eastAsia="Times New Roman" w:hAnsi="Calibri" w:cs="Calibri"/>
+          <w:lang w:eastAsia="es-ES"/>
+        </w:rPr>
+        <w:t>colliders</w:t>
+      </w:r>
+      <w:proofErr w:type="spellEnd"/>
+      <w:r>
+        <w:rPr>
+          <w:rFonts w:ascii="Calibri" w:eastAsia="Times New Roman" w:hAnsi="Calibri" w:cs="Calibri"/>
+          <w:lang w:eastAsia="es-ES"/>
+        </w:rPr>
+        <w:t xml:space="preserve"> usados en la mano izquierda se </w:t>
+      </w:r>
+      <w:proofErr w:type="spellStart"/>
+      <w:r>
+        <w:rPr>
+          <w:rFonts w:ascii="Calibri" w:eastAsia="Times New Roman" w:hAnsi="Calibri" w:cs="Calibri"/>
+          <w:lang w:eastAsia="es-ES"/>
+        </w:rPr>
+        <w:t>tagean</w:t>
+      </w:r>
+      <w:proofErr w:type="spellEnd"/>
+      <w:r>
+        <w:rPr>
+          <w:rFonts w:ascii="Calibri" w:eastAsia="Times New Roman" w:hAnsi="Calibri" w:cs="Calibri"/>
+          <w:lang w:eastAsia="es-ES"/>
+        </w:rPr>
+        <w:t xml:space="preserve"> de la siguiente forma: </w:t>
+      </w:r>
+    </w:p>
+    <w:p>
+      <w:pPr>
+        <w:pStyle w:val="Prrafodelista"/>
+        <w:jc w:val="both"/>
+      </w:pPr>
+      <w:r>
+        <w:rPr>
+          <w:noProof/>
+          <w:lang w:eastAsia="es-ES"/>
+        </w:rPr>
+        <w:drawing>
+          <wp:inline distT="0" distB="0" distL="0" distR="0" wp14:anchorId="66506DCE" wp14:editId="3C295FAF">
+            <wp:extent cx="2790476" cy="361905"/>
+            <wp:effectExtent l="0" t="0" r="0" b="635"/>
+            <wp:docPr id="5" name="Imagen 5"/>
+            <wp:cNvGraphicFramePr>
+              <a:graphicFrameLocks xmlns:a="http://schemas.openxmlformats.org/drawingml/2006/main" noChangeAspect="1"/>
+            </wp:cNvGraphicFramePr>
+            <a:graphic xmlns:a="http://schemas.openxmlformats.org/drawingml/2006/main">
+              <a:graphicData uri="http://schemas.openxmlformats.org/drawingml/2006/picture">
+                <pic:pic xmlns:pic="http://schemas.openxmlformats.org/drawingml/2006/picture">
+                  <pic:nvPicPr>
+                    <pic:cNvPr id="1" name=""/>
+                    <pic:cNvPicPr/>
+                  </pic:nvPicPr>
+                  <pic:blipFill>
+                    <a:blip r:embed="rId11"/>
+                    <a:stretch>
+                      <a:fillRect/>
+                    </a:stretch>
+                  </pic:blipFill>
+                  <pic:spPr>
+                    <a:xfrm>
+                      <a:off x="0" y="0"/>
+                      <a:ext cx="2790476" cy="361905"/>
+                    </a:xfrm>
+                    <a:prstGeom prst="rect">
+                      <a:avLst/>
+                    </a:prstGeom>
+                  </pic:spPr>
+                </pic:pic>
+              </a:graphicData>
+            </a:graphic>
+          </wp:inline>
+        </w:drawing>
+      </w:r>
+    </w:p>
+    <w:p>
+      <w:pPr>
+        <w:pStyle w:val="Prrafodelista"/>
+        <w:numPr>
+          <w:ilvl w:val="0"/>
+          <w:numId w:val="10"/>
+        </w:numPr>
+        <w:spacing w:after="0" w:line="240" w:lineRule="auto"/>
+        <w:textAlignment w:val="center"/>
+        <w:rPr>
+          <w:rFonts w:ascii="Calibri" w:eastAsia="Times New Roman" w:hAnsi="Calibri" w:cs="Calibri"/>
+          <w:lang w:eastAsia="es-ES"/>
+        </w:rPr>
+      </w:pPr>
+      <w:r>
+        <w:rPr>
+          <w:rFonts w:ascii="Calibri" w:eastAsia="Times New Roman" w:hAnsi="Calibri" w:cs="Calibri"/>
+          <w:lang w:eastAsia="es-ES"/>
+        </w:rPr>
+        <w:t xml:space="preserve">Esto nos permite poder diferenciar en cualquier script el </w:t>
+      </w:r>
+      <w:proofErr w:type="spellStart"/>
+      <w:r>
+        <w:rPr>
+          <w:rFonts w:ascii="Calibri" w:eastAsia="Times New Roman" w:hAnsi="Calibri" w:cs="Calibri"/>
+          <w:lang w:eastAsia="es-ES"/>
+        </w:rPr>
+        <w:t>collider</w:t>
+      </w:r>
+      <w:proofErr w:type="spellEnd"/>
+      <w:r>
+        <w:rPr>
+          <w:rFonts w:ascii="Calibri" w:eastAsia="Times New Roman" w:hAnsi="Calibri" w:cs="Calibri"/>
+          <w:lang w:eastAsia="es-ES"/>
+        </w:rPr>
+        <w:t xml:space="preserve"> de cada mano y por lo tanto saber si el objeto </w:t>
+      </w:r>
+      <w:proofErr w:type="spellStart"/>
+      <w:r>
+        <w:rPr>
+          <w:rFonts w:ascii="Calibri" w:eastAsia="Times New Roman" w:hAnsi="Calibri" w:cs="Calibri"/>
+          <w:lang w:eastAsia="es-ES"/>
+        </w:rPr>
+        <w:t>esta</w:t>
+      </w:r>
+      <w:proofErr w:type="spellEnd"/>
+      <w:r>
+        <w:rPr>
+          <w:rFonts w:ascii="Calibri" w:eastAsia="Times New Roman" w:hAnsi="Calibri" w:cs="Calibri"/>
+          <w:lang w:eastAsia="es-ES"/>
+        </w:rPr>
+        <w:t xml:space="preserve"> siendo tocado por la mano izquierda o la mano derecha: </w:t>
+      </w:r>
+    </w:p>
+    <w:p>
+      <w:pPr>
+        <w:spacing w:after="0" w:line="240" w:lineRule="auto"/>
+        <w:ind w:left="540"/>
+        <w:textAlignment w:val="center"/>
+        <w:rPr>
+          <w:rFonts w:ascii="Calibri" w:eastAsia="Times New Roman" w:hAnsi="Calibri" w:cs="Calibri"/>
+          <w:lang w:eastAsia="es-ES"/>
+        </w:rPr>
+      </w:pPr>
+      <w:r>
+        <w:rPr>
+          <w:noProof/>
+          <w:lang w:eastAsia="es-ES"/>
+        </w:rPr>
+        <w:drawing>
+          <wp:inline distT="0" distB="0" distL="0" distR="0" wp14:anchorId="13B483C4" wp14:editId="774B22E5">
+            <wp:extent cx="3714286" cy="704762"/>
+            <wp:effectExtent l="0" t="0" r="635" b="635"/>
+            <wp:docPr id="6" name="Imagen 6"/>
+            <wp:cNvGraphicFramePr>
+              <a:graphicFrameLocks xmlns:a="http://schemas.openxmlformats.org/drawingml/2006/main" noChangeAspect="1"/>
+            </wp:cNvGraphicFramePr>
+            <a:graphic xmlns:a="http://schemas.openxmlformats.org/drawingml/2006/main">
+              <a:graphicData uri="http://schemas.openxmlformats.org/drawingml/2006/picture">
+                <pic:pic xmlns:pic="http://schemas.openxmlformats.org/drawingml/2006/picture">
+                  <pic:nvPicPr>
+                    <pic:cNvPr id="1" name=""/>
+                    <pic:cNvPicPr/>
+                  </pic:nvPicPr>
+                  <pic:blipFill>
+                    <a:blip r:embed="rId12"/>
+                    <a:stretch>
+                      <a:fillRect/>
+                    </a:stretch>
+                  </pic:blipFill>
+                  <pic:spPr>
+                    <a:xfrm>
+                      <a:off x="0" y="0"/>
+                      <a:ext cx="3714286" cy="704762"/>
+                    </a:xfrm>
+                    <a:prstGeom prst="rect">
+                      <a:avLst/>
+                    </a:prstGeom>
+                  </pic:spPr>
+                </pic:pic>
+              </a:graphicData>
+            </a:graphic>
+          </wp:inline>
+        </w:drawing>
+      </w:r>
+    </w:p>
+    <w:p>
+      <w:pPr>
+        <w:pStyle w:val="NormalWeb"/>
+        <w:spacing w:before="0" w:beforeAutospacing="0" w:after="0" w:afterAutospacing="0"/>
+        <w:ind w:left="540"/>
+        <w:rPr>
+          <w:rFonts w:ascii="Calibri" w:hAnsi="Calibri" w:cs="Calibri"/>
+          <w:sz w:val="22"/>
+          <w:szCs w:val="22"/>
+        </w:rPr>
+      </w:pPr>
+      <w:r>
+        <w:rPr>
+          <w:rFonts w:ascii="Calibri" w:hAnsi="Calibri" w:cs="Calibri"/>
+        </w:rPr>
+        <w:tab/>
+      </w:r>
+      <w:proofErr w:type="spellStart"/>
+      <w:r>
+        <w:rPr>
+          <w:rFonts w:ascii="Calibri" w:hAnsi="Calibri" w:cs="Calibri"/>
+          <w:sz w:val="22"/>
+          <w:szCs w:val="22"/>
+        </w:rPr>
+        <w:t>Other.tag</w:t>
+      </w:r>
+      <w:proofErr w:type="spellEnd"/>
+      <w:r>
+        <w:rPr>
+          <w:rFonts w:ascii="Calibri" w:hAnsi="Calibri" w:cs="Calibri"/>
+          <w:sz w:val="22"/>
+          <w:szCs w:val="22"/>
+        </w:rPr>
+        <w:t xml:space="preserve"> permite consultar el </w:t>
+      </w:r>
+      <w:proofErr w:type="spellStart"/>
+      <w:r>
+        <w:rPr>
+          <w:rFonts w:ascii="Calibri" w:hAnsi="Calibri" w:cs="Calibri"/>
+          <w:sz w:val="22"/>
+          <w:szCs w:val="22"/>
+        </w:rPr>
+        <w:t>tag</w:t>
+      </w:r>
+      <w:proofErr w:type="spellEnd"/>
+      <w:r>
+        <w:rPr>
+          <w:rFonts w:ascii="Calibri" w:hAnsi="Calibri" w:cs="Calibri"/>
+          <w:sz w:val="22"/>
+          <w:szCs w:val="22"/>
+        </w:rPr>
+        <w:t xml:space="preserve"> del </w:t>
+      </w:r>
+      <w:proofErr w:type="spellStart"/>
+      <w:r>
+        <w:rPr>
+          <w:rFonts w:ascii="Calibri" w:hAnsi="Calibri" w:cs="Calibri"/>
+          <w:sz w:val="22"/>
+          <w:szCs w:val="22"/>
+        </w:rPr>
+        <w:t>collider</w:t>
+      </w:r>
+      <w:proofErr w:type="spellEnd"/>
+      <w:r>
+        <w:rPr>
+          <w:rFonts w:ascii="Calibri" w:hAnsi="Calibri" w:cs="Calibri"/>
+          <w:sz w:val="22"/>
+          <w:szCs w:val="22"/>
+        </w:rPr>
+        <w:t xml:space="preserve"> que choca contra el objeto que invoca este script y por ejemplo una de sus utilidades es diferenciar si ese objeto ha sido tocado por la mano izquierda o la mano derecha.  </w:t>
+      </w:r>
+      <w:proofErr w:type="spellStart"/>
+      <w:r>
+        <w:rPr>
+          <w:rFonts w:ascii="Calibri" w:hAnsi="Calibri" w:cs="Calibri"/>
+          <w:sz w:val="22"/>
+          <w:szCs w:val="22"/>
+        </w:rPr>
+        <w:t>Tambien</w:t>
+      </w:r>
+      <w:proofErr w:type="spellEnd"/>
+      <w:r>
+        <w:rPr>
+          <w:rFonts w:ascii="Calibri" w:hAnsi="Calibri" w:cs="Calibri"/>
+          <w:sz w:val="22"/>
+          <w:szCs w:val="22"/>
+        </w:rPr>
+        <w:t xml:space="preserve"> agrego </w:t>
+      </w:r>
+      <w:proofErr w:type="spellStart"/>
+      <w:r>
+        <w:rPr>
+          <w:rFonts w:ascii="Calibri" w:hAnsi="Calibri" w:cs="Calibri"/>
+          <w:sz w:val="22"/>
+          <w:szCs w:val="22"/>
+        </w:rPr>
+        <w:t>collider</w:t>
+      </w:r>
+      <w:proofErr w:type="spellEnd"/>
+      <w:r>
+        <w:rPr>
+          <w:rFonts w:ascii="Calibri" w:hAnsi="Calibri" w:cs="Calibri"/>
+          <w:sz w:val="22"/>
+          <w:szCs w:val="22"/>
+        </w:rPr>
+        <w:t xml:space="preserve"> a las cajas que deben ser tocadas con la mano derecha solo. </w:t>
+      </w:r>
+    </w:p>
+    <w:p>
+      <w:pPr>
+        <w:spacing w:after="0" w:line="240" w:lineRule="auto"/>
+        <w:ind w:left="540"/>
+        <w:rPr>
+          <w:rFonts w:ascii="Calibri" w:eastAsia="Times New Roman" w:hAnsi="Calibri" w:cs="Calibri"/>
+          <w:lang w:eastAsia="es-ES"/>
+        </w:rPr>
+      </w:pPr>
+      <w:r>
+        <w:rPr>
+          <w:rFonts w:ascii="Calibri" w:eastAsia="Times New Roman" w:hAnsi="Calibri" w:cs="Calibri"/>
+          <w:lang w:eastAsia="es-ES"/>
+        </w:rPr>
+        <w:t> </w:t>
+      </w:r>
+    </w:p>
+    <w:p>
+      <w:pPr>
+        <w:spacing w:after="0" w:line="240" w:lineRule="auto"/>
+        <w:textAlignment w:val="center"/>
+        <w:rPr>
+          <w:rFonts w:ascii="Calibri" w:eastAsia="Times New Roman" w:hAnsi="Calibri" w:cs="Calibri"/>
+          <w:lang w:eastAsia="es-ES"/>
+        </w:rPr>
+      </w:pPr>
+    </w:p>
+    <w:p>
+      <w:pPr>
+        <w:pStyle w:val="Prrafodelista"/>
+        <w:numPr>
+          <w:ilvl w:val="0"/>
+          <w:numId w:val="10"/>
+        </w:numPr>
+        <w:spacing w:after="0" w:line="240" w:lineRule="auto"/>
+        <w:textAlignment w:val="center"/>
+        <w:rPr>
+          <w:rFonts w:ascii="Calibri" w:eastAsia="Times New Roman" w:hAnsi="Calibri" w:cs="Calibri"/>
+          <w:lang w:eastAsia="es-ES"/>
+        </w:rPr>
+      </w:pPr>
+      <w:r>
+        <w:rPr>
+          <w:rFonts w:ascii="Calibri" w:hAnsi="Calibri" w:cs="Calibri"/>
+        </w:rPr>
+        <w:t xml:space="preserve">Reducir el </w:t>
+      </w:r>
+      <w:proofErr w:type="spellStart"/>
+      <w:r>
+        <w:rPr>
+          <w:rFonts w:ascii="Calibri" w:hAnsi="Calibri" w:cs="Calibri"/>
+        </w:rPr>
+        <w:t>collider</w:t>
+      </w:r>
+      <w:proofErr w:type="spellEnd"/>
+      <w:r>
+        <w:rPr>
+          <w:rFonts w:ascii="Calibri" w:hAnsi="Calibri" w:cs="Calibri"/>
+        </w:rPr>
+        <w:t xml:space="preserve"> del cubo para tocarlo solo cuando realmente lo tocas.</w:t>
+      </w:r>
+    </w:p>
+    <w:p>
+      <w:pPr>
+        <w:spacing w:after="0" w:line="240" w:lineRule="auto"/>
+        <w:ind w:left="360"/>
+        <w:textAlignment w:val="center"/>
+        <w:rPr>
+          <w:rFonts w:ascii="Calibri" w:eastAsia="Times New Roman" w:hAnsi="Calibri" w:cs="Calibri"/>
+          <w:lang w:eastAsia="es-ES"/>
+        </w:rPr>
+      </w:pPr>
+    </w:p>
+    <w:p>
+      <w:pPr>
+        <w:spacing w:after="0" w:line="240" w:lineRule="auto"/>
+        <w:ind w:left="540"/>
+        <w:rPr>
+          <w:rFonts w:ascii="Calibri" w:eastAsia="Times New Roman" w:hAnsi="Calibri" w:cs="Calibri"/>
+          <w:lang w:eastAsia="es-ES"/>
+        </w:rPr>
+      </w:pPr>
+      <w:r>
+        <w:rPr>
+          <w:rFonts w:ascii="Calibri" w:eastAsia="Times New Roman" w:hAnsi="Calibri" w:cs="Calibri"/>
+          <w:lang w:eastAsia="es-ES"/>
+        </w:rPr>
+        <w:t xml:space="preserve">EVITAR QUE EL CUBO ROTE O SE MUEVA CUANDO LO TOCAMOS: </w:t>
+      </w:r>
+    </w:p>
+    <w:p>
+      <w:pPr>
+        <w:pStyle w:val="Prrafodelista"/>
+        <w:numPr>
+          <w:ilvl w:val="0"/>
+          <w:numId w:val="10"/>
+        </w:numPr>
+        <w:spacing w:after="0" w:line="240" w:lineRule="auto"/>
+        <w:textAlignment w:val="center"/>
+        <w:rPr>
+          <w:rFonts w:ascii="Calibri" w:eastAsia="Times New Roman" w:hAnsi="Calibri" w:cs="Calibri"/>
+          <w:lang w:eastAsia="es-ES"/>
+        </w:rPr>
+      </w:pPr>
+      <w:r>
+        <w:rPr>
+          <w:rFonts w:ascii="Calibri" w:eastAsia="Times New Roman" w:hAnsi="Calibri" w:cs="Calibri"/>
+          <w:lang w:eastAsia="es-ES"/>
+        </w:rPr>
+        <w:t xml:space="preserve">En el componente </w:t>
+      </w:r>
+      <w:proofErr w:type="spellStart"/>
+      <w:r>
+        <w:rPr>
+          <w:rFonts w:ascii="Calibri" w:eastAsia="Times New Roman" w:hAnsi="Calibri" w:cs="Calibri"/>
+          <w:lang w:eastAsia="es-ES"/>
+        </w:rPr>
+        <w:t>BoxCollider</w:t>
+      </w:r>
+      <w:proofErr w:type="spellEnd"/>
+      <w:r>
+        <w:rPr>
+          <w:rFonts w:ascii="Calibri" w:eastAsia="Times New Roman" w:hAnsi="Calibri" w:cs="Calibri"/>
+          <w:lang w:eastAsia="es-ES"/>
+        </w:rPr>
+        <w:t xml:space="preserve"> </w:t>
+      </w:r>
+      <w:proofErr w:type="spellStart"/>
+      <w:r>
+        <w:rPr>
+          <w:rFonts w:ascii="Calibri" w:eastAsia="Times New Roman" w:hAnsi="Calibri" w:cs="Calibri"/>
+          <w:lang w:eastAsia="es-ES"/>
+        </w:rPr>
+        <w:t>isTrigger</w:t>
+      </w:r>
+      <w:proofErr w:type="spellEnd"/>
+      <w:r>
+        <w:rPr>
+          <w:rFonts w:ascii="Calibri" w:eastAsia="Times New Roman" w:hAnsi="Calibri" w:cs="Calibri"/>
+          <w:lang w:eastAsia="es-ES"/>
+        </w:rPr>
+        <w:t xml:space="preserve"> activado en el padre e hijo: </w:t>
+      </w:r>
+    </w:p>
+    <w:p>
+      <w:pPr>
+        <w:pStyle w:val="Prrafodelista"/>
+        <w:spacing w:after="0" w:line="240" w:lineRule="auto"/>
+        <w:ind w:left="1069"/>
+        <w:textAlignment w:val="center"/>
+        <w:rPr>
+          <w:rFonts w:ascii="Calibri" w:eastAsia="Times New Roman" w:hAnsi="Calibri" w:cs="Calibri"/>
+          <w:lang w:eastAsia="es-ES"/>
+        </w:rPr>
+      </w:pPr>
+      <w:r>
+        <w:rPr>
+          <w:noProof/>
+          <w:lang w:eastAsia="es-ES"/>
+        </w:rPr>
+        <w:drawing>
+          <wp:inline distT="0" distB="0" distL="0" distR="0" wp14:anchorId="5EAF5A7C" wp14:editId="6EAE5C7B">
+            <wp:extent cx="5228571" cy="1542857"/>
+            <wp:effectExtent l="0" t="0" r="0" b="635"/>
+            <wp:docPr id="7" name="Imagen 7"/>
+            <wp:cNvGraphicFramePr>
+              <a:graphicFrameLocks xmlns:a="http://schemas.openxmlformats.org/drawingml/2006/main" noChangeAspect="1"/>
+            </wp:cNvGraphicFramePr>
+            <a:graphic xmlns:a="http://schemas.openxmlformats.org/drawingml/2006/main">
+              <a:graphicData uri="http://schemas.openxmlformats.org/drawingml/2006/picture">
+                <pic:pic xmlns:pic="http://schemas.openxmlformats.org/drawingml/2006/picture">
+                  <pic:nvPicPr>
+                    <pic:cNvPr id="1" name=""/>
+                    <pic:cNvPicPr/>
+                  </pic:nvPicPr>
+                  <pic:blipFill>
+                    <a:blip r:embed="rId13"/>
+                    <a:stretch>
+                      <a:fillRect/>
+                    </a:stretch>
+                  </pic:blipFill>
+                  <pic:spPr>
+                    <a:xfrm>
+                      <a:off x="0" y="0"/>
+                      <a:ext cx="5228571" cy="1542857"/>
+                    </a:xfrm>
+                    <a:prstGeom prst="rect">
+                      <a:avLst/>
+                    </a:prstGeom>
+                  </pic:spPr>
+                </pic:pic>
+              </a:graphicData>
+            </a:graphic>
+          </wp:inline>
+        </w:drawing>
+      </w:r>
+    </w:p>
+    <w:p>
+      <w:pPr>
+        <w:spacing w:after="0" w:line="240" w:lineRule="auto"/>
+        <w:ind w:left="360"/>
+        <w:textAlignment w:val="center"/>
+        <w:rPr>
+          <w:rFonts w:ascii="Calibri" w:eastAsia="Times New Roman" w:hAnsi="Calibri" w:cs="Calibri"/>
+          <w:lang w:eastAsia="es-ES"/>
+        </w:rPr>
+      </w:pPr>
+      <w:r>
+        <w:rPr>
+          <w:rFonts w:ascii="Calibri" w:eastAsia="Times New Roman" w:hAnsi="Calibri" w:cs="Calibri"/>
+          <w:lang w:eastAsia="es-ES"/>
+        </w:rPr>
+        <w:t xml:space="preserve">  CAMBIOS A NIVEL DE SCRIPTS: </w:t>
+      </w:r>
+    </w:p>
+    <w:p>
+      <w:pPr>
+        <w:pStyle w:val="Prrafodelista"/>
+        <w:numPr>
+          <w:ilvl w:val="0"/>
+          <w:numId w:val="10"/>
+        </w:numPr>
+        <w:spacing w:after="0" w:line="240" w:lineRule="auto"/>
+        <w:textAlignment w:val="center"/>
+        <w:rPr>
+          <w:rFonts w:ascii="Calibri" w:eastAsia="Times New Roman" w:hAnsi="Calibri" w:cs="Calibri"/>
+          <w:lang w:eastAsia="es-ES"/>
+        </w:rPr>
+      </w:pPr>
+      <w:r>
+        <w:rPr>
+          <w:rFonts w:ascii="Calibri" w:eastAsia="Times New Roman" w:hAnsi="Calibri" w:cs="Calibri"/>
+          <w:lang w:eastAsia="es-ES"/>
+        </w:rPr>
+        <w:t xml:space="preserve">El Script StateController3_4.cs y </w:t>
+      </w:r>
+      <w:proofErr w:type="spellStart"/>
+      <w:r>
+        <w:rPr>
+          <w:rFonts w:ascii="Calibri" w:eastAsia="Times New Roman" w:hAnsi="Calibri" w:cs="Calibri"/>
+          <w:lang w:eastAsia="es-ES"/>
+        </w:rPr>
+        <w:t>StateController.cs</w:t>
+      </w:r>
+      <w:proofErr w:type="spellEnd"/>
+      <w:r>
+        <w:rPr>
+          <w:rFonts w:ascii="Calibri" w:eastAsia="Times New Roman" w:hAnsi="Calibri" w:cs="Calibri"/>
+          <w:lang w:eastAsia="es-ES"/>
+        </w:rPr>
+        <w:t xml:space="preserve"> queda</w:t>
+      </w:r>
+      <w:r>
+        <w:rPr>
+          <w:rFonts w:ascii="Calibri" w:eastAsia="Times New Roman" w:hAnsi="Calibri" w:cs="Calibri"/>
+          <w:lang w:eastAsia="es-ES"/>
+        </w:rPr>
+        <w:t>n</w:t>
+      </w:r>
+      <w:r>
+        <w:rPr>
+          <w:rFonts w:ascii="Calibri" w:eastAsia="Times New Roman" w:hAnsi="Calibri" w:cs="Calibri"/>
+          <w:lang w:eastAsia="es-ES"/>
+        </w:rPr>
+        <w:t xml:space="preserve"> obsolet</w:t>
+      </w:r>
+      <w:r>
+        <w:rPr>
+          <w:rFonts w:ascii="Calibri" w:eastAsia="Times New Roman" w:hAnsi="Calibri" w:cs="Calibri"/>
+          <w:lang w:eastAsia="es-ES"/>
+        </w:rPr>
+        <w:t>os</w:t>
+      </w:r>
       <w:bookmarkStart w:id="0" w:name="_GoBack"/>
       <w:bookmarkEnd w:id="0"/>
-    </w:p>
-    <w:p>
-      <w:pPr>
-        <w:spacing w:after="0" w:line="240" w:lineRule="auto"/>
-        <w:ind w:left="985"/>
-        <w:rPr>
-          <w:rFonts w:ascii="Calibri" w:eastAsia="Times New Roman" w:hAnsi="Calibri" w:cs="Calibri"/>
-          <w:lang w:eastAsia="es-ES"/>
-        </w:rPr>
-      </w:pPr>
-    </w:p>
-    <w:p>
-      <w:pPr>
-        <w:spacing w:after="0" w:line="240" w:lineRule="auto"/>
-        <w:ind w:left="985"/>
-        <w:rPr>
-          <w:rFonts w:ascii="Calibri" w:eastAsia="Times New Roman" w:hAnsi="Calibri" w:cs="Calibri"/>
-          <w:lang w:eastAsia="es-ES"/>
-        </w:rPr>
-      </w:pPr>
-      <w:r>
-        <w:rPr>
-          <w:rFonts w:ascii="Calibri" w:eastAsia="Times New Roman" w:hAnsi="Calibri" w:cs="Calibri"/>
-          <w:lang w:eastAsia="es-ES"/>
-        </w:rPr>
-        <w:t xml:space="preserve">Características obligatorias de la capa HI5_Interaction_Objects </w:t>
-      </w:r>
-      <w:proofErr w:type="gramStart"/>
-      <w:r>
-        <w:rPr>
-          <w:rFonts w:ascii="Calibri" w:eastAsia="Times New Roman" w:hAnsi="Calibri" w:cs="Calibri"/>
-          <w:lang w:eastAsia="es-ES"/>
-        </w:rPr>
-        <w:t>( La</w:t>
-      </w:r>
-      <w:proofErr w:type="gramEnd"/>
-      <w:r>
-        <w:rPr>
-          <w:rFonts w:ascii="Calibri" w:eastAsia="Times New Roman" w:hAnsi="Calibri" w:cs="Calibri"/>
-          <w:lang w:eastAsia="es-ES"/>
-        </w:rPr>
-        <w:t xml:space="preserve"> propiedad </w:t>
-      </w:r>
-      <w:proofErr w:type="spellStart"/>
-      <w:r>
-        <w:rPr>
-          <w:rFonts w:ascii="Calibri" w:eastAsia="Times New Roman" w:hAnsi="Calibri" w:cs="Calibri"/>
-          <w:lang w:eastAsia="es-ES"/>
-        </w:rPr>
-        <w:t>Transform</w:t>
-      </w:r>
-      <w:proofErr w:type="spellEnd"/>
-      <w:r>
-        <w:rPr>
-          <w:rFonts w:ascii="Calibri" w:eastAsia="Times New Roman" w:hAnsi="Calibri" w:cs="Calibri"/>
-          <w:lang w:eastAsia="es-ES"/>
-        </w:rPr>
-        <w:t xml:space="preserve"> puede tener cualquier valor).</w:t>
-      </w:r>
-    </w:p>
-    <w:p>
-      <w:pPr>
-        <w:spacing w:after="0" w:line="240" w:lineRule="auto"/>
-        <w:ind w:left="985"/>
-        <w:rPr>
-          <w:rFonts w:ascii="Calibri" w:eastAsia="Times New Roman" w:hAnsi="Calibri" w:cs="Calibri"/>
-          <w:lang w:eastAsia="es-ES"/>
-        </w:rPr>
-      </w:pPr>
-      <w:r>
-        <w:rPr>
-          <w:rFonts w:ascii="Calibri" w:eastAsia="Times New Roman" w:hAnsi="Calibri" w:cs="Calibri"/>
-          <w:lang w:eastAsia="es-ES"/>
-        </w:rPr>
-        <w:t xml:space="preserve"> </w:t>
-      </w:r>
-    </w:p>
-    <w:p>
-      <w:pPr>
-        <w:spacing w:after="0" w:line="240" w:lineRule="auto"/>
-        <w:ind w:left="985"/>
-        <w:rPr>
-          <w:rFonts w:ascii="Calibri" w:eastAsia="Times New Roman" w:hAnsi="Calibri" w:cs="Calibri"/>
-          <w:lang w:eastAsia="es-ES"/>
-        </w:rPr>
-      </w:pPr>
-      <w:r>
-        <w:rPr>
-          <w:rFonts w:ascii="Calibri" w:eastAsia="Times New Roman" w:hAnsi="Calibri" w:cs="Calibri"/>
-          <w:lang w:eastAsia="es-ES"/>
-        </w:rPr>
-        <w:t> </w:t>
-      </w:r>
-    </w:p>
-    <w:p>
-      <w:pPr>
-        <w:jc w:val="both"/>
-      </w:pPr>
+      <w:r>
+        <w:rPr>
+          <w:rFonts w:ascii="Calibri" w:eastAsia="Times New Roman" w:hAnsi="Calibri" w:cs="Calibri"/>
+          <w:lang w:eastAsia="es-ES"/>
+        </w:rPr>
+        <w:t>. En su lugar se utiliza el Script StateControllerv2.cs</w:t>
+      </w:r>
     </w:p>
     <w:sectPr>
       <w:pgSz w:w="11906" w:h="16838"/>
@@ -1802,6 +2563,771 @@
       <w:rPr>
         <w:rFonts w:ascii="Wingdings" w:hAnsi="Wingdings" w:hint="default"/>
         <w:sz w:val="20"/>
+      </w:rPr>
+    </w:lvl>
+  </w:abstractNum>
+  <w:abstractNum w:abstractNumId="1" w15:restartNumberingAfterBreak="0">
+    <w:nsid w:val="18867E6F"/>
+    <w:multiLevelType w:val="hybridMultilevel"/>
+    <w:tmpl w:val="6D2EF302"/>
+    <w:lvl w:ilvl="0" w:tplc="B6E64150">
+      <w:numFmt w:val="bullet"/>
+      <w:lvlText w:val="-"/>
+      <w:lvlJc w:val="left"/>
+      <w:pPr>
+        <w:ind w:left="1260" w:hanging="360"/>
+      </w:pPr>
+      <w:rPr>
+        <w:rFonts w:ascii="Calibri" w:eastAsiaTheme="minorHAnsi" w:hAnsi="Calibri" w:cs="Calibri" w:hint="default"/>
+      </w:rPr>
+    </w:lvl>
+    <w:lvl w:ilvl="1" w:tplc="0C0A0003" w:tentative="1">
+      <w:start w:val="1"/>
+      <w:numFmt w:val="bullet"/>
+      <w:lvlText w:val="o"/>
+      <w:lvlJc w:val="left"/>
+      <w:pPr>
+        <w:ind w:left="1980" w:hanging="360"/>
+      </w:pPr>
+      <w:rPr>
+        <w:rFonts w:ascii="Courier New" w:hAnsi="Courier New" w:cs="Courier New" w:hint="default"/>
+      </w:rPr>
+    </w:lvl>
+    <w:lvl w:ilvl="2" w:tplc="0C0A0005" w:tentative="1">
+      <w:start w:val="1"/>
+      <w:numFmt w:val="bullet"/>
+      <w:lvlText w:val=""/>
+      <w:lvlJc w:val="left"/>
+      <w:pPr>
+        <w:ind w:left="2700" w:hanging="360"/>
+      </w:pPr>
+      <w:rPr>
+        <w:rFonts w:ascii="Wingdings" w:hAnsi="Wingdings" w:hint="default"/>
+      </w:rPr>
+    </w:lvl>
+    <w:lvl w:ilvl="3" w:tplc="0C0A0001" w:tentative="1">
+      <w:start w:val="1"/>
+      <w:numFmt w:val="bullet"/>
+      <w:lvlText w:val=""/>
+      <w:lvlJc w:val="left"/>
+      <w:pPr>
+        <w:ind w:left="3420" w:hanging="360"/>
+      </w:pPr>
+      <w:rPr>
+        <w:rFonts w:ascii="Symbol" w:hAnsi="Symbol" w:hint="default"/>
+      </w:rPr>
+    </w:lvl>
+    <w:lvl w:ilvl="4" w:tplc="0C0A0003" w:tentative="1">
+      <w:start w:val="1"/>
+      <w:numFmt w:val="bullet"/>
+      <w:lvlText w:val="o"/>
+      <w:lvlJc w:val="left"/>
+      <w:pPr>
+        <w:ind w:left="4140" w:hanging="360"/>
+      </w:pPr>
+      <w:rPr>
+        <w:rFonts w:ascii="Courier New" w:hAnsi="Courier New" w:cs="Courier New" w:hint="default"/>
+      </w:rPr>
+    </w:lvl>
+    <w:lvl w:ilvl="5" w:tplc="0C0A0005" w:tentative="1">
+      <w:start w:val="1"/>
+      <w:numFmt w:val="bullet"/>
+      <w:lvlText w:val=""/>
+      <w:lvlJc w:val="left"/>
+      <w:pPr>
+        <w:ind w:left="4860" w:hanging="360"/>
+      </w:pPr>
+      <w:rPr>
+        <w:rFonts w:ascii="Wingdings" w:hAnsi="Wingdings" w:hint="default"/>
+      </w:rPr>
+    </w:lvl>
+    <w:lvl w:ilvl="6" w:tplc="0C0A0001" w:tentative="1">
+      <w:start w:val="1"/>
+      <w:numFmt w:val="bullet"/>
+      <w:lvlText w:val=""/>
+      <w:lvlJc w:val="left"/>
+      <w:pPr>
+        <w:ind w:left="5580" w:hanging="360"/>
+      </w:pPr>
+      <w:rPr>
+        <w:rFonts w:ascii="Symbol" w:hAnsi="Symbol" w:hint="default"/>
+      </w:rPr>
+    </w:lvl>
+    <w:lvl w:ilvl="7" w:tplc="0C0A0003" w:tentative="1">
+      <w:start w:val="1"/>
+      <w:numFmt w:val="bullet"/>
+      <w:lvlText w:val="o"/>
+      <w:lvlJc w:val="left"/>
+      <w:pPr>
+        <w:ind w:left="6300" w:hanging="360"/>
+      </w:pPr>
+      <w:rPr>
+        <w:rFonts w:ascii="Courier New" w:hAnsi="Courier New" w:cs="Courier New" w:hint="default"/>
+      </w:rPr>
+    </w:lvl>
+    <w:lvl w:ilvl="8" w:tplc="0C0A0005" w:tentative="1">
+      <w:start w:val="1"/>
+      <w:numFmt w:val="bullet"/>
+      <w:lvlText w:val=""/>
+      <w:lvlJc w:val="left"/>
+      <w:pPr>
+        <w:ind w:left="7020" w:hanging="360"/>
+      </w:pPr>
+      <w:rPr>
+        <w:rFonts w:ascii="Wingdings" w:hAnsi="Wingdings" w:hint="default"/>
+      </w:rPr>
+    </w:lvl>
+  </w:abstractNum>
+  <w:abstractNum w:abstractNumId="2" w15:restartNumberingAfterBreak="0">
+    <w:nsid w:val="1BE857F5"/>
+    <w:multiLevelType w:val="multilevel"/>
+    <w:tmpl w:val="1DF4934A"/>
+    <w:lvl w:ilvl="0">
+      <w:start w:val="1"/>
+      <w:numFmt w:val="decimal"/>
+      <w:lvlText w:val="%1."/>
+      <w:lvlJc w:val="left"/>
+      <w:pPr>
+        <w:tabs>
+          <w:tab w:val="num" w:pos="720"/>
+        </w:tabs>
+        <w:ind w:left="720" w:hanging="360"/>
+      </w:pPr>
+    </w:lvl>
+    <w:lvl w:ilvl="1" w:tentative="1">
+      <w:start w:val="1"/>
+      <w:numFmt w:val="decimal"/>
+      <w:lvlText w:val="%2."/>
+      <w:lvlJc w:val="left"/>
+      <w:pPr>
+        <w:tabs>
+          <w:tab w:val="num" w:pos="1440"/>
+        </w:tabs>
+        <w:ind w:left="1440" w:hanging="360"/>
+      </w:pPr>
+    </w:lvl>
+    <w:lvl w:ilvl="2" w:tentative="1">
+      <w:start w:val="1"/>
+      <w:numFmt w:val="decimal"/>
+      <w:lvlText w:val="%3."/>
+      <w:lvlJc w:val="left"/>
+      <w:pPr>
+        <w:tabs>
+          <w:tab w:val="num" w:pos="2160"/>
+        </w:tabs>
+        <w:ind w:left="2160" w:hanging="360"/>
+      </w:pPr>
+    </w:lvl>
+    <w:lvl w:ilvl="3" w:tentative="1">
+      <w:start w:val="1"/>
+      <w:numFmt w:val="decimal"/>
+      <w:lvlText w:val="%4."/>
+      <w:lvlJc w:val="left"/>
+      <w:pPr>
+        <w:tabs>
+          <w:tab w:val="num" w:pos="2880"/>
+        </w:tabs>
+        <w:ind w:left="2880" w:hanging="360"/>
+      </w:pPr>
+    </w:lvl>
+    <w:lvl w:ilvl="4" w:tentative="1">
+      <w:start w:val="1"/>
+      <w:numFmt w:val="decimal"/>
+      <w:lvlText w:val="%5."/>
+      <w:lvlJc w:val="left"/>
+      <w:pPr>
+        <w:tabs>
+          <w:tab w:val="num" w:pos="3600"/>
+        </w:tabs>
+        <w:ind w:left="3600" w:hanging="360"/>
+      </w:pPr>
+    </w:lvl>
+    <w:lvl w:ilvl="5" w:tentative="1">
+      <w:start w:val="1"/>
+      <w:numFmt w:val="decimal"/>
+      <w:lvlText w:val="%6."/>
+      <w:lvlJc w:val="left"/>
+      <w:pPr>
+        <w:tabs>
+          <w:tab w:val="num" w:pos="4320"/>
+        </w:tabs>
+        <w:ind w:left="4320" w:hanging="360"/>
+      </w:pPr>
+    </w:lvl>
+    <w:lvl w:ilvl="6" w:tentative="1">
+      <w:start w:val="1"/>
+      <w:numFmt w:val="decimal"/>
+      <w:lvlText w:val="%7."/>
+      <w:lvlJc w:val="left"/>
+      <w:pPr>
+        <w:tabs>
+          <w:tab w:val="num" w:pos="5040"/>
+        </w:tabs>
+        <w:ind w:left="5040" w:hanging="360"/>
+      </w:pPr>
+    </w:lvl>
+    <w:lvl w:ilvl="7" w:tentative="1">
+      <w:start w:val="1"/>
+      <w:numFmt w:val="decimal"/>
+      <w:lvlText w:val="%8."/>
+      <w:lvlJc w:val="left"/>
+      <w:pPr>
+        <w:tabs>
+          <w:tab w:val="num" w:pos="5760"/>
+        </w:tabs>
+        <w:ind w:left="5760" w:hanging="360"/>
+      </w:pPr>
+    </w:lvl>
+    <w:lvl w:ilvl="8" w:tentative="1">
+      <w:start w:val="1"/>
+      <w:numFmt w:val="decimal"/>
+      <w:lvlText w:val="%9."/>
+      <w:lvlJc w:val="left"/>
+      <w:pPr>
+        <w:tabs>
+          <w:tab w:val="num" w:pos="6480"/>
+        </w:tabs>
+        <w:ind w:left="6480" w:hanging="360"/>
+      </w:pPr>
+    </w:lvl>
+  </w:abstractNum>
+  <w:abstractNum w:abstractNumId="3" w15:restartNumberingAfterBreak="0">
+    <w:nsid w:val="2D880150"/>
+    <w:multiLevelType w:val="hybridMultilevel"/>
+    <w:tmpl w:val="ECE6C2F8"/>
+    <w:lvl w:ilvl="0" w:tplc="B6E64150">
+      <w:numFmt w:val="bullet"/>
+      <w:lvlText w:val="-"/>
+      <w:lvlJc w:val="left"/>
+      <w:pPr>
+        <w:ind w:left="720" w:hanging="360"/>
+      </w:pPr>
+      <w:rPr>
+        <w:rFonts w:ascii="Calibri" w:eastAsiaTheme="minorHAnsi" w:hAnsi="Calibri" w:cs="Calibri" w:hint="default"/>
+      </w:rPr>
+    </w:lvl>
+    <w:lvl w:ilvl="1" w:tplc="0C0A0003" w:tentative="1">
+      <w:start w:val="1"/>
+      <w:numFmt w:val="bullet"/>
+      <w:lvlText w:val="o"/>
+      <w:lvlJc w:val="left"/>
+      <w:pPr>
+        <w:ind w:left="1440" w:hanging="360"/>
+      </w:pPr>
+      <w:rPr>
+        <w:rFonts w:ascii="Courier New" w:hAnsi="Courier New" w:cs="Courier New" w:hint="default"/>
+      </w:rPr>
+    </w:lvl>
+    <w:lvl w:ilvl="2" w:tplc="0C0A0005" w:tentative="1">
+      <w:start w:val="1"/>
+      <w:numFmt w:val="bullet"/>
+      <w:lvlText w:val=""/>
+      <w:lvlJc w:val="left"/>
+      <w:pPr>
+        <w:ind w:left="2160" w:hanging="360"/>
+      </w:pPr>
+      <w:rPr>
+        <w:rFonts w:ascii="Wingdings" w:hAnsi="Wingdings" w:hint="default"/>
+      </w:rPr>
+    </w:lvl>
+    <w:lvl w:ilvl="3" w:tplc="0C0A0001" w:tentative="1">
+      <w:start w:val="1"/>
+      <w:numFmt w:val="bullet"/>
+      <w:lvlText w:val=""/>
+      <w:lvlJc w:val="left"/>
+      <w:pPr>
+        <w:ind w:left="2880" w:hanging="360"/>
+      </w:pPr>
+      <w:rPr>
+        <w:rFonts w:ascii="Symbol" w:hAnsi="Symbol" w:hint="default"/>
+      </w:rPr>
+    </w:lvl>
+    <w:lvl w:ilvl="4" w:tplc="0C0A0003" w:tentative="1">
+      <w:start w:val="1"/>
+      <w:numFmt w:val="bullet"/>
+      <w:lvlText w:val="o"/>
+      <w:lvlJc w:val="left"/>
+      <w:pPr>
+        <w:ind w:left="3600" w:hanging="360"/>
+      </w:pPr>
+      <w:rPr>
+        <w:rFonts w:ascii="Courier New" w:hAnsi="Courier New" w:cs="Courier New" w:hint="default"/>
+      </w:rPr>
+    </w:lvl>
+    <w:lvl w:ilvl="5" w:tplc="0C0A0005" w:tentative="1">
+      <w:start w:val="1"/>
+      <w:numFmt w:val="bullet"/>
+      <w:lvlText w:val=""/>
+      <w:lvlJc w:val="left"/>
+      <w:pPr>
+        <w:ind w:left="4320" w:hanging="360"/>
+      </w:pPr>
+      <w:rPr>
+        <w:rFonts w:ascii="Wingdings" w:hAnsi="Wingdings" w:hint="default"/>
+      </w:rPr>
+    </w:lvl>
+    <w:lvl w:ilvl="6" w:tplc="0C0A0001" w:tentative="1">
+      <w:start w:val="1"/>
+      <w:numFmt w:val="bullet"/>
+      <w:lvlText w:val=""/>
+      <w:lvlJc w:val="left"/>
+      <w:pPr>
+        <w:ind w:left="5040" w:hanging="360"/>
+      </w:pPr>
+      <w:rPr>
+        <w:rFonts w:ascii="Symbol" w:hAnsi="Symbol" w:hint="default"/>
+      </w:rPr>
+    </w:lvl>
+    <w:lvl w:ilvl="7" w:tplc="0C0A0003" w:tentative="1">
+      <w:start w:val="1"/>
+      <w:numFmt w:val="bullet"/>
+      <w:lvlText w:val="o"/>
+      <w:lvlJc w:val="left"/>
+      <w:pPr>
+        <w:ind w:left="5760" w:hanging="360"/>
+      </w:pPr>
+      <w:rPr>
+        <w:rFonts w:ascii="Courier New" w:hAnsi="Courier New" w:cs="Courier New" w:hint="default"/>
+      </w:rPr>
+    </w:lvl>
+    <w:lvl w:ilvl="8" w:tplc="0C0A0005" w:tentative="1">
+      <w:start w:val="1"/>
+      <w:numFmt w:val="bullet"/>
+      <w:lvlText w:val=""/>
+      <w:lvlJc w:val="left"/>
+      <w:pPr>
+        <w:ind w:left="6480" w:hanging="360"/>
+      </w:pPr>
+      <w:rPr>
+        <w:rFonts w:ascii="Wingdings" w:hAnsi="Wingdings" w:hint="default"/>
+      </w:rPr>
+    </w:lvl>
+  </w:abstractNum>
+  <w:abstractNum w:abstractNumId="4" w15:restartNumberingAfterBreak="0">
+    <w:nsid w:val="3C141A43"/>
+    <w:multiLevelType w:val="multilevel"/>
+    <w:tmpl w:val="4776EB2E"/>
+    <w:lvl w:ilvl="0">
+      <w:start w:val="1"/>
+      <w:numFmt w:val="decimal"/>
+      <w:lvlText w:val="%1."/>
+      <w:lvlJc w:val="left"/>
+      <w:pPr>
+        <w:tabs>
+          <w:tab w:val="num" w:pos="720"/>
+        </w:tabs>
+        <w:ind w:left="720" w:hanging="360"/>
+      </w:pPr>
+    </w:lvl>
+    <w:lvl w:ilvl="1" w:tentative="1">
+      <w:start w:val="1"/>
+      <w:numFmt w:val="decimal"/>
+      <w:lvlText w:val="%2."/>
+      <w:lvlJc w:val="left"/>
+      <w:pPr>
+        <w:tabs>
+          <w:tab w:val="num" w:pos="1440"/>
+        </w:tabs>
+        <w:ind w:left="1440" w:hanging="360"/>
+      </w:pPr>
+    </w:lvl>
+    <w:lvl w:ilvl="2" w:tentative="1">
+      <w:start w:val="1"/>
+      <w:numFmt w:val="decimal"/>
+      <w:lvlText w:val="%3."/>
+      <w:lvlJc w:val="left"/>
+      <w:pPr>
+        <w:tabs>
+          <w:tab w:val="num" w:pos="2160"/>
+        </w:tabs>
+        <w:ind w:left="2160" w:hanging="360"/>
+      </w:pPr>
+    </w:lvl>
+    <w:lvl w:ilvl="3" w:tentative="1">
+      <w:start w:val="1"/>
+      <w:numFmt w:val="decimal"/>
+      <w:lvlText w:val="%4."/>
+      <w:lvlJc w:val="left"/>
+      <w:pPr>
+        <w:tabs>
+          <w:tab w:val="num" w:pos="2880"/>
+        </w:tabs>
+        <w:ind w:left="2880" w:hanging="360"/>
+      </w:pPr>
+    </w:lvl>
+    <w:lvl w:ilvl="4" w:tentative="1">
+      <w:start w:val="1"/>
+      <w:numFmt w:val="decimal"/>
+      <w:lvlText w:val="%5."/>
+      <w:lvlJc w:val="left"/>
+      <w:pPr>
+        <w:tabs>
+          <w:tab w:val="num" w:pos="3600"/>
+        </w:tabs>
+        <w:ind w:left="3600" w:hanging="360"/>
+      </w:pPr>
+    </w:lvl>
+    <w:lvl w:ilvl="5" w:tentative="1">
+      <w:start w:val="1"/>
+      <w:numFmt w:val="decimal"/>
+      <w:lvlText w:val="%6."/>
+      <w:lvlJc w:val="left"/>
+      <w:pPr>
+        <w:tabs>
+          <w:tab w:val="num" w:pos="4320"/>
+        </w:tabs>
+        <w:ind w:left="4320" w:hanging="360"/>
+      </w:pPr>
+    </w:lvl>
+    <w:lvl w:ilvl="6" w:tentative="1">
+      <w:start w:val="1"/>
+      <w:numFmt w:val="decimal"/>
+      <w:lvlText w:val="%7."/>
+      <w:lvlJc w:val="left"/>
+      <w:pPr>
+        <w:tabs>
+          <w:tab w:val="num" w:pos="5040"/>
+        </w:tabs>
+        <w:ind w:left="5040" w:hanging="360"/>
+      </w:pPr>
+    </w:lvl>
+    <w:lvl w:ilvl="7" w:tentative="1">
+      <w:start w:val="1"/>
+      <w:numFmt w:val="decimal"/>
+      <w:lvlText w:val="%8."/>
+      <w:lvlJc w:val="left"/>
+      <w:pPr>
+        <w:tabs>
+          <w:tab w:val="num" w:pos="5760"/>
+        </w:tabs>
+        <w:ind w:left="5760" w:hanging="360"/>
+      </w:pPr>
+    </w:lvl>
+    <w:lvl w:ilvl="8" w:tentative="1">
+      <w:start w:val="1"/>
+      <w:numFmt w:val="decimal"/>
+      <w:lvlText w:val="%9."/>
+      <w:lvlJc w:val="left"/>
+      <w:pPr>
+        <w:tabs>
+          <w:tab w:val="num" w:pos="6480"/>
+        </w:tabs>
+        <w:ind w:left="6480" w:hanging="360"/>
+      </w:pPr>
+    </w:lvl>
+  </w:abstractNum>
+  <w:abstractNum w:abstractNumId="5" w15:restartNumberingAfterBreak="0">
+    <w:nsid w:val="41EF268E"/>
+    <w:multiLevelType w:val="multilevel"/>
+    <w:tmpl w:val="7AAC82AE"/>
+    <w:lvl w:ilvl="0">
+      <w:start w:val="1"/>
+      <w:numFmt w:val="decimal"/>
+      <w:lvlText w:val="%1."/>
+      <w:lvlJc w:val="left"/>
+      <w:pPr>
+        <w:tabs>
+          <w:tab w:val="num" w:pos="720"/>
+        </w:tabs>
+        <w:ind w:left="720" w:hanging="360"/>
+      </w:pPr>
+    </w:lvl>
+    <w:lvl w:ilvl="1" w:tentative="1">
+      <w:start w:val="1"/>
+      <w:numFmt w:val="decimal"/>
+      <w:lvlText w:val="%2."/>
+      <w:lvlJc w:val="left"/>
+      <w:pPr>
+        <w:tabs>
+          <w:tab w:val="num" w:pos="1440"/>
+        </w:tabs>
+        <w:ind w:left="1440" w:hanging="360"/>
+      </w:pPr>
+    </w:lvl>
+    <w:lvl w:ilvl="2" w:tentative="1">
+      <w:start w:val="1"/>
+      <w:numFmt w:val="decimal"/>
+      <w:lvlText w:val="%3."/>
+      <w:lvlJc w:val="left"/>
+      <w:pPr>
+        <w:tabs>
+          <w:tab w:val="num" w:pos="2160"/>
+        </w:tabs>
+        <w:ind w:left="2160" w:hanging="360"/>
+      </w:pPr>
+    </w:lvl>
+    <w:lvl w:ilvl="3" w:tentative="1">
+      <w:start w:val="1"/>
+      <w:numFmt w:val="decimal"/>
+      <w:lvlText w:val="%4."/>
+      <w:lvlJc w:val="left"/>
+      <w:pPr>
+        <w:tabs>
+          <w:tab w:val="num" w:pos="2880"/>
+        </w:tabs>
+        <w:ind w:left="2880" w:hanging="360"/>
+      </w:pPr>
+    </w:lvl>
+    <w:lvl w:ilvl="4" w:tentative="1">
+      <w:start w:val="1"/>
+      <w:numFmt w:val="decimal"/>
+      <w:lvlText w:val="%5."/>
+      <w:lvlJc w:val="left"/>
+      <w:pPr>
+        <w:tabs>
+          <w:tab w:val="num" w:pos="3600"/>
+        </w:tabs>
+        <w:ind w:left="3600" w:hanging="360"/>
+      </w:pPr>
+    </w:lvl>
+    <w:lvl w:ilvl="5" w:tentative="1">
+      <w:start w:val="1"/>
+      <w:numFmt w:val="decimal"/>
+      <w:lvlText w:val="%6."/>
+      <w:lvlJc w:val="left"/>
+      <w:pPr>
+        <w:tabs>
+          <w:tab w:val="num" w:pos="4320"/>
+        </w:tabs>
+        <w:ind w:left="4320" w:hanging="360"/>
+      </w:pPr>
+    </w:lvl>
+    <w:lvl w:ilvl="6" w:tentative="1">
+      <w:start w:val="1"/>
+      <w:numFmt w:val="decimal"/>
+      <w:lvlText w:val="%7."/>
+      <w:lvlJc w:val="left"/>
+      <w:pPr>
+        <w:tabs>
+          <w:tab w:val="num" w:pos="5040"/>
+        </w:tabs>
+        <w:ind w:left="5040" w:hanging="360"/>
+      </w:pPr>
+    </w:lvl>
+    <w:lvl w:ilvl="7" w:tentative="1">
+      <w:start w:val="1"/>
+      <w:numFmt w:val="decimal"/>
+      <w:lvlText w:val="%8."/>
+      <w:lvlJc w:val="left"/>
+      <w:pPr>
+        <w:tabs>
+          <w:tab w:val="num" w:pos="5760"/>
+        </w:tabs>
+        <w:ind w:left="5760" w:hanging="360"/>
+      </w:pPr>
+    </w:lvl>
+    <w:lvl w:ilvl="8" w:tentative="1">
+      <w:start w:val="1"/>
+      <w:numFmt w:val="decimal"/>
+      <w:lvlText w:val="%9."/>
+      <w:lvlJc w:val="left"/>
+      <w:pPr>
+        <w:tabs>
+          <w:tab w:val="num" w:pos="6480"/>
+        </w:tabs>
+        <w:ind w:left="6480" w:hanging="360"/>
+      </w:pPr>
+    </w:lvl>
+  </w:abstractNum>
+  <w:abstractNum w:abstractNumId="6" w15:restartNumberingAfterBreak="0">
+    <w:nsid w:val="4475017C"/>
+    <w:multiLevelType w:val="hybridMultilevel"/>
+    <w:tmpl w:val="A01AB0D2"/>
+    <w:lvl w:ilvl="0" w:tplc="0C0A000F">
+      <w:start w:val="1"/>
+      <w:numFmt w:val="decimal"/>
+      <w:lvlText w:val="%1."/>
+      <w:lvlJc w:val="left"/>
+      <w:pPr>
+        <w:ind w:left="720" w:hanging="360"/>
+      </w:pPr>
+      <w:rPr>
+        <w:rFonts w:hint="default"/>
+      </w:rPr>
+    </w:lvl>
+    <w:lvl w:ilvl="1" w:tplc="0C0A0019" w:tentative="1">
+      <w:start w:val="1"/>
+      <w:numFmt w:val="lowerLetter"/>
+      <w:lvlText w:val="%2."/>
+      <w:lvlJc w:val="left"/>
+      <w:pPr>
+        <w:ind w:left="1440" w:hanging="360"/>
+      </w:pPr>
+    </w:lvl>
+    <w:lvl w:ilvl="2" w:tplc="0C0A001B" w:tentative="1">
+      <w:start w:val="1"/>
+      <w:numFmt w:val="lowerRoman"/>
+      <w:lvlText w:val="%3."/>
+      <w:lvlJc w:val="right"/>
+      <w:pPr>
+        <w:ind w:left="2160" w:hanging="180"/>
+      </w:pPr>
+    </w:lvl>
+    <w:lvl w:ilvl="3" w:tplc="0C0A000F" w:tentative="1">
+      <w:start w:val="1"/>
+      <w:numFmt w:val="decimal"/>
+      <w:lvlText w:val="%4."/>
+      <w:lvlJc w:val="left"/>
+      <w:pPr>
+        <w:ind w:left="2880" w:hanging="360"/>
+      </w:pPr>
+    </w:lvl>
+    <w:lvl w:ilvl="4" w:tplc="0C0A0019" w:tentative="1">
+      <w:start w:val="1"/>
+      <w:numFmt w:val="lowerLetter"/>
+      <w:lvlText w:val="%5."/>
+      <w:lvlJc w:val="left"/>
+      <w:pPr>
+        <w:ind w:left="3600" w:hanging="360"/>
+      </w:pPr>
+    </w:lvl>
+    <w:lvl w:ilvl="5" w:tplc="0C0A001B" w:tentative="1">
+      <w:start w:val="1"/>
+      <w:numFmt w:val="lowerRoman"/>
+      <w:lvlText w:val="%6."/>
+      <w:lvlJc w:val="right"/>
+      <w:pPr>
+        <w:ind w:left="4320" w:hanging="180"/>
+      </w:pPr>
+    </w:lvl>
+    <w:lvl w:ilvl="6" w:tplc="0C0A000F" w:tentative="1">
+      <w:start w:val="1"/>
+      <w:numFmt w:val="decimal"/>
+      <w:lvlText w:val="%7."/>
+      <w:lvlJc w:val="left"/>
+      <w:pPr>
+        <w:ind w:left="5040" w:hanging="360"/>
+      </w:pPr>
+    </w:lvl>
+    <w:lvl w:ilvl="7" w:tplc="0C0A0019" w:tentative="1">
+      <w:start w:val="1"/>
+      <w:numFmt w:val="lowerLetter"/>
+      <w:lvlText w:val="%8."/>
+      <w:lvlJc w:val="left"/>
+      <w:pPr>
+        <w:ind w:left="5760" w:hanging="360"/>
+      </w:pPr>
+    </w:lvl>
+    <w:lvl w:ilvl="8" w:tplc="0C0A001B" w:tentative="1">
+      <w:start w:val="1"/>
+      <w:numFmt w:val="lowerRoman"/>
+      <w:lvlText w:val="%9."/>
+      <w:lvlJc w:val="right"/>
+      <w:pPr>
+        <w:ind w:left="6480" w:hanging="180"/>
+      </w:pPr>
+    </w:lvl>
+  </w:abstractNum>
+  <w:abstractNum w:abstractNumId="7" w15:restartNumberingAfterBreak="0">
+    <w:nsid w:val="55D7653B"/>
+    <w:multiLevelType w:val="hybridMultilevel"/>
+    <w:tmpl w:val="A78AFB48"/>
+    <w:lvl w:ilvl="0" w:tplc="BD26F97C">
+      <w:start w:val="2"/>
+      <w:numFmt w:val="bullet"/>
+      <w:lvlText w:val=""/>
+      <w:lvlJc w:val="left"/>
+      <w:pPr>
+        <w:ind w:left="1069" w:hanging="360"/>
+      </w:pPr>
+      <w:rPr>
+        <w:rFonts w:ascii="Wingdings" w:eastAsia="Times New Roman" w:hAnsi="Wingdings" w:cs="Calibri" w:hint="default"/>
+      </w:rPr>
+    </w:lvl>
+    <w:lvl w:ilvl="1" w:tplc="0C0A0003" w:tentative="1">
+      <w:start w:val="1"/>
+      <w:numFmt w:val="bullet"/>
+      <w:lvlText w:val="o"/>
+      <w:lvlJc w:val="left"/>
+      <w:pPr>
+        <w:ind w:left="1789" w:hanging="360"/>
+      </w:pPr>
+      <w:rPr>
+        <w:rFonts w:ascii="Courier New" w:hAnsi="Courier New" w:cs="Courier New" w:hint="default"/>
+      </w:rPr>
+    </w:lvl>
+    <w:lvl w:ilvl="2" w:tplc="0C0A0005" w:tentative="1">
+      <w:start w:val="1"/>
+      <w:numFmt w:val="bullet"/>
+      <w:lvlText w:val=""/>
+      <w:lvlJc w:val="left"/>
+      <w:pPr>
+        <w:ind w:left="2509" w:hanging="360"/>
+      </w:pPr>
+      <w:rPr>
+        <w:rFonts w:ascii="Wingdings" w:hAnsi="Wingdings" w:hint="default"/>
+      </w:rPr>
+    </w:lvl>
+    <w:lvl w:ilvl="3" w:tplc="0C0A0001" w:tentative="1">
+      <w:start w:val="1"/>
+      <w:numFmt w:val="bullet"/>
+      <w:lvlText w:val=""/>
+      <w:lvlJc w:val="left"/>
+      <w:pPr>
+        <w:ind w:left="3229" w:hanging="360"/>
+      </w:pPr>
+      <w:rPr>
+        <w:rFonts w:ascii="Symbol" w:hAnsi="Symbol" w:hint="default"/>
+      </w:rPr>
+    </w:lvl>
+    <w:lvl w:ilvl="4" w:tplc="0C0A0003" w:tentative="1">
+      <w:start w:val="1"/>
+      <w:numFmt w:val="bullet"/>
+      <w:lvlText w:val="o"/>
+      <w:lvlJc w:val="left"/>
+      <w:pPr>
+        <w:ind w:left="3949" w:hanging="360"/>
+      </w:pPr>
+      <w:rPr>
+        <w:rFonts w:ascii="Courier New" w:hAnsi="Courier New" w:cs="Courier New" w:hint="default"/>
+      </w:rPr>
+    </w:lvl>
+    <w:lvl w:ilvl="5" w:tplc="0C0A0005" w:tentative="1">
+      <w:start w:val="1"/>
+      <w:numFmt w:val="bullet"/>
+      <w:lvlText w:val=""/>
+      <w:lvlJc w:val="left"/>
+      <w:pPr>
+        <w:ind w:left="4669" w:hanging="360"/>
+      </w:pPr>
+      <w:rPr>
+        <w:rFonts w:ascii="Wingdings" w:hAnsi="Wingdings" w:hint="default"/>
+      </w:rPr>
+    </w:lvl>
+    <w:lvl w:ilvl="6" w:tplc="0C0A0001" w:tentative="1">
+      <w:start w:val="1"/>
+      <w:numFmt w:val="bullet"/>
+      <w:lvlText w:val=""/>
+      <w:lvlJc w:val="left"/>
+      <w:pPr>
+        <w:ind w:left="5389" w:hanging="360"/>
+      </w:pPr>
+      <w:rPr>
+        <w:rFonts w:ascii="Symbol" w:hAnsi="Symbol" w:hint="default"/>
+      </w:rPr>
+    </w:lvl>
+    <w:lvl w:ilvl="7" w:tplc="0C0A0003" w:tentative="1">
+      <w:start w:val="1"/>
+      <w:numFmt w:val="bullet"/>
+      <w:lvlText w:val="o"/>
+      <w:lvlJc w:val="left"/>
+      <w:pPr>
+        <w:ind w:left="6109" w:hanging="360"/>
+      </w:pPr>
+      <w:rPr>
+        <w:rFonts w:ascii="Courier New" w:hAnsi="Courier New" w:cs="Courier New" w:hint="default"/>
+      </w:rPr>
+    </w:lvl>
+    <w:lvl w:ilvl="8" w:tplc="0C0A0005" w:tentative="1">
+      <w:start w:val="1"/>
+      <w:numFmt w:val="bullet"/>
+      <w:lvlText w:val=""/>
+      <w:lvlJc w:val="left"/>
+      <w:pPr>
+        <w:ind w:left="6829" w:hanging="360"/>
+      </w:pPr>
+      <w:rPr>
+        <w:rFonts w:ascii="Wingdings" w:hAnsi="Wingdings" w:hint="default"/>
       </w:rPr>
     </w:lvl>
   </w:abstractNum>
@@ -1827,6 +3353,36 @@
     <w:abstractNumId w:val="0"/>
     <w:lvlOverride w:ilvl="1">
       <w:startOverride w:val="4"/>
+    </w:lvlOverride>
+  </w:num>
+  <w:num w:numId="5">
+    <w:abstractNumId w:val="3"/>
+  </w:num>
+  <w:num w:numId="6">
+    <w:abstractNumId w:val="6"/>
+  </w:num>
+  <w:num w:numId="7">
+    <w:abstractNumId w:val="4"/>
+    <w:lvlOverride w:ilvl="0">
+      <w:startOverride w:val="1"/>
+    </w:lvlOverride>
+  </w:num>
+  <w:num w:numId="8">
+    <w:abstractNumId w:val="5"/>
+    <w:lvlOverride w:ilvl="0">
+      <w:startOverride w:val="1"/>
+    </w:lvlOverride>
+  </w:num>
+  <w:num w:numId="9">
+    <w:abstractNumId w:val="1"/>
+  </w:num>
+  <w:num w:numId="10">
+    <w:abstractNumId w:val="7"/>
+  </w:num>
+  <w:num w:numId="11">
+    <w:abstractNumId w:val="2"/>
+    <w:lvlOverride w:ilvl="0">
+      <w:startOverride w:val="1"/>
     </w:lvlOverride>
   </w:num>
 </w:numbering>
@@ -2270,6 +3826,17 @@
       <w:lang w:eastAsia="es-ES"/>
     </w:rPr>
   </w:style>
+  <w:style w:type="paragraph" w:styleId="Prrafodelista">
+    <w:name w:val="List Paragraph"/>
+    <w:basedOn w:val="Normal"/>
+    <w:uiPriority w:val="34"/>
+    <w:qFormat/>
+    <w:rsid w:val="00CA6DE4"/>
+    <w:pPr>
+      <w:ind w:left="720"/>
+      <w:contextualSpacing/>
+    </w:pPr>
+  </w:style>
 </w:styles>
 </file>
 

</xml_diff>

<commit_message>
V2 - Deteccion de paradas de mano derecha para gestos asinscronos
</commit_message>
<xml_diff>
--- a/CHANGELOG BRANCH DEVELOPMENT RV.docx
+++ b/CHANGELOG BRANCH DEVELOPMENT RV.docx
@@ -808,7 +808,7 @@
           <v:shape id="_x0000_i1025" type="#_x0000_t75" style="width:77pt;height:49.45pt" o:ole="">
             <v:imagedata r:id="rId5" o:title=""/>
           </v:shape>
-          <o:OLEObject Type="Embed" ProgID="Package" ShapeID="_x0000_i1025" DrawAspect="Icon" ObjectID="_1652005885" r:id="rId6"/>
+          <o:OLEObject Type="Embed" ProgID="Package" ShapeID="_x0000_i1025" DrawAspect="Icon" ObjectID="_1652110478" r:id="rId6"/>
         </w:object>
       </w:r>
     </w:p>
@@ -2397,17 +2397,209 @@
           <w:rFonts w:ascii="Calibri" w:eastAsia="Times New Roman" w:hAnsi="Calibri" w:cs="Calibri"/>
           <w:lang w:eastAsia="es-ES"/>
         </w:rPr>
-        <w:t>os</w:t>
+        <w:t>os. En su lugar se utiliza el Script StateControllerv2.cs</w:t>
+      </w:r>
+    </w:p>
+    <w:p>
+      <w:pPr>
+        <w:spacing w:after="0" w:line="240" w:lineRule="auto"/>
+        <w:textAlignment w:val="center"/>
+        <w:rPr>
+          <w:rFonts w:ascii="Calibri" w:eastAsia="Times New Roman" w:hAnsi="Calibri" w:cs="Calibri"/>
+          <w:lang w:eastAsia="es-ES"/>
+        </w:rPr>
+      </w:pPr>
+    </w:p>
+    <w:p>
+      <w:pPr>
+        <w:spacing w:after="0" w:line="240" w:lineRule="auto"/>
+        <w:textAlignment w:val="center"/>
+        <w:rPr>
+          <w:rFonts w:ascii="Calibri" w:eastAsia="Times New Roman" w:hAnsi="Calibri" w:cs="Calibri"/>
+          <w:lang w:eastAsia="es-ES"/>
+        </w:rPr>
+      </w:pPr>
+    </w:p>
+    <w:p>
+      <w:pPr>
+        <w:spacing w:after="0" w:line="240" w:lineRule="auto"/>
+        <w:textAlignment w:val="center"/>
+        <w:rPr>
+          <w:rFonts w:ascii="Calibri" w:eastAsia="Times New Roman" w:hAnsi="Calibri" w:cs="Calibri"/>
+          <w:lang w:eastAsia="es-ES"/>
+        </w:rPr>
+      </w:pPr>
+    </w:p>
+    <w:p>
+      <w:pPr>
+        <w:spacing w:after="0" w:line="240" w:lineRule="auto"/>
+        <w:textAlignment w:val="center"/>
+        <w:rPr>
+          <w:rFonts w:ascii="Calibri" w:eastAsia="Times New Roman" w:hAnsi="Calibri" w:cs="Calibri"/>
+          <w:lang w:eastAsia="es-ES"/>
+        </w:rPr>
+      </w:pPr>
+    </w:p>
+    <w:p>
+      <w:pPr>
+        <w:spacing w:after="0" w:line="240" w:lineRule="auto"/>
+        <w:textAlignment w:val="center"/>
+        <w:rPr>
+          <w:rFonts w:ascii="Calibri" w:eastAsia="Times New Roman" w:hAnsi="Calibri" w:cs="Calibri"/>
+          <w:lang w:eastAsia="es-ES"/>
+        </w:rPr>
+      </w:pPr>
+    </w:p>
+    <w:p>
+      <w:pPr>
+        <w:spacing w:after="0" w:line="240" w:lineRule="auto"/>
+        <w:textAlignment w:val="center"/>
+        <w:rPr>
+          <w:rFonts w:ascii="Calibri" w:eastAsia="Times New Roman" w:hAnsi="Calibri" w:cs="Calibri"/>
+          <w:lang w:eastAsia="es-ES"/>
+        </w:rPr>
+      </w:pPr>
+    </w:p>
+    <w:p>
+      <w:pPr>
+        <w:spacing w:after="0" w:line="240" w:lineRule="auto"/>
+        <w:textAlignment w:val="center"/>
+        <w:rPr>
+          <w:rFonts w:ascii="Calibri" w:eastAsia="Times New Roman" w:hAnsi="Calibri" w:cs="Calibri"/>
+          <w:lang w:eastAsia="es-ES"/>
+        </w:rPr>
+      </w:pPr>
+      <w:r>
+        <w:rPr>
+          <w:rFonts w:ascii="Calibri" w:eastAsia="Times New Roman" w:hAnsi="Calibri" w:cs="Calibri"/>
+          <w:lang w:eastAsia="es-ES"/>
+        </w:rPr>
+        <w:t xml:space="preserve">V2: </w:t>
+      </w:r>
+    </w:p>
+    <w:p>
+      <w:pPr>
+        <w:spacing w:after="0" w:line="240" w:lineRule="auto"/>
+        <w:textAlignment w:val="center"/>
+        <w:rPr>
+          <w:rFonts w:ascii="Calibri" w:eastAsia="Times New Roman" w:hAnsi="Calibri" w:cs="Calibri"/>
+          <w:lang w:eastAsia="es-ES"/>
+        </w:rPr>
+      </w:pPr>
+      <w:r>
+        <w:rPr>
+          <w:rFonts w:ascii="Calibri" w:eastAsia="Times New Roman" w:hAnsi="Calibri" w:cs="Calibri"/>
+          <w:lang w:eastAsia="es-ES"/>
+        </w:rPr>
+        <w:t xml:space="preserve">A partir del 26/05 donde presentamos una pequeña parte de la parte técnica desarrollada. </w:t>
+      </w:r>
+    </w:p>
+    <w:p>
+      <w:pPr>
+        <w:spacing w:after="0" w:line="240" w:lineRule="auto"/>
+        <w:textAlignment w:val="center"/>
+        <w:rPr>
+          <w:rFonts w:ascii="Calibri" w:eastAsia="Times New Roman" w:hAnsi="Calibri" w:cs="Calibri"/>
+          <w:lang w:eastAsia="es-ES"/>
+        </w:rPr>
+      </w:pPr>
+    </w:p>
+    <w:p>
+      <w:pPr>
+        <w:spacing w:after="0" w:line="240" w:lineRule="auto"/>
+        <w:textAlignment w:val="center"/>
+        <w:rPr>
+          <w:rFonts w:ascii="Calibri" w:eastAsia="Times New Roman" w:hAnsi="Calibri" w:cs="Calibri"/>
+          <w:lang w:eastAsia="es-ES"/>
+        </w:rPr>
+      </w:pPr>
+      <w:r>
+        <w:rPr>
+          <w:rFonts w:ascii="Calibri" w:eastAsia="Times New Roman" w:hAnsi="Calibri" w:cs="Calibri"/>
+          <w:lang w:eastAsia="es-ES"/>
+        </w:rPr>
+        <w:t xml:space="preserve">V2.1: </w:t>
+      </w:r>
+    </w:p>
+    <w:p>
+      <w:pPr>
+        <w:spacing w:after="0" w:line="240" w:lineRule="auto"/>
+        <w:textAlignment w:val="center"/>
+        <w:rPr>
+          <w:rFonts w:ascii="Calibri" w:eastAsia="Times New Roman" w:hAnsi="Calibri" w:cs="Calibri"/>
+          <w:lang w:eastAsia="es-ES"/>
+        </w:rPr>
+      </w:pPr>
+      <w:r>
+        <w:rPr>
+          <w:rFonts w:ascii="Calibri" w:eastAsia="Times New Roman" w:hAnsi="Calibri" w:cs="Calibri"/>
+          <w:lang w:eastAsia="es-ES"/>
+        </w:rPr>
+        <w:t xml:space="preserve">ADDED: </w:t>
+      </w:r>
+    </w:p>
+    <w:p>
+      <w:pPr>
+        <w:pStyle w:val="Prrafodelista"/>
+        <w:numPr>
+          <w:ilvl w:val="0"/>
+          <w:numId w:val="5"/>
+        </w:numPr>
+        <w:spacing w:after="0" w:line="240" w:lineRule="auto"/>
+        <w:textAlignment w:val="center"/>
+        <w:rPr>
+          <w:rFonts w:ascii="Calibri" w:eastAsia="Times New Roman" w:hAnsi="Calibri" w:cs="Calibri"/>
+          <w:lang w:eastAsia="es-ES"/>
+        </w:rPr>
+      </w:pPr>
+      <w:r>
+        <w:rPr>
+          <w:rFonts w:ascii="Calibri" w:eastAsia="Times New Roman" w:hAnsi="Calibri" w:cs="Calibri"/>
+          <w:lang w:eastAsia="es-ES"/>
+        </w:rPr>
+        <w:t xml:space="preserve">Detección de paradas de la mano derecha para realizar un gesto asíncrono. </w:t>
+      </w:r>
+    </w:p>
+    <w:p>
+      <w:pPr>
+        <w:spacing w:after="0" w:line="240" w:lineRule="auto"/>
+        <w:textAlignment w:val="center"/>
+        <w:rPr>
+          <w:rFonts w:ascii="Calibri" w:eastAsia="Times New Roman" w:hAnsi="Calibri" w:cs="Calibri"/>
+          <w:lang w:eastAsia="es-ES"/>
+        </w:rPr>
+      </w:pPr>
+      <w:r>
+        <w:rPr>
+          <w:rFonts w:ascii="Calibri" w:eastAsia="Times New Roman" w:hAnsi="Calibri" w:cs="Calibri"/>
+          <w:lang w:eastAsia="es-ES"/>
+        </w:rPr>
+        <w:t xml:space="preserve">CHANGED: </w:t>
+      </w:r>
+    </w:p>
+    <w:p>
+      <w:pPr>
+        <w:pStyle w:val="Prrafodelista"/>
+        <w:numPr>
+          <w:ilvl w:val="0"/>
+          <w:numId w:val="5"/>
+        </w:numPr>
+        <w:spacing w:after="0" w:line="240" w:lineRule="auto"/>
+        <w:textAlignment w:val="center"/>
+        <w:rPr>
+          <w:rFonts w:ascii="Calibri" w:eastAsia="Times New Roman" w:hAnsi="Calibri" w:cs="Calibri"/>
+          <w:lang w:eastAsia="es-ES"/>
+        </w:rPr>
+      </w:pPr>
+      <w:r>
+        <w:rPr>
+          <w:rFonts w:ascii="Calibri" w:eastAsia="Times New Roman" w:hAnsi="Calibri" w:cs="Calibri"/>
+          <w:lang w:eastAsia="es-ES"/>
+        </w:rPr>
+        <w:t>Script StateControllerv2.cs</w:t>
       </w:r>
       <w:bookmarkStart w:id="0" w:name="_GoBack"/>
       <w:bookmarkEnd w:id="0"/>
-      <w:r>
-        <w:rPr>
-          <w:rFonts w:ascii="Calibri" w:eastAsia="Times New Roman" w:hAnsi="Calibri" w:cs="Calibri"/>
-          <w:lang w:eastAsia="es-ES"/>
-        </w:rPr>
-        <w:t>. En su lugar se utiliza el Script StateControllerv2.cs</w:t>
-      </w:r>
     </w:p>
     <w:sectPr>
       <w:pgSz w:w="11906" w:h="16838"/>

</xml_diff>

<commit_message>
V2.2 - [EN PROCESO] Reconocimiento de gestos asincronos
</commit_message>
<xml_diff>
--- a/CHANGELOG BRANCH DEVELOPMENT RV.docx
+++ b/CHANGELOG BRANCH DEVELOPMENT RV.docx
@@ -808,7 +808,7 @@
           <v:shape id="_x0000_i1025" type="#_x0000_t75" style="width:77pt;height:49.45pt" o:ole="">
             <v:imagedata r:id="rId5" o:title=""/>
           </v:shape>
-          <o:OLEObject Type="Embed" ProgID="Package" ShapeID="_x0000_i1025" DrawAspect="Icon" ObjectID="_1652110478" r:id="rId6"/>
+          <o:OLEObject Type="Embed" ProgID="Package" ShapeID="_x0000_i1025" DrawAspect="Icon" ObjectID="_1652198873" r:id="rId6"/>
         </w:object>
       </w:r>
     </w:p>
@@ -2598,8 +2598,543 @@
         </w:rPr>
         <w:t>Script StateControllerv2.cs</w:t>
       </w:r>
+    </w:p>
+    <w:p>
+      <w:pPr>
+        <w:spacing w:after="0" w:line="240" w:lineRule="auto"/>
+        <w:textAlignment w:val="center"/>
+        <w:rPr>
+          <w:rFonts w:ascii="Calibri" w:eastAsia="Times New Roman" w:hAnsi="Calibri" w:cs="Calibri"/>
+          <w:lang w:eastAsia="es-ES"/>
+        </w:rPr>
+      </w:pPr>
+    </w:p>
+    <w:p>
+      <w:pPr>
+        <w:spacing w:after="0" w:line="240" w:lineRule="auto"/>
+        <w:textAlignment w:val="center"/>
+        <w:rPr>
+          <w:rFonts w:ascii="Calibri" w:eastAsia="Times New Roman" w:hAnsi="Calibri" w:cs="Calibri"/>
+          <w:lang w:eastAsia="es-ES"/>
+        </w:rPr>
+      </w:pPr>
+    </w:p>
+    <w:p>
+      <w:pPr>
+        <w:spacing w:after="0" w:line="240" w:lineRule="auto"/>
+        <w:textAlignment w:val="center"/>
+        <w:rPr>
+          <w:rFonts w:ascii="Calibri" w:eastAsia="Times New Roman" w:hAnsi="Calibri" w:cs="Calibri"/>
+          <w:lang w:eastAsia="es-ES"/>
+        </w:rPr>
+      </w:pPr>
+      <w:r>
+        <w:rPr>
+          <w:rFonts w:ascii="Calibri" w:eastAsia="Times New Roman" w:hAnsi="Calibri" w:cs="Calibri"/>
+          <w:lang w:eastAsia="es-ES"/>
+        </w:rPr>
+        <w:t xml:space="preserve">V2.2: </w:t>
+      </w:r>
+    </w:p>
+    <w:p>
+      <w:pPr>
+        <w:spacing w:after="0" w:line="240" w:lineRule="auto"/>
+        <w:textAlignment w:val="center"/>
+        <w:rPr>
+          <w:rFonts w:ascii="Calibri" w:eastAsia="Times New Roman" w:hAnsi="Calibri" w:cs="Calibri"/>
+          <w:lang w:eastAsia="es-ES"/>
+        </w:rPr>
+      </w:pPr>
+      <w:r>
+        <w:rPr>
+          <w:rFonts w:ascii="Calibri" w:eastAsia="Times New Roman" w:hAnsi="Calibri" w:cs="Calibri"/>
+          <w:lang w:eastAsia="es-ES"/>
+        </w:rPr>
+        <w:t xml:space="preserve">ADDED: </w:t>
+      </w:r>
+    </w:p>
+    <w:p>
+      <w:pPr>
+        <w:spacing w:after="0" w:line="240" w:lineRule="auto"/>
+        <w:textAlignment w:val="center"/>
+        <w:rPr>
+          <w:rFonts w:ascii="Calibri" w:eastAsia="Times New Roman" w:hAnsi="Calibri" w:cs="Calibri"/>
+          <w:lang w:eastAsia="es-ES"/>
+        </w:rPr>
+      </w:pPr>
+      <w:r>
+        <w:rPr>
+          <w:rFonts w:ascii="Calibri" w:eastAsia="Times New Roman" w:hAnsi="Calibri" w:cs="Calibri"/>
+          <w:lang w:eastAsia="es-ES"/>
+        </w:rPr>
+        <w:t xml:space="preserve">[EN PROCESO] Reconocimiento de los gestos asíncronos con la detección de la orientación de la mano. </w:t>
+      </w:r>
+    </w:p>
+    <w:p>
+      <w:pPr>
+        <w:spacing w:after="0" w:line="240" w:lineRule="auto"/>
+        <w:textAlignment w:val="center"/>
+        <w:rPr>
+          <w:rFonts w:ascii="Calibri" w:eastAsia="Times New Roman" w:hAnsi="Calibri" w:cs="Calibri"/>
+          <w:lang w:eastAsia="es-ES"/>
+        </w:rPr>
+      </w:pPr>
+    </w:p>
+    <w:p>
+      <w:pPr>
+        <w:spacing w:after="0" w:line="240" w:lineRule="auto"/>
+        <w:textAlignment w:val="center"/>
+        <w:rPr>
+          <w:rFonts w:ascii="Calibri" w:eastAsia="Times New Roman" w:hAnsi="Calibri" w:cs="Calibri"/>
+          <w:lang w:eastAsia="es-ES"/>
+        </w:rPr>
+      </w:pPr>
+      <w:r>
+        <w:rPr>
+          <w:rFonts w:ascii="Calibri" w:eastAsia="Times New Roman" w:hAnsi="Calibri" w:cs="Calibri"/>
+          <w:lang w:eastAsia="es-ES"/>
+        </w:rPr>
+        <w:t xml:space="preserve">CHANGED: </w:t>
+      </w:r>
+    </w:p>
+    <w:p>
+      <w:pPr>
+        <w:pStyle w:val="Prrafodelista"/>
+        <w:numPr>
+          <w:ilvl w:val="0"/>
+          <w:numId w:val="5"/>
+        </w:numPr>
+        <w:spacing w:after="0" w:line="240" w:lineRule="auto"/>
+        <w:textAlignment w:val="center"/>
+        <w:rPr>
+          <w:rFonts w:ascii="Calibri" w:eastAsia="Times New Roman" w:hAnsi="Calibri" w:cs="Calibri"/>
+          <w:lang w:eastAsia="es-ES"/>
+        </w:rPr>
+      </w:pPr>
+      <w:r>
+        <w:rPr>
+          <w:rFonts w:ascii="Calibri" w:eastAsia="Times New Roman" w:hAnsi="Calibri" w:cs="Calibri"/>
+          <w:lang w:eastAsia="es-ES"/>
+        </w:rPr>
+        <w:t xml:space="preserve">La idea es hacerlo usando un </w:t>
+      </w:r>
+      <w:proofErr w:type="spellStart"/>
+      <w:r>
+        <w:rPr>
+          <w:rFonts w:ascii="Calibri" w:eastAsia="Times New Roman" w:hAnsi="Calibri" w:cs="Calibri"/>
+          <w:lang w:eastAsia="es-ES"/>
+        </w:rPr>
+        <w:t>raycast</w:t>
+      </w:r>
+      <w:proofErr w:type="spellEnd"/>
+      <w:r>
+        <w:rPr>
+          <w:rFonts w:ascii="Calibri" w:eastAsia="Times New Roman" w:hAnsi="Calibri" w:cs="Calibri"/>
+          <w:lang w:eastAsia="es-ES"/>
+        </w:rPr>
+        <w:t xml:space="preserve"> que </w:t>
+      </w:r>
+      <w:proofErr w:type="spellStart"/>
+      <w:r>
+        <w:rPr>
+          <w:rFonts w:ascii="Calibri" w:eastAsia="Times New Roman" w:hAnsi="Calibri" w:cs="Calibri"/>
+          <w:lang w:eastAsia="es-ES"/>
+        </w:rPr>
+        <w:t>interactue</w:t>
+      </w:r>
+      <w:proofErr w:type="spellEnd"/>
+      <w:r>
+        <w:rPr>
+          <w:rFonts w:ascii="Calibri" w:eastAsia="Times New Roman" w:hAnsi="Calibri" w:cs="Calibri"/>
+          <w:lang w:eastAsia="es-ES"/>
+        </w:rPr>
+        <w:t xml:space="preserve"> con objetos invisibles que sirvan para determinar la orientación que tiene la mano teniendo en cuenta el </w:t>
+      </w:r>
+      <w:proofErr w:type="spellStart"/>
+      <w:r>
+        <w:rPr>
+          <w:rFonts w:ascii="Calibri" w:eastAsia="Times New Roman" w:hAnsi="Calibri" w:cs="Calibri"/>
+          <w:lang w:eastAsia="es-ES"/>
+        </w:rPr>
+        <w:t>tag</w:t>
+      </w:r>
+      <w:proofErr w:type="spellEnd"/>
+      <w:r>
+        <w:rPr>
+          <w:rFonts w:ascii="Calibri" w:eastAsia="Times New Roman" w:hAnsi="Calibri" w:cs="Calibri"/>
+          <w:lang w:eastAsia="es-ES"/>
+        </w:rPr>
+        <w:t xml:space="preserve"> o </w:t>
+      </w:r>
+      <w:proofErr w:type="spellStart"/>
+      <w:r>
+        <w:rPr>
+          <w:rFonts w:ascii="Calibri" w:eastAsia="Times New Roman" w:hAnsi="Calibri" w:cs="Calibri"/>
+          <w:lang w:eastAsia="es-ES"/>
+        </w:rPr>
+        <w:t>layer</w:t>
+      </w:r>
+      <w:proofErr w:type="spellEnd"/>
+      <w:r>
+        <w:rPr>
+          <w:rFonts w:ascii="Calibri" w:eastAsia="Times New Roman" w:hAnsi="Calibri" w:cs="Calibri"/>
+          <w:lang w:eastAsia="es-ES"/>
+        </w:rPr>
+        <w:t xml:space="preserve"> del objeto. </w:t>
+      </w:r>
+    </w:p>
+    <w:p>
+      <w:pPr>
+        <w:pStyle w:val="Prrafodelista"/>
+        <w:numPr>
+          <w:ilvl w:val="0"/>
+          <w:numId w:val="5"/>
+        </w:numPr>
+        <w:spacing w:after="0" w:line="240" w:lineRule="auto"/>
+        <w:textAlignment w:val="center"/>
+        <w:rPr>
+          <w:rFonts w:ascii="Calibri" w:eastAsia="Times New Roman" w:hAnsi="Calibri" w:cs="Calibri"/>
+          <w:lang w:eastAsia="es-ES"/>
+        </w:rPr>
+      </w:pPr>
+      <w:r>
+        <w:rPr>
+          <w:rFonts w:ascii="Calibri" w:eastAsia="Times New Roman" w:hAnsi="Calibri" w:cs="Calibri"/>
+          <w:lang w:eastAsia="es-ES"/>
+        </w:rPr>
+        <w:t xml:space="preserve">Scripts cambiados: </w:t>
+      </w:r>
+    </w:p>
+    <w:p>
+      <w:pPr>
+        <w:pStyle w:val="Prrafodelista"/>
+        <w:numPr>
+          <w:ilvl w:val="0"/>
+          <w:numId w:val="14"/>
+        </w:numPr>
+        <w:spacing w:after="0" w:line="240" w:lineRule="auto"/>
+        <w:textAlignment w:val="center"/>
+        <w:rPr>
+          <w:rFonts w:ascii="Calibri" w:eastAsia="Times New Roman" w:hAnsi="Calibri" w:cs="Calibri"/>
+          <w:lang w:eastAsia="es-ES"/>
+        </w:rPr>
+      </w:pPr>
+      <w:r>
+        <w:rPr>
+          <w:rFonts w:ascii="Calibri" w:eastAsia="Times New Roman" w:hAnsi="Calibri" w:cs="Calibri"/>
+          <w:lang w:eastAsia="es-ES"/>
+        </w:rPr>
+        <w:t xml:space="preserve">Ficheros modificados: </w:t>
+      </w:r>
+    </w:p>
+    <w:p>
+      <w:pPr>
+        <w:spacing w:after="0" w:line="240" w:lineRule="auto"/>
+        <w:ind w:left="540"/>
+        <w:rPr>
+          <w:rFonts w:ascii="Calibri" w:eastAsia="Times New Roman" w:hAnsi="Calibri" w:cs="Calibri"/>
+          <w:lang w:eastAsia="es-ES"/>
+        </w:rPr>
+      </w:pPr>
+      <w:r>
+        <w:rPr>
+          <w:rFonts w:ascii="Calibri" w:eastAsia="Times New Roman" w:hAnsi="Calibri" w:cs="Calibri"/>
+          <w:lang w:eastAsia="es-ES"/>
+        </w:rPr>
+        <w:t xml:space="preserve">Las </w:t>
+      </w:r>
+      <w:proofErr w:type="spellStart"/>
+      <w:r>
+        <w:rPr>
+          <w:rFonts w:ascii="Calibri" w:eastAsia="Times New Roman" w:hAnsi="Calibri" w:cs="Calibri"/>
+          <w:lang w:eastAsia="es-ES"/>
+        </w:rPr>
+        <w:t>lineas</w:t>
+      </w:r>
+      <w:proofErr w:type="spellEnd"/>
+      <w:r>
+        <w:rPr>
+          <w:rFonts w:ascii="Calibri" w:eastAsia="Times New Roman" w:hAnsi="Calibri" w:cs="Calibri"/>
+          <w:lang w:eastAsia="es-ES"/>
+        </w:rPr>
+        <w:t xml:space="preserve"> de </w:t>
+      </w:r>
+      <w:proofErr w:type="spellStart"/>
+      <w:r>
+        <w:rPr>
+          <w:rFonts w:ascii="Calibri" w:eastAsia="Times New Roman" w:hAnsi="Calibri" w:cs="Calibri"/>
+          <w:lang w:eastAsia="es-ES"/>
+        </w:rPr>
+        <w:t>codigo</w:t>
+      </w:r>
+      <w:proofErr w:type="spellEnd"/>
+      <w:r>
+        <w:rPr>
+          <w:rFonts w:ascii="Calibri" w:eastAsia="Times New Roman" w:hAnsi="Calibri" w:cs="Calibri"/>
+          <w:lang w:eastAsia="es-ES"/>
+        </w:rPr>
+        <w:t xml:space="preserve"> añadidas en HI5 </w:t>
+      </w:r>
+      <w:proofErr w:type="spellStart"/>
+      <w:r>
+        <w:rPr>
+          <w:rFonts w:ascii="Calibri" w:eastAsia="Times New Roman" w:hAnsi="Calibri" w:cs="Calibri"/>
+          <w:lang w:eastAsia="es-ES"/>
+        </w:rPr>
+        <w:t>Interaction</w:t>
+      </w:r>
+      <w:proofErr w:type="spellEnd"/>
+      <w:r>
+        <w:rPr>
+          <w:rFonts w:ascii="Calibri" w:eastAsia="Times New Roman" w:hAnsi="Calibri" w:cs="Calibri"/>
+          <w:lang w:eastAsia="es-ES"/>
+        </w:rPr>
+        <w:t xml:space="preserve"> SDK irán encerradas entre un bloque con la directiva: </w:t>
+      </w:r>
+    </w:p>
+    <w:p>
+      <w:pPr>
+        <w:spacing w:after="0" w:line="240" w:lineRule="auto"/>
+        <w:ind w:left="540"/>
+        <w:rPr>
+          <w:rFonts w:ascii="Calibri" w:eastAsia="Times New Roman" w:hAnsi="Calibri" w:cs="Calibri"/>
+          <w:lang w:eastAsia="es-ES"/>
+        </w:rPr>
+      </w:pPr>
+      <w:r>
+        <w:rPr>
+          <w:rFonts w:ascii="Calibri" w:eastAsia="Times New Roman" w:hAnsi="Calibri" w:cs="Calibri"/>
+          <w:lang w:eastAsia="es-ES"/>
+        </w:rPr>
+        <w:t>/* MATR *</w:t>
+      </w:r>
+      <w:proofErr w:type="gramStart"/>
+      <w:r>
+        <w:rPr>
+          <w:rFonts w:ascii="Calibri" w:eastAsia="Times New Roman" w:hAnsi="Calibri" w:cs="Calibri"/>
+          <w:lang w:eastAsia="es-ES"/>
+        </w:rPr>
+        <w:t>/ :</w:t>
+      </w:r>
+      <w:proofErr w:type="gramEnd"/>
+      <w:r>
+        <w:rPr>
+          <w:rFonts w:ascii="Calibri" w:eastAsia="Times New Roman" w:hAnsi="Calibri" w:cs="Calibri"/>
+          <w:lang w:eastAsia="es-ES"/>
+        </w:rPr>
+        <w:t xml:space="preserve"> Para abrir el bloque. </w:t>
+      </w:r>
+    </w:p>
+    <w:p>
+      <w:pPr>
+        <w:spacing w:after="0" w:line="240" w:lineRule="auto"/>
+        <w:ind w:left="540"/>
+        <w:rPr>
+          <w:rFonts w:ascii="Calibri" w:eastAsia="Times New Roman" w:hAnsi="Calibri" w:cs="Calibri"/>
+          <w:lang w:eastAsia="es-ES"/>
+        </w:rPr>
+      </w:pPr>
+      <w:r>
+        <w:rPr>
+          <w:rFonts w:ascii="Calibri" w:eastAsia="Times New Roman" w:hAnsi="Calibri" w:cs="Calibri"/>
+          <w:lang w:eastAsia="es-ES"/>
+        </w:rPr>
+        <w:t xml:space="preserve">/* EMATR */: Para cerrar el bloque. </w:t>
+      </w:r>
+    </w:p>
+    <w:p>
+      <w:pPr>
+        <w:spacing w:after="0" w:line="240" w:lineRule="auto"/>
+        <w:ind w:left="540"/>
+        <w:rPr>
+          <w:rFonts w:ascii="Calibri" w:eastAsia="Times New Roman" w:hAnsi="Calibri" w:cs="Calibri"/>
+          <w:lang w:eastAsia="es-ES"/>
+        </w:rPr>
+      </w:pPr>
+      <w:r>
+        <w:rPr>
+          <w:rFonts w:ascii="Calibri" w:eastAsia="Times New Roman" w:hAnsi="Calibri" w:cs="Calibri"/>
+          <w:lang w:eastAsia="es-ES"/>
+        </w:rPr>
+        <w:t> </w:t>
+      </w:r>
+    </w:p>
+    <w:p>
+      <w:pPr>
+        <w:pStyle w:val="Prrafodelista"/>
+        <w:numPr>
+          <w:ilvl w:val="0"/>
+          <w:numId w:val="14"/>
+        </w:numPr>
+        <w:spacing w:after="0" w:line="240" w:lineRule="auto"/>
+        <w:textAlignment w:val="center"/>
+        <w:rPr>
+          <w:rFonts w:ascii="Calibri" w:eastAsia="Times New Roman" w:hAnsi="Calibri" w:cs="Calibri"/>
+          <w:lang w:eastAsia="es-ES"/>
+        </w:rPr>
+      </w:pPr>
+      <w:r>
+        <w:rPr>
+          <w:rFonts w:ascii="Calibri" w:eastAsia="Times New Roman" w:hAnsi="Calibri" w:cs="Calibri"/>
+          <w:lang w:eastAsia="es-ES"/>
+        </w:rPr>
+        <w:t xml:space="preserve">Scripts modificados: </w:t>
+      </w:r>
+    </w:p>
+    <w:p>
+      <w:pPr>
+        <w:pStyle w:val="Prrafodelista"/>
+        <w:numPr>
+          <w:ilvl w:val="0"/>
+          <w:numId w:val="14"/>
+        </w:numPr>
+        <w:spacing w:after="0" w:line="240" w:lineRule="auto"/>
+        <w:textAlignment w:val="center"/>
+        <w:rPr>
+          <w:rFonts w:ascii="Calibri" w:eastAsia="Times New Roman" w:hAnsi="Calibri" w:cs="Calibri"/>
+          <w:lang w:eastAsia="es-ES"/>
+        </w:rPr>
+      </w:pPr>
+      <w:r>
+        <w:rPr>
+          <w:rFonts w:ascii="Calibri" w:eastAsia="Times New Roman" w:hAnsi="Calibri" w:cs="Calibri"/>
+          <w:lang w:eastAsia="es-ES"/>
+        </w:rPr>
+        <w:t>Hi5_Glove_Gesture_Recognition.cs</w:t>
+      </w:r>
+    </w:p>
+    <w:p>
+      <w:pPr>
+        <w:pStyle w:val="Prrafodelista"/>
+        <w:numPr>
+          <w:ilvl w:val="0"/>
+          <w:numId w:val="14"/>
+        </w:numPr>
+        <w:spacing w:after="0" w:line="240" w:lineRule="auto"/>
+        <w:textAlignment w:val="center"/>
+        <w:rPr>
+          <w:rFonts w:ascii="Calibri" w:eastAsia="Times New Roman" w:hAnsi="Calibri" w:cs="Calibri"/>
+          <w:lang w:eastAsia="es-ES"/>
+        </w:rPr>
+      </w:pPr>
+      <w:r>
+        <w:rPr>
+          <w:rFonts w:ascii="Calibri" w:eastAsia="Times New Roman" w:hAnsi="Calibri" w:cs="Calibri"/>
+          <w:lang w:eastAsia="es-ES"/>
+        </w:rPr>
+        <w:t>Hi5_Object_Judgement.cs</w:t>
+      </w:r>
+    </w:p>
+    <w:p>
+      <w:pPr>
+        <w:pStyle w:val="Prrafodelista"/>
+        <w:numPr>
+          <w:ilvl w:val="0"/>
+          <w:numId w:val="14"/>
+        </w:numPr>
+        <w:spacing w:after="0" w:line="240" w:lineRule="auto"/>
+        <w:textAlignment w:val="center"/>
+        <w:rPr>
+          <w:rFonts w:ascii="Calibri" w:eastAsia="Times New Roman" w:hAnsi="Calibri" w:cs="Calibri"/>
+          <w:lang w:val="it-IT" w:eastAsia="es-ES"/>
+        </w:rPr>
+      </w:pPr>
+      <w:r>
+        <w:rPr>
+          <w:rFonts w:ascii="Calibri" w:eastAsia="Times New Roman" w:hAnsi="Calibri" w:cs="Calibri"/>
+          <w:lang w:val="it-IT" w:eastAsia="es-ES"/>
+        </w:rPr>
+        <w:t>Hi5_Glove_Collider_Palm.cs</w:t>
+      </w:r>
+    </w:p>
+    <w:p>
+      <w:pPr>
+        <w:pStyle w:val="Prrafodelista"/>
+        <w:numPr>
+          <w:ilvl w:val="0"/>
+          <w:numId w:val="14"/>
+        </w:numPr>
+        <w:spacing w:after="0" w:line="240" w:lineRule="auto"/>
+        <w:textAlignment w:val="center"/>
+        <w:rPr>
+          <w:rFonts w:ascii="Calibri" w:eastAsia="Times New Roman" w:hAnsi="Calibri" w:cs="Calibri"/>
+          <w:lang w:val="en-US" w:eastAsia="es-ES"/>
+        </w:rPr>
+      </w:pPr>
+      <w:r>
+        <w:rPr>
+          <w:rFonts w:ascii="Calibri" w:eastAsia="Times New Roman" w:hAnsi="Calibri" w:cs="Calibri"/>
+          <w:lang w:val="en-US" w:eastAsia="es-ES"/>
+        </w:rPr>
+        <w:t>Hi5_Hand_Visible_Hand.cs</w:t>
+      </w:r>
+    </w:p>
+    <w:p>
+      <w:pPr>
+        <w:pStyle w:val="Prrafodelista"/>
+        <w:numPr>
+          <w:ilvl w:val="0"/>
+          <w:numId w:val="14"/>
+        </w:numPr>
+        <w:spacing w:after="0" w:line="240" w:lineRule="auto"/>
+        <w:textAlignment w:val="center"/>
+        <w:rPr>
+          <w:rFonts w:ascii="Calibri" w:eastAsia="Times New Roman" w:hAnsi="Calibri" w:cs="Calibri"/>
+          <w:lang w:eastAsia="es-ES"/>
+        </w:rPr>
+      </w:pPr>
       <w:bookmarkStart w:id="0" w:name="_GoBack"/>
       <w:bookmarkEnd w:id="0"/>
+      <w:r>
+        <w:rPr>
+          <w:rFonts w:ascii="Calibri" w:eastAsia="Times New Roman" w:hAnsi="Calibri" w:cs="Calibri"/>
+          <w:lang w:eastAsia="es-ES"/>
+        </w:rPr>
+        <w:t xml:space="preserve">Agrego </w:t>
+      </w:r>
+      <w:proofErr w:type="spellStart"/>
+      <w:r>
+        <w:rPr>
+          <w:rFonts w:ascii="Calibri" w:eastAsia="Times New Roman" w:hAnsi="Calibri" w:cs="Calibri"/>
+          <w:lang w:eastAsia="es-ES"/>
+        </w:rPr>
+        <w:t>AudioSource</w:t>
+      </w:r>
+      <w:proofErr w:type="spellEnd"/>
+      <w:r>
+        <w:rPr>
+          <w:rFonts w:ascii="Calibri" w:eastAsia="Times New Roman" w:hAnsi="Calibri" w:cs="Calibri"/>
+          <w:lang w:eastAsia="es-ES"/>
+        </w:rPr>
+        <w:t xml:space="preserve"> a </w:t>
+      </w:r>
+      <w:proofErr w:type="spellStart"/>
+      <w:r>
+        <w:rPr>
+          <w:rFonts w:ascii="Calibri" w:eastAsia="Times New Roman" w:hAnsi="Calibri" w:cs="Calibri"/>
+          <w:lang w:eastAsia="es-ES"/>
+        </w:rPr>
+        <w:t>PalmCollider</w:t>
+      </w:r>
+      <w:proofErr w:type="spellEnd"/>
+      <w:r>
+        <w:rPr>
+          <w:rFonts w:ascii="Calibri" w:eastAsia="Times New Roman" w:hAnsi="Calibri" w:cs="Calibri"/>
+          <w:lang w:eastAsia="es-ES"/>
+        </w:rPr>
+        <w:t xml:space="preserve">. </w:t>
+      </w:r>
+    </w:p>
+    <w:p>
+      <w:pPr>
+        <w:pStyle w:val="Prrafodelista"/>
+        <w:spacing w:after="0" w:line="240" w:lineRule="auto"/>
+        <w:textAlignment w:val="center"/>
+        <w:rPr>
+          <w:rFonts w:ascii="Calibri" w:eastAsia="Times New Roman" w:hAnsi="Calibri" w:cs="Calibri"/>
+          <w:lang w:eastAsia="es-ES"/>
+        </w:rPr>
+      </w:pPr>
     </w:p>
     <w:sectPr>
       <w:pgSz w:w="11906" w:h="16838"/>
@@ -2759,6 +3294,118 @@
     </w:lvl>
   </w:abstractNum>
   <w:abstractNum w:abstractNumId="1" w15:restartNumberingAfterBreak="0">
+    <w:nsid w:val="1858301F"/>
+    <w:multiLevelType w:val="hybridMultilevel"/>
+    <w:tmpl w:val="41B06F9E"/>
+    <w:lvl w:ilvl="0" w:tplc="3CF4DE72">
+      <w:numFmt w:val="bullet"/>
+      <w:lvlText w:val=""/>
+      <w:lvlJc w:val="left"/>
+      <w:pPr>
+        <w:ind w:left="900" w:hanging="360"/>
+      </w:pPr>
+      <w:rPr>
+        <w:rFonts w:ascii="Wingdings" w:eastAsia="Times New Roman" w:hAnsi="Wingdings" w:cs="Calibri" w:hint="default"/>
+      </w:rPr>
+    </w:lvl>
+    <w:lvl w:ilvl="1" w:tplc="0C0A0003" w:tentative="1">
+      <w:start w:val="1"/>
+      <w:numFmt w:val="bullet"/>
+      <w:lvlText w:val="o"/>
+      <w:lvlJc w:val="left"/>
+      <w:pPr>
+        <w:ind w:left="1620" w:hanging="360"/>
+      </w:pPr>
+      <w:rPr>
+        <w:rFonts w:ascii="Courier New" w:hAnsi="Courier New" w:cs="Courier New" w:hint="default"/>
+      </w:rPr>
+    </w:lvl>
+    <w:lvl w:ilvl="2" w:tplc="0C0A0005" w:tentative="1">
+      <w:start w:val="1"/>
+      <w:numFmt w:val="bullet"/>
+      <w:lvlText w:val=""/>
+      <w:lvlJc w:val="left"/>
+      <w:pPr>
+        <w:ind w:left="2340" w:hanging="360"/>
+      </w:pPr>
+      <w:rPr>
+        <w:rFonts w:ascii="Wingdings" w:hAnsi="Wingdings" w:hint="default"/>
+      </w:rPr>
+    </w:lvl>
+    <w:lvl w:ilvl="3" w:tplc="0C0A0001" w:tentative="1">
+      <w:start w:val="1"/>
+      <w:numFmt w:val="bullet"/>
+      <w:lvlText w:val=""/>
+      <w:lvlJc w:val="left"/>
+      <w:pPr>
+        <w:ind w:left="3060" w:hanging="360"/>
+      </w:pPr>
+      <w:rPr>
+        <w:rFonts w:ascii="Symbol" w:hAnsi="Symbol" w:hint="default"/>
+      </w:rPr>
+    </w:lvl>
+    <w:lvl w:ilvl="4" w:tplc="0C0A0003" w:tentative="1">
+      <w:start w:val="1"/>
+      <w:numFmt w:val="bullet"/>
+      <w:lvlText w:val="o"/>
+      <w:lvlJc w:val="left"/>
+      <w:pPr>
+        <w:ind w:left="3780" w:hanging="360"/>
+      </w:pPr>
+      <w:rPr>
+        <w:rFonts w:ascii="Courier New" w:hAnsi="Courier New" w:cs="Courier New" w:hint="default"/>
+      </w:rPr>
+    </w:lvl>
+    <w:lvl w:ilvl="5" w:tplc="0C0A0005" w:tentative="1">
+      <w:start w:val="1"/>
+      <w:numFmt w:val="bullet"/>
+      <w:lvlText w:val=""/>
+      <w:lvlJc w:val="left"/>
+      <w:pPr>
+        <w:ind w:left="4500" w:hanging="360"/>
+      </w:pPr>
+      <w:rPr>
+        <w:rFonts w:ascii="Wingdings" w:hAnsi="Wingdings" w:hint="default"/>
+      </w:rPr>
+    </w:lvl>
+    <w:lvl w:ilvl="6" w:tplc="0C0A0001" w:tentative="1">
+      <w:start w:val="1"/>
+      <w:numFmt w:val="bullet"/>
+      <w:lvlText w:val=""/>
+      <w:lvlJc w:val="left"/>
+      <w:pPr>
+        <w:ind w:left="5220" w:hanging="360"/>
+      </w:pPr>
+      <w:rPr>
+        <w:rFonts w:ascii="Symbol" w:hAnsi="Symbol" w:hint="default"/>
+      </w:rPr>
+    </w:lvl>
+    <w:lvl w:ilvl="7" w:tplc="0C0A0003" w:tentative="1">
+      <w:start w:val="1"/>
+      <w:numFmt w:val="bullet"/>
+      <w:lvlText w:val="o"/>
+      <w:lvlJc w:val="left"/>
+      <w:pPr>
+        <w:ind w:left="5940" w:hanging="360"/>
+      </w:pPr>
+      <w:rPr>
+        <w:rFonts w:ascii="Courier New" w:hAnsi="Courier New" w:cs="Courier New" w:hint="default"/>
+      </w:rPr>
+    </w:lvl>
+    <w:lvl w:ilvl="8" w:tplc="0C0A0005" w:tentative="1">
+      <w:start w:val="1"/>
+      <w:numFmt w:val="bullet"/>
+      <w:lvlText w:val=""/>
+      <w:lvlJc w:val="left"/>
+      <w:pPr>
+        <w:ind w:left="6660" w:hanging="360"/>
+      </w:pPr>
+      <w:rPr>
+        <w:rFonts w:ascii="Wingdings" w:hAnsi="Wingdings" w:hint="default"/>
+      </w:rPr>
+    </w:lvl>
+  </w:abstractNum>
+  <w:abstractNum w:abstractNumId="2" w15:restartNumberingAfterBreak="0">
     <w:nsid w:val="18867E6F"/>
     <w:multiLevelType w:val="hybridMultilevel"/>
     <w:tmpl w:val="6D2EF302"/>
@@ -2870,7 +3517,7 @@
       </w:rPr>
     </w:lvl>
   </w:abstractNum>
-  <w:abstractNum w:abstractNumId="2" w15:restartNumberingAfterBreak="0">
+  <w:abstractNum w:abstractNumId="3" w15:restartNumberingAfterBreak="0">
     <w:nsid w:val="1BE857F5"/>
     <w:multiLevelType w:val="multilevel"/>
     <w:tmpl w:val="1DF4934A"/>
@@ -2983,7 +3630,156 @@
       </w:pPr>
     </w:lvl>
   </w:abstractNum>
-  <w:abstractNum w:abstractNumId="3" w15:restartNumberingAfterBreak="0">
+  <w:abstractNum w:abstractNumId="4" w15:restartNumberingAfterBreak="0">
+    <w:nsid w:val="23B33ABB"/>
+    <w:multiLevelType w:val="multilevel"/>
+    <w:tmpl w:val="A710904A"/>
+    <w:lvl w:ilvl="0">
+      <w:start w:val="1"/>
+      <w:numFmt w:val="bullet"/>
+      <w:lvlText w:val=""/>
+      <w:lvlJc w:val="left"/>
+      <w:pPr>
+        <w:tabs>
+          <w:tab w:val="num" w:pos="720"/>
+        </w:tabs>
+        <w:ind w:left="720" w:hanging="360"/>
+      </w:pPr>
+      <w:rPr>
+        <w:rFonts w:ascii="Symbol" w:hAnsi="Symbol" w:hint="default"/>
+        <w:sz w:val="20"/>
+      </w:rPr>
+    </w:lvl>
+    <w:lvl w:ilvl="1" w:tentative="1">
+      <w:start w:val="1"/>
+      <w:numFmt w:val="bullet"/>
+      <w:lvlText w:val=""/>
+      <w:lvlJc w:val="left"/>
+      <w:pPr>
+        <w:tabs>
+          <w:tab w:val="num" w:pos="1440"/>
+        </w:tabs>
+        <w:ind w:left="1440" w:hanging="360"/>
+      </w:pPr>
+      <w:rPr>
+        <w:rFonts w:ascii="Symbol" w:hAnsi="Symbol" w:hint="default"/>
+        <w:sz w:val="20"/>
+      </w:rPr>
+    </w:lvl>
+    <w:lvl w:ilvl="2" w:tentative="1">
+      <w:start w:val="1"/>
+      <w:numFmt w:val="bullet"/>
+      <w:lvlText w:val=""/>
+      <w:lvlJc w:val="left"/>
+      <w:pPr>
+        <w:tabs>
+          <w:tab w:val="num" w:pos="2160"/>
+        </w:tabs>
+        <w:ind w:left="2160" w:hanging="360"/>
+      </w:pPr>
+      <w:rPr>
+        <w:rFonts w:ascii="Symbol" w:hAnsi="Symbol" w:hint="default"/>
+        <w:sz w:val="20"/>
+      </w:rPr>
+    </w:lvl>
+    <w:lvl w:ilvl="3" w:tentative="1">
+      <w:start w:val="1"/>
+      <w:numFmt w:val="bullet"/>
+      <w:lvlText w:val=""/>
+      <w:lvlJc w:val="left"/>
+      <w:pPr>
+        <w:tabs>
+          <w:tab w:val="num" w:pos="2880"/>
+        </w:tabs>
+        <w:ind w:left="2880" w:hanging="360"/>
+      </w:pPr>
+      <w:rPr>
+        <w:rFonts w:ascii="Symbol" w:hAnsi="Symbol" w:hint="default"/>
+        <w:sz w:val="20"/>
+      </w:rPr>
+    </w:lvl>
+    <w:lvl w:ilvl="4" w:tentative="1">
+      <w:start w:val="1"/>
+      <w:numFmt w:val="bullet"/>
+      <w:lvlText w:val=""/>
+      <w:lvlJc w:val="left"/>
+      <w:pPr>
+        <w:tabs>
+          <w:tab w:val="num" w:pos="3600"/>
+        </w:tabs>
+        <w:ind w:left="3600" w:hanging="360"/>
+      </w:pPr>
+      <w:rPr>
+        <w:rFonts w:ascii="Symbol" w:hAnsi="Symbol" w:hint="default"/>
+        <w:sz w:val="20"/>
+      </w:rPr>
+    </w:lvl>
+    <w:lvl w:ilvl="5" w:tentative="1">
+      <w:start w:val="1"/>
+      <w:numFmt w:val="bullet"/>
+      <w:lvlText w:val=""/>
+      <w:lvlJc w:val="left"/>
+      <w:pPr>
+        <w:tabs>
+          <w:tab w:val="num" w:pos="4320"/>
+        </w:tabs>
+        <w:ind w:left="4320" w:hanging="360"/>
+      </w:pPr>
+      <w:rPr>
+        <w:rFonts w:ascii="Symbol" w:hAnsi="Symbol" w:hint="default"/>
+        <w:sz w:val="20"/>
+      </w:rPr>
+    </w:lvl>
+    <w:lvl w:ilvl="6" w:tentative="1">
+      <w:start w:val="1"/>
+      <w:numFmt w:val="bullet"/>
+      <w:lvlText w:val=""/>
+      <w:lvlJc w:val="left"/>
+      <w:pPr>
+        <w:tabs>
+          <w:tab w:val="num" w:pos="5040"/>
+        </w:tabs>
+        <w:ind w:left="5040" w:hanging="360"/>
+      </w:pPr>
+      <w:rPr>
+        <w:rFonts w:ascii="Symbol" w:hAnsi="Symbol" w:hint="default"/>
+        <w:sz w:val="20"/>
+      </w:rPr>
+    </w:lvl>
+    <w:lvl w:ilvl="7" w:tentative="1">
+      <w:start w:val="1"/>
+      <w:numFmt w:val="bullet"/>
+      <w:lvlText w:val=""/>
+      <w:lvlJc w:val="left"/>
+      <w:pPr>
+        <w:tabs>
+          <w:tab w:val="num" w:pos="5760"/>
+        </w:tabs>
+        <w:ind w:left="5760" w:hanging="360"/>
+      </w:pPr>
+      <w:rPr>
+        <w:rFonts w:ascii="Symbol" w:hAnsi="Symbol" w:hint="default"/>
+        <w:sz w:val="20"/>
+      </w:rPr>
+    </w:lvl>
+    <w:lvl w:ilvl="8" w:tentative="1">
+      <w:start w:val="1"/>
+      <w:numFmt w:val="bullet"/>
+      <w:lvlText w:val=""/>
+      <w:lvlJc w:val="left"/>
+      <w:pPr>
+        <w:tabs>
+          <w:tab w:val="num" w:pos="6480"/>
+        </w:tabs>
+        <w:ind w:left="6480" w:hanging="360"/>
+      </w:pPr>
+      <w:rPr>
+        <w:rFonts w:ascii="Symbol" w:hAnsi="Symbol" w:hint="default"/>
+        <w:sz w:val="20"/>
+      </w:rPr>
+    </w:lvl>
+  </w:abstractNum>
+  <w:abstractNum w:abstractNumId="5" w15:restartNumberingAfterBreak="0">
     <w:nsid w:val="2D880150"/>
     <w:multiLevelType w:val="hybridMultilevel"/>
     <w:tmpl w:val="ECE6C2F8"/>
@@ -3095,7 +3891,7 @@
       </w:rPr>
     </w:lvl>
   </w:abstractNum>
-  <w:abstractNum w:abstractNumId="4" w15:restartNumberingAfterBreak="0">
+  <w:abstractNum w:abstractNumId="6" w15:restartNumberingAfterBreak="0">
     <w:nsid w:val="3C141A43"/>
     <w:multiLevelType w:val="multilevel"/>
     <w:tmpl w:val="4776EB2E"/>
@@ -3208,7 +4004,7 @@
       </w:pPr>
     </w:lvl>
   </w:abstractNum>
-  <w:abstractNum w:abstractNumId="5" w15:restartNumberingAfterBreak="0">
+  <w:abstractNum w:abstractNumId="7" w15:restartNumberingAfterBreak="0">
     <w:nsid w:val="41EF268E"/>
     <w:multiLevelType w:val="multilevel"/>
     <w:tmpl w:val="7AAC82AE"/>
@@ -3321,7 +4117,7 @@
       </w:pPr>
     </w:lvl>
   </w:abstractNum>
-  <w:abstractNum w:abstractNumId="6" w15:restartNumberingAfterBreak="0">
+  <w:abstractNum w:abstractNumId="8" w15:restartNumberingAfterBreak="0">
     <w:nsid w:val="4475017C"/>
     <w:multiLevelType w:val="hybridMultilevel"/>
     <w:tmpl w:val="A01AB0D2"/>
@@ -3410,7 +4206,7 @@
       </w:pPr>
     </w:lvl>
   </w:abstractNum>
-  <w:abstractNum w:abstractNumId="7" w15:restartNumberingAfterBreak="0">
+  <w:abstractNum w:abstractNumId="9" w15:restartNumberingAfterBreak="0">
     <w:nsid w:val="55D7653B"/>
     <w:multiLevelType w:val="hybridMultilevel"/>
     <w:tmpl w:val="A78AFB48"/>
@@ -3520,6 +4316,155 @@
       </w:pPr>
       <w:rPr>
         <w:rFonts w:ascii="Wingdings" w:hAnsi="Wingdings" w:hint="default"/>
+      </w:rPr>
+    </w:lvl>
+  </w:abstractNum>
+  <w:abstractNum w:abstractNumId="10" w15:restartNumberingAfterBreak="0">
+    <w:nsid w:val="65485AD8"/>
+    <w:multiLevelType w:val="multilevel"/>
+    <w:tmpl w:val="C5BE9904"/>
+    <w:lvl w:ilvl="0">
+      <w:start w:val="1"/>
+      <w:numFmt w:val="bullet"/>
+      <w:lvlText w:val=""/>
+      <w:lvlJc w:val="left"/>
+      <w:pPr>
+        <w:tabs>
+          <w:tab w:val="num" w:pos="720"/>
+        </w:tabs>
+        <w:ind w:left="720" w:hanging="360"/>
+      </w:pPr>
+      <w:rPr>
+        <w:rFonts w:ascii="Symbol" w:hAnsi="Symbol" w:hint="default"/>
+        <w:sz w:val="20"/>
+      </w:rPr>
+    </w:lvl>
+    <w:lvl w:ilvl="1" w:tentative="1">
+      <w:start w:val="1"/>
+      <w:numFmt w:val="bullet"/>
+      <w:lvlText w:val=""/>
+      <w:lvlJc w:val="left"/>
+      <w:pPr>
+        <w:tabs>
+          <w:tab w:val="num" w:pos="1440"/>
+        </w:tabs>
+        <w:ind w:left="1440" w:hanging="360"/>
+      </w:pPr>
+      <w:rPr>
+        <w:rFonts w:ascii="Symbol" w:hAnsi="Symbol" w:hint="default"/>
+        <w:sz w:val="20"/>
+      </w:rPr>
+    </w:lvl>
+    <w:lvl w:ilvl="2" w:tentative="1">
+      <w:start w:val="1"/>
+      <w:numFmt w:val="bullet"/>
+      <w:lvlText w:val=""/>
+      <w:lvlJc w:val="left"/>
+      <w:pPr>
+        <w:tabs>
+          <w:tab w:val="num" w:pos="2160"/>
+        </w:tabs>
+        <w:ind w:left="2160" w:hanging="360"/>
+      </w:pPr>
+      <w:rPr>
+        <w:rFonts w:ascii="Symbol" w:hAnsi="Symbol" w:hint="default"/>
+        <w:sz w:val="20"/>
+      </w:rPr>
+    </w:lvl>
+    <w:lvl w:ilvl="3" w:tentative="1">
+      <w:start w:val="1"/>
+      <w:numFmt w:val="bullet"/>
+      <w:lvlText w:val=""/>
+      <w:lvlJc w:val="left"/>
+      <w:pPr>
+        <w:tabs>
+          <w:tab w:val="num" w:pos="2880"/>
+        </w:tabs>
+        <w:ind w:left="2880" w:hanging="360"/>
+      </w:pPr>
+      <w:rPr>
+        <w:rFonts w:ascii="Symbol" w:hAnsi="Symbol" w:hint="default"/>
+        <w:sz w:val="20"/>
+      </w:rPr>
+    </w:lvl>
+    <w:lvl w:ilvl="4" w:tentative="1">
+      <w:start w:val="1"/>
+      <w:numFmt w:val="bullet"/>
+      <w:lvlText w:val=""/>
+      <w:lvlJc w:val="left"/>
+      <w:pPr>
+        <w:tabs>
+          <w:tab w:val="num" w:pos="3600"/>
+        </w:tabs>
+        <w:ind w:left="3600" w:hanging="360"/>
+      </w:pPr>
+      <w:rPr>
+        <w:rFonts w:ascii="Symbol" w:hAnsi="Symbol" w:hint="default"/>
+        <w:sz w:val="20"/>
+      </w:rPr>
+    </w:lvl>
+    <w:lvl w:ilvl="5" w:tentative="1">
+      <w:start w:val="1"/>
+      <w:numFmt w:val="bullet"/>
+      <w:lvlText w:val=""/>
+      <w:lvlJc w:val="left"/>
+      <w:pPr>
+        <w:tabs>
+          <w:tab w:val="num" w:pos="4320"/>
+        </w:tabs>
+        <w:ind w:left="4320" w:hanging="360"/>
+      </w:pPr>
+      <w:rPr>
+        <w:rFonts w:ascii="Symbol" w:hAnsi="Symbol" w:hint="default"/>
+        <w:sz w:val="20"/>
+      </w:rPr>
+    </w:lvl>
+    <w:lvl w:ilvl="6" w:tentative="1">
+      <w:start w:val="1"/>
+      <w:numFmt w:val="bullet"/>
+      <w:lvlText w:val=""/>
+      <w:lvlJc w:val="left"/>
+      <w:pPr>
+        <w:tabs>
+          <w:tab w:val="num" w:pos="5040"/>
+        </w:tabs>
+        <w:ind w:left="5040" w:hanging="360"/>
+      </w:pPr>
+      <w:rPr>
+        <w:rFonts w:ascii="Symbol" w:hAnsi="Symbol" w:hint="default"/>
+        <w:sz w:val="20"/>
+      </w:rPr>
+    </w:lvl>
+    <w:lvl w:ilvl="7" w:tentative="1">
+      <w:start w:val="1"/>
+      <w:numFmt w:val="bullet"/>
+      <w:lvlText w:val=""/>
+      <w:lvlJc w:val="left"/>
+      <w:pPr>
+        <w:tabs>
+          <w:tab w:val="num" w:pos="5760"/>
+        </w:tabs>
+        <w:ind w:left="5760" w:hanging="360"/>
+      </w:pPr>
+      <w:rPr>
+        <w:rFonts w:ascii="Symbol" w:hAnsi="Symbol" w:hint="default"/>
+        <w:sz w:val="20"/>
+      </w:rPr>
+    </w:lvl>
+    <w:lvl w:ilvl="8" w:tentative="1">
+      <w:start w:val="1"/>
+      <w:numFmt w:val="bullet"/>
+      <w:lvlText w:val=""/>
+      <w:lvlJc w:val="left"/>
+      <w:pPr>
+        <w:tabs>
+          <w:tab w:val="num" w:pos="6480"/>
+        </w:tabs>
+        <w:ind w:left="6480" w:hanging="360"/>
+      </w:pPr>
+      <w:rPr>
+        <w:rFonts w:ascii="Symbol" w:hAnsi="Symbol" w:hint="default"/>
+        <w:sz w:val="20"/>
       </w:rPr>
     </w:lvl>
   </w:abstractNum>
@@ -3548,34 +4493,43 @@
     </w:lvlOverride>
   </w:num>
   <w:num w:numId="5">
-    <w:abstractNumId w:val="3"/>
+    <w:abstractNumId w:val="5"/>
   </w:num>
   <w:num w:numId="6">
-    <w:abstractNumId w:val="6"/>
+    <w:abstractNumId w:val="8"/>
   </w:num>
   <w:num w:numId="7">
-    <w:abstractNumId w:val="4"/>
+    <w:abstractNumId w:val="6"/>
     <w:lvlOverride w:ilvl="0">
       <w:startOverride w:val="1"/>
     </w:lvlOverride>
   </w:num>
   <w:num w:numId="8">
-    <w:abstractNumId w:val="5"/>
+    <w:abstractNumId w:val="7"/>
     <w:lvlOverride w:ilvl="0">
       <w:startOverride w:val="1"/>
     </w:lvlOverride>
   </w:num>
   <w:num w:numId="9">
-    <w:abstractNumId w:val="1"/>
+    <w:abstractNumId w:val="2"/>
   </w:num>
   <w:num w:numId="10">
-    <w:abstractNumId w:val="7"/>
+    <w:abstractNumId w:val="9"/>
   </w:num>
   <w:num w:numId="11">
-    <w:abstractNumId w:val="2"/>
+    <w:abstractNumId w:val="3"/>
     <w:lvlOverride w:ilvl="0">
       <w:startOverride w:val="1"/>
     </w:lvlOverride>
+  </w:num>
+  <w:num w:numId="12">
+    <w:abstractNumId w:val="4"/>
+  </w:num>
+  <w:num w:numId="13">
+    <w:abstractNumId w:val="10"/>
+  </w:num>
+  <w:num w:numId="14">
+    <w:abstractNumId w:val="1"/>
   </w:num>
 </w:numbering>
 </file>

</xml_diff>

<commit_message>
V2.3 - Demo del congreso
</commit_message>
<xml_diff>
--- a/CHANGELOG BRANCH DEVELOPMENT RV.docx
+++ b/CHANGELOG BRANCH DEVELOPMENT RV.docx
@@ -808,7 +808,7 @@
           <v:shape id="_x0000_i1025" type="#_x0000_t75" style="width:77pt;height:49.45pt" o:ole="">
             <v:imagedata r:id="rId5" o:title=""/>
           </v:shape>
-          <o:OLEObject Type="Embed" ProgID="Package" ShapeID="_x0000_i1025" DrawAspect="Icon" ObjectID="_1652198873" r:id="rId6"/>
+          <o:OLEObject Type="Embed" ProgID="Package" ShapeID="_x0000_i1025" DrawAspect="Icon" ObjectID="_1652710858" r:id="rId6"/>
         </w:object>
       </w:r>
     </w:p>
@@ -3083,40 +3083,145 @@
           <w:lang w:eastAsia="es-ES"/>
         </w:rPr>
       </w:pPr>
+      <w:r>
+        <w:rPr>
+          <w:rFonts w:ascii="Calibri" w:eastAsia="Times New Roman" w:hAnsi="Calibri" w:cs="Calibri"/>
+          <w:lang w:eastAsia="es-ES"/>
+        </w:rPr>
+        <w:t xml:space="preserve">Agrego </w:t>
+      </w:r>
+      <w:proofErr w:type="spellStart"/>
+      <w:r>
+        <w:rPr>
+          <w:rFonts w:ascii="Calibri" w:eastAsia="Times New Roman" w:hAnsi="Calibri" w:cs="Calibri"/>
+          <w:lang w:eastAsia="es-ES"/>
+        </w:rPr>
+        <w:t>AudioSource</w:t>
+      </w:r>
+      <w:proofErr w:type="spellEnd"/>
+      <w:r>
+        <w:rPr>
+          <w:rFonts w:ascii="Calibri" w:eastAsia="Times New Roman" w:hAnsi="Calibri" w:cs="Calibri"/>
+          <w:lang w:eastAsia="es-ES"/>
+        </w:rPr>
+        <w:t xml:space="preserve"> a </w:t>
+      </w:r>
+      <w:proofErr w:type="spellStart"/>
+      <w:r>
+        <w:rPr>
+          <w:rFonts w:ascii="Calibri" w:eastAsia="Times New Roman" w:hAnsi="Calibri" w:cs="Calibri"/>
+          <w:lang w:eastAsia="es-ES"/>
+        </w:rPr>
+        <w:t>PalmCollider</w:t>
+      </w:r>
+      <w:proofErr w:type="spellEnd"/>
+      <w:r>
+        <w:rPr>
+          <w:rFonts w:ascii="Calibri" w:eastAsia="Times New Roman" w:hAnsi="Calibri" w:cs="Calibri"/>
+          <w:lang w:eastAsia="es-ES"/>
+        </w:rPr>
+        <w:t xml:space="preserve">. </w:t>
+      </w:r>
+    </w:p>
+    <w:p>
+      <w:pPr>
+        <w:spacing w:after="0" w:line="240" w:lineRule="auto"/>
+        <w:textAlignment w:val="center"/>
+        <w:rPr>
+          <w:rFonts w:ascii="Calibri" w:eastAsia="Times New Roman" w:hAnsi="Calibri" w:cs="Calibri"/>
+          <w:lang w:eastAsia="es-ES"/>
+        </w:rPr>
+      </w:pPr>
+    </w:p>
+    <w:p>
+      <w:pPr>
+        <w:spacing w:after="0" w:line="240" w:lineRule="auto"/>
+        <w:textAlignment w:val="center"/>
+        <w:rPr>
+          <w:rFonts w:ascii="Calibri" w:eastAsia="Times New Roman" w:hAnsi="Calibri" w:cs="Calibri"/>
+          <w:lang w:eastAsia="es-ES"/>
+        </w:rPr>
+      </w:pPr>
+    </w:p>
+    <w:p>
+      <w:pPr>
+        <w:spacing w:after="0" w:line="240" w:lineRule="auto"/>
+        <w:textAlignment w:val="center"/>
+        <w:rPr>
+          <w:rFonts w:ascii="Calibri" w:eastAsia="Times New Roman" w:hAnsi="Calibri" w:cs="Calibri"/>
+          <w:lang w:eastAsia="es-ES"/>
+        </w:rPr>
+      </w:pPr>
+    </w:p>
+    <w:p>
+      <w:pPr>
+        <w:spacing w:after="0" w:line="240" w:lineRule="auto"/>
+        <w:textAlignment w:val="center"/>
+        <w:rPr>
+          <w:rFonts w:ascii="Calibri" w:eastAsia="Times New Roman" w:hAnsi="Calibri" w:cs="Calibri"/>
+          <w:lang w:eastAsia="es-ES"/>
+        </w:rPr>
+      </w:pPr>
+    </w:p>
+    <w:p>
+      <w:pPr>
+        <w:spacing w:after="0" w:line="240" w:lineRule="auto"/>
+        <w:textAlignment w:val="center"/>
+        <w:rPr>
+          <w:rFonts w:ascii="Calibri" w:eastAsia="Times New Roman" w:hAnsi="Calibri" w:cs="Calibri"/>
+          <w:lang w:eastAsia="es-ES"/>
+        </w:rPr>
+      </w:pPr>
+      <w:r>
+        <w:rPr>
+          <w:rFonts w:ascii="Calibri" w:eastAsia="Times New Roman" w:hAnsi="Calibri" w:cs="Calibri"/>
+          <w:lang w:eastAsia="es-ES"/>
+        </w:rPr>
+        <w:t xml:space="preserve">V2.3: </w:t>
+      </w:r>
+    </w:p>
+    <w:p>
+      <w:pPr>
+        <w:spacing w:after="0" w:line="240" w:lineRule="auto"/>
+        <w:textAlignment w:val="center"/>
+        <w:rPr>
+          <w:rFonts w:ascii="Calibri" w:eastAsia="Times New Roman" w:hAnsi="Calibri" w:cs="Calibri"/>
+          <w:lang w:eastAsia="es-ES"/>
+        </w:rPr>
+      </w:pPr>
+      <w:r>
+        <w:rPr>
+          <w:rFonts w:ascii="Calibri" w:eastAsia="Times New Roman" w:hAnsi="Calibri" w:cs="Calibri"/>
+          <w:lang w:eastAsia="es-ES"/>
+        </w:rPr>
+        <w:t xml:space="preserve">demo para el Congreso. </w:t>
+      </w:r>
+    </w:p>
+    <w:p>
+      <w:pPr>
+        <w:spacing w:after="0" w:line="240" w:lineRule="auto"/>
+        <w:textAlignment w:val="center"/>
+        <w:rPr>
+          <w:rFonts w:ascii="Calibri" w:eastAsia="Times New Roman" w:hAnsi="Calibri" w:cs="Calibri"/>
+          <w:lang w:eastAsia="es-ES"/>
+        </w:rPr>
+      </w:pPr>
+      <w:r>
+        <w:rPr>
+          <w:rFonts w:ascii="Calibri" w:eastAsia="Times New Roman" w:hAnsi="Calibri" w:cs="Calibri"/>
+          <w:lang w:eastAsia="es-ES"/>
+        </w:rPr>
+        <w:t>Escenas tutoriales compl</w:t>
+      </w:r>
+      <w:r>
+        <w:rPr>
+          <w:rFonts w:ascii="Calibri" w:eastAsia="Times New Roman" w:hAnsi="Calibri" w:cs="Calibri"/>
+          <w:lang w:eastAsia="es-ES"/>
+        </w:rPr>
+        <w:t>etas, escena avanzada sin soporte de reconocimiento de gestos</w:t>
+      </w:r>
       <w:bookmarkStart w:id="0" w:name="_GoBack"/>
       <w:bookmarkEnd w:id="0"/>
-      <w:r>
-        <w:rPr>
-          <w:rFonts w:ascii="Calibri" w:eastAsia="Times New Roman" w:hAnsi="Calibri" w:cs="Calibri"/>
-          <w:lang w:eastAsia="es-ES"/>
-        </w:rPr>
-        <w:t xml:space="preserve">Agrego </w:t>
-      </w:r>
-      <w:proofErr w:type="spellStart"/>
-      <w:r>
-        <w:rPr>
-          <w:rFonts w:ascii="Calibri" w:eastAsia="Times New Roman" w:hAnsi="Calibri" w:cs="Calibri"/>
-          <w:lang w:eastAsia="es-ES"/>
-        </w:rPr>
-        <w:t>AudioSource</w:t>
-      </w:r>
-      <w:proofErr w:type="spellEnd"/>
-      <w:r>
-        <w:rPr>
-          <w:rFonts w:ascii="Calibri" w:eastAsia="Times New Roman" w:hAnsi="Calibri" w:cs="Calibri"/>
-          <w:lang w:eastAsia="es-ES"/>
-        </w:rPr>
-        <w:t xml:space="preserve"> a </w:t>
-      </w:r>
-      <w:proofErr w:type="spellStart"/>
-      <w:r>
-        <w:rPr>
-          <w:rFonts w:ascii="Calibri" w:eastAsia="Times New Roman" w:hAnsi="Calibri" w:cs="Calibri"/>
-          <w:lang w:eastAsia="es-ES"/>
-        </w:rPr>
-        <w:t>PalmCollider</w:t>
-      </w:r>
-      <w:proofErr w:type="spellEnd"/>
       <w:r>
         <w:rPr>
           <w:rFonts w:ascii="Calibri" w:eastAsia="Times New Roman" w:hAnsi="Calibri" w:cs="Calibri"/>

</xml_diff>

<commit_message>
V2.4 - Fin del congreso EduLearn2020
</commit_message>
<xml_diff>
--- a/CHANGELOG BRANCH DEVELOPMENT RV.docx
+++ b/CHANGELOG BRANCH DEVELOPMENT RV.docx
@@ -808,7 +808,7 @@
           <v:shape id="_x0000_i1025" type="#_x0000_t75" style="width:77pt;height:49.45pt" o:ole="">
             <v:imagedata r:id="rId5" o:title=""/>
           </v:shape>
-          <o:OLEObject Type="Embed" ProgID="Package" ShapeID="_x0000_i1025" DrawAspect="Icon" ObjectID="_1652710858" r:id="rId6"/>
+          <o:OLEObject Type="Embed" ProgID="Package" ShapeID="_x0000_i1025" DrawAspect="Icon" ObjectID="_1652950864" r:id="rId6"/>
         </w:object>
       </w:r>
     </w:p>
@@ -3220,15 +3220,345 @@
         </w:rPr>
         <w:t>etas, escena avanzada sin soporte de reconocimiento de gestos</w:t>
       </w:r>
+      <w:r>
+        <w:rPr>
+          <w:rFonts w:ascii="Calibri" w:eastAsia="Times New Roman" w:hAnsi="Calibri" w:cs="Calibri"/>
+          <w:lang w:eastAsia="es-ES"/>
+        </w:rPr>
+        <w:t xml:space="preserve">. </w:t>
+      </w:r>
+    </w:p>
+    <w:p>
+      <w:pPr>
+        <w:spacing w:after="0" w:line="240" w:lineRule="auto"/>
+        <w:textAlignment w:val="center"/>
+        <w:rPr>
+          <w:rFonts w:ascii="Calibri" w:eastAsia="Times New Roman" w:hAnsi="Calibri" w:cs="Calibri"/>
+          <w:lang w:eastAsia="es-ES"/>
+        </w:rPr>
+      </w:pPr>
+    </w:p>
+    <w:p>
+      <w:pPr>
+        <w:spacing w:after="0" w:line="240" w:lineRule="auto"/>
+        <w:textAlignment w:val="center"/>
+        <w:rPr>
+          <w:rFonts w:ascii="Calibri" w:eastAsia="Times New Roman" w:hAnsi="Calibri" w:cs="Calibri"/>
+          <w:lang w:eastAsia="es-ES"/>
+        </w:rPr>
+      </w:pPr>
+      <w:r>
+        <w:rPr>
+          <w:rFonts w:ascii="Calibri" w:eastAsia="Times New Roman" w:hAnsi="Calibri" w:cs="Calibri"/>
+          <w:lang w:eastAsia="es-ES"/>
+        </w:rPr>
+        <w:t xml:space="preserve">V2.4: </w:t>
+      </w:r>
+    </w:p>
+    <w:p>
+      <w:pPr>
+        <w:spacing w:after="0" w:line="240" w:lineRule="auto"/>
+        <w:textAlignment w:val="center"/>
+        <w:rPr>
+          <w:rFonts w:ascii="Calibri" w:eastAsia="Times New Roman" w:hAnsi="Calibri" w:cs="Calibri"/>
+          <w:lang w:eastAsia="es-ES"/>
+        </w:rPr>
+      </w:pPr>
+      <w:r>
+        <w:rPr>
+          <w:rFonts w:ascii="Calibri" w:eastAsia="Times New Roman" w:hAnsi="Calibri" w:cs="Calibri"/>
+          <w:lang w:eastAsia="es-ES"/>
+        </w:rPr>
+        <w:t xml:space="preserve">Demo Congreso finalizado. </w:t>
+      </w:r>
+    </w:p>
+    <w:p>
+      <w:pPr>
+        <w:spacing w:after="0" w:line="240" w:lineRule="auto"/>
+        <w:textAlignment w:val="center"/>
+        <w:rPr>
+          <w:rFonts w:ascii="Calibri" w:eastAsia="Times New Roman" w:hAnsi="Calibri" w:cs="Calibri"/>
+          <w:lang w:eastAsia="es-ES"/>
+        </w:rPr>
+      </w:pPr>
+      <w:r>
+        <w:rPr>
+          <w:rFonts w:ascii="Calibri" w:eastAsia="Times New Roman" w:hAnsi="Calibri" w:cs="Calibri"/>
+          <w:lang w:eastAsia="es-ES"/>
+        </w:rPr>
+        <w:t xml:space="preserve">ADDED: </w:t>
+      </w:r>
+    </w:p>
+    <w:p>
+      <w:pPr>
+        <w:pStyle w:val="Prrafodelista"/>
+        <w:numPr>
+          <w:ilvl w:val="0"/>
+          <w:numId w:val="5"/>
+        </w:numPr>
+        <w:spacing w:after="0" w:line="240" w:lineRule="auto"/>
+        <w:textAlignment w:val="center"/>
+        <w:rPr>
+          <w:rFonts w:ascii="Calibri" w:eastAsia="Times New Roman" w:hAnsi="Calibri" w:cs="Calibri"/>
+          <w:lang w:eastAsia="es-ES"/>
+        </w:rPr>
+      </w:pPr>
+      <w:r>
+        <w:rPr>
+          <w:rFonts w:ascii="Calibri" w:eastAsia="Times New Roman" w:hAnsi="Calibri" w:cs="Calibri"/>
+          <w:lang w:eastAsia="es-ES"/>
+        </w:rPr>
+        <w:t xml:space="preserve">Escena Tutorial 2/4: Aparentemente funciona bien. Hace falta revisión. </w:t>
+      </w:r>
+    </w:p>
+    <w:p>
+      <w:pPr>
+        <w:pStyle w:val="Prrafodelista"/>
+        <w:numPr>
+          <w:ilvl w:val="0"/>
+          <w:numId w:val="5"/>
+        </w:numPr>
+        <w:spacing w:after="0" w:line="240" w:lineRule="auto"/>
+        <w:textAlignment w:val="center"/>
+        <w:rPr>
+          <w:rFonts w:ascii="Calibri" w:eastAsia="Times New Roman" w:hAnsi="Calibri" w:cs="Calibri"/>
+          <w:lang w:eastAsia="es-ES"/>
+        </w:rPr>
+      </w:pPr>
+      <w:r>
+        <w:rPr>
+          <w:rFonts w:ascii="Calibri" w:eastAsia="Times New Roman" w:hAnsi="Calibri" w:cs="Calibri"/>
+          <w:lang w:eastAsia="es-ES"/>
+        </w:rPr>
+        <w:t xml:space="preserve">Escena Tutorial ¾: Aparentemente funciona bien. Hace falta revisión. </w:t>
+      </w:r>
+    </w:p>
+    <w:p>
+      <w:pPr>
+        <w:pStyle w:val="Prrafodelista"/>
+        <w:numPr>
+          <w:ilvl w:val="0"/>
+          <w:numId w:val="5"/>
+        </w:numPr>
+        <w:spacing w:after="0" w:line="240" w:lineRule="auto"/>
+        <w:textAlignment w:val="center"/>
+        <w:rPr>
+          <w:rFonts w:ascii="Calibri" w:eastAsia="Times New Roman" w:hAnsi="Calibri" w:cs="Calibri"/>
+          <w:lang w:eastAsia="es-ES"/>
+        </w:rPr>
+      </w:pPr>
+      <w:r>
+        <w:rPr>
+          <w:rFonts w:ascii="Calibri" w:eastAsia="Times New Roman" w:hAnsi="Calibri" w:cs="Calibri"/>
+          <w:lang w:eastAsia="es-ES"/>
+        </w:rPr>
+        <w:t xml:space="preserve">Escena Tutorial 4/4: No funciona. </w:t>
+      </w:r>
+    </w:p>
+    <w:p>
+      <w:pPr>
+        <w:pStyle w:val="Prrafodelista"/>
+        <w:numPr>
+          <w:ilvl w:val="0"/>
+          <w:numId w:val="5"/>
+        </w:numPr>
+        <w:spacing w:after="0" w:line="240" w:lineRule="auto"/>
+        <w:textAlignment w:val="center"/>
+        <w:rPr>
+          <w:rFonts w:ascii="Calibri" w:eastAsia="Times New Roman" w:hAnsi="Calibri" w:cs="Calibri"/>
+          <w:lang w:eastAsia="es-ES"/>
+        </w:rPr>
+      </w:pPr>
+      <w:r>
+        <w:rPr>
+          <w:rFonts w:ascii="Calibri" w:eastAsia="Times New Roman" w:hAnsi="Calibri" w:cs="Calibri"/>
+          <w:lang w:eastAsia="es-ES"/>
+        </w:rPr>
+        <w:t xml:space="preserve">Escena Avanzado: Por hacer entera. </w:t>
+      </w:r>
+    </w:p>
+    <w:p>
+      <w:pPr>
+        <w:spacing w:after="0" w:line="240" w:lineRule="auto"/>
+        <w:textAlignment w:val="center"/>
+        <w:rPr>
+          <w:rFonts w:ascii="Calibri" w:eastAsia="Times New Roman" w:hAnsi="Calibri" w:cs="Calibri"/>
+          <w:lang w:eastAsia="es-ES"/>
+        </w:rPr>
+      </w:pPr>
+      <w:r>
+        <w:rPr>
+          <w:rFonts w:ascii="Calibri" w:eastAsia="Times New Roman" w:hAnsi="Calibri" w:cs="Calibri"/>
+          <w:lang w:eastAsia="es-ES"/>
+        </w:rPr>
+        <w:t xml:space="preserve">CHANGED: </w:t>
+      </w:r>
+    </w:p>
+    <w:p>
+      <w:pPr>
+        <w:pStyle w:val="Prrafodelista"/>
+        <w:numPr>
+          <w:ilvl w:val="0"/>
+          <w:numId w:val="5"/>
+        </w:numPr>
+        <w:spacing w:after="0" w:line="240" w:lineRule="auto"/>
+        <w:textAlignment w:val="center"/>
+        <w:rPr>
+          <w:rFonts w:ascii="Calibri" w:eastAsia="Times New Roman" w:hAnsi="Calibri" w:cs="Calibri"/>
+          <w:lang w:eastAsia="es-ES"/>
+        </w:rPr>
+      </w:pPr>
+      <w:r>
+        <w:rPr>
+          <w:rFonts w:ascii="Calibri" w:eastAsia="Times New Roman" w:hAnsi="Calibri" w:cs="Calibri"/>
+          <w:lang w:eastAsia="es-ES"/>
+        </w:rPr>
+        <w:t xml:space="preserve">Ficheros de configuración de los gestos de tempo en las 4 escenas: </w:t>
+      </w:r>
+    </w:p>
+    <w:p>
+      <w:pPr>
+        <w:pStyle w:val="Prrafodelista"/>
+        <w:numPr>
+          <w:ilvl w:val="0"/>
+          <w:numId w:val="15"/>
+        </w:numPr>
+        <w:spacing w:after="0" w:line="240" w:lineRule="auto"/>
+        <w:textAlignment w:val="center"/>
+        <w:rPr>
+          <w:rFonts w:ascii="Calibri" w:eastAsia="Times New Roman" w:hAnsi="Calibri" w:cs="Calibri"/>
+          <w:lang w:eastAsia="es-ES"/>
+        </w:rPr>
+      </w:pPr>
+      <w:r>
+        <w:rPr>
+          <w:rFonts w:ascii="Calibri" w:eastAsia="Times New Roman" w:hAnsi="Calibri" w:cs="Calibri"/>
+          <w:lang w:eastAsia="es-ES"/>
+        </w:rPr>
+        <w:t>StateController2_4v2.cs (Controlar los gestos de tempo de la escena Tutorial 2/4).</w:t>
+      </w:r>
+    </w:p>
+    <w:p>
+      <w:pPr>
+        <w:pStyle w:val="Prrafodelista"/>
+        <w:numPr>
+          <w:ilvl w:val="0"/>
+          <w:numId w:val="15"/>
+        </w:numPr>
+        <w:spacing w:after="0" w:line="240" w:lineRule="auto"/>
+        <w:textAlignment w:val="center"/>
+        <w:rPr>
+          <w:rFonts w:ascii="Calibri" w:eastAsia="Times New Roman" w:hAnsi="Calibri" w:cs="Calibri"/>
+          <w:lang w:eastAsia="es-ES"/>
+        </w:rPr>
+      </w:pPr>
+      <w:r>
+        <w:rPr>
+          <w:rFonts w:ascii="Calibri" w:eastAsia="Times New Roman" w:hAnsi="Calibri" w:cs="Calibri"/>
+          <w:lang w:eastAsia="es-ES"/>
+        </w:rPr>
+        <w:t xml:space="preserve">StateControllerv2.cs (Controlar los gestos de tempo de la escena Tutorial ¾). </w:t>
+      </w:r>
+    </w:p>
+    <w:p>
+      <w:pPr>
+        <w:pStyle w:val="Prrafodelista"/>
+        <w:numPr>
+          <w:ilvl w:val="0"/>
+          <w:numId w:val="15"/>
+        </w:numPr>
+        <w:spacing w:after="0" w:line="240" w:lineRule="auto"/>
+        <w:textAlignment w:val="center"/>
+        <w:rPr>
+          <w:rFonts w:ascii="Calibri" w:eastAsia="Times New Roman" w:hAnsi="Calibri" w:cs="Calibri"/>
+          <w:lang w:eastAsia="es-ES"/>
+        </w:rPr>
+      </w:pPr>
+      <w:r>
+        <w:rPr>
+          <w:rFonts w:ascii="Calibri" w:eastAsia="Times New Roman" w:hAnsi="Calibri" w:cs="Calibri"/>
+          <w:lang w:eastAsia="es-ES"/>
+        </w:rPr>
+        <w:t xml:space="preserve">StateController4_4v2.cs (Controlar los gestos de tempo de la escena Tutorial 4/4). </w:t>
+      </w:r>
+    </w:p>
+    <w:p>
+      <w:pPr>
+        <w:pStyle w:val="Prrafodelista"/>
+        <w:numPr>
+          <w:ilvl w:val="0"/>
+          <w:numId w:val="15"/>
+        </w:numPr>
+        <w:spacing w:after="0" w:line="240" w:lineRule="auto"/>
+        <w:textAlignment w:val="center"/>
+        <w:rPr>
+          <w:rFonts w:ascii="Calibri" w:eastAsia="Times New Roman" w:hAnsi="Calibri" w:cs="Calibri"/>
+          <w:lang w:eastAsia="es-ES"/>
+        </w:rPr>
+      </w:pPr>
+      <w:r>
+        <w:rPr>
+          <w:rFonts w:ascii="Calibri" w:eastAsia="Times New Roman" w:hAnsi="Calibri" w:cs="Calibri"/>
+          <w:lang w:eastAsia="es-ES"/>
+        </w:rPr>
+        <w:t xml:space="preserve">StateControllerv2.cs (Incluye en la función </w:t>
+      </w:r>
+      <w:proofErr w:type="spellStart"/>
+      <w:r>
+        <w:rPr>
+          <w:rFonts w:ascii="Calibri" w:eastAsia="Times New Roman" w:hAnsi="Calibri" w:cs="Calibri"/>
+          <w:lang w:eastAsia="es-ES"/>
+        </w:rPr>
+        <w:t>Update</w:t>
+      </w:r>
+      <w:proofErr w:type="spellEnd"/>
+      <w:r>
+        <w:rPr>
+          <w:rFonts w:ascii="Calibri" w:eastAsia="Times New Roman" w:hAnsi="Calibri" w:cs="Calibri"/>
+          <w:lang w:eastAsia="es-ES"/>
+        </w:rPr>
+        <w:t xml:space="preserve"> una función para </w:t>
+      </w:r>
+      <w:proofErr w:type="spellStart"/>
+      <w:r>
+        <w:rPr>
+          <w:rFonts w:ascii="Calibri" w:eastAsia="Times New Roman" w:hAnsi="Calibri" w:cs="Calibri"/>
+          <w:lang w:eastAsia="es-ES"/>
+        </w:rPr>
+        <w:t>fakear</w:t>
+      </w:r>
+      <w:proofErr w:type="spellEnd"/>
+      <w:r>
+        <w:rPr>
+          <w:rFonts w:ascii="Calibri" w:eastAsia="Times New Roman" w:hAnsi="Calibri" w:cs="Calibri"/>
+          <w:lang w:eastAsia="es-ES"/>
+        </w:rPr>
+        <w:t xml:space="preserve"> por entrada de teclado el reconocimiento de gestos para el video del Congreso). </w:t>
+      </w:r>
+    </w:p>
+    <w:p>
+      <w:pPr>
+        <w:pStyle w:val="Prrafodelista"/>
+        <w:numPr>
+          <w:ilvl w:val="0"/>
+          <w:numId w:val="5"/>
+        </w:numPr>
+        <w:spacing w:after="0" w:line="240" w:lineRule="auto"/>
+        <w:textAlignment w:val="center"/>
+        <w:rPr>
+          <w:rFonts w:ascii="Calibri" w:eastAsia="Times New Roman" w:hAnsi="Calibri" w:cs="Calibri"/>
+          <w:lang w:eastAsia="es-ES"/>
+        </w:rPr>
+      </w:pPr>
+      <w:r>
+        <w:rPr>
+          <w:rFonts w:ascii="Calibri" w:eastAsia="Times New Roman" w:hAnsi="Calibri" w:cs="Calibri"/>
+          <w:lang w:eastAsia="es-ES"/>
+        </w:rPr>
+        <w:t xml:space="preserve">Posición de las cajas y escala de las mismas en todas las escenas. </w:t>
+      </w:r>
       <w:bookmarkStart w:id="0" w:name="_GoBack"/>
       <w:bookmarkEnd w:id="0"/>
-      <w:r>
-        <w:rPr>
-          <w:rFonts w:ascii="Calibri" w:eastAsia="Times New Roman" w:hAnsi="Calibri" w:cs="Calibri"/>
-          <w:lang w:eastAsia="es-ES"/>
-        </w:rPr>
-        <w:t xml:space="preserve">. </w:t>
-      </w:r>
     </w:p>
     <w:p>
       <w:pPr>
@@ -4571,6 +4901,95 @@
         <w:rFonts w:ascii="Symbol" w:hAnsi="Symbol" w:hint="default"/>
         <w:sz w:val="20"/>
       </w:rPr>
+    </w:lvl>
+  </w:abstractNum>
+  <w:abstractNum w:abstractNumId="11" w15:restartNumberingAfterBreak="0">
+    <w:nsid w:val="719A6C39"/>
+    <w:multiLevelType w:val="hybridMultilevel"/>
+    <w:tmpl w:val="997EF888"/>
+    <w:lvl w:ilvl="0" w:tplc="657E0246">
+      <w:start w:val="1"/>
+      <w:numFmt w:val="decimal"/>
+      <w:lvlText w:val="%1."/>
+      <w:lvlJc w:val="left"/>
+      <w:pPr>
+        <w:ind w:left="1080" w:hanging="360"/>
+      </w:pPr>
+      <w:rPr>
+        <w:rFonts w:hint="default"/>
+      </w:rPr>
+    </w:lvl>
+    <w:lvl w:ilvl="1" w:tplc="0C0A0019" w:tentative="1">
+      <w:start w:val="1"/>
+      <w:numFmt w:val="lowerLetter"/>
+      <w:lvlText w:val="%2."/>
+      <w:lvlJc w:val="left"/>
+      <w:pPr>
+        <w:ind w:left="1800" w:hanging="360"/>
+      </w:pPr>
+    </w:lvl>
+    <w:lvl w:ilvl="2" w:tplc="0C0A001B" w:tentative="1">
+      <w:start w:val="1"/>
+      <w:numFmt w:val="lowerRoman"/>
+      <w:lvlText w:val="%3."/>
+      <w:lvlJc w:val="right"/>
+      <w:pPr>
+        <w:ind w:left="2520" w:hanging="180"/>
+      </w:pPr>
+    </w:lvl>
+    <w:lvl w:ilvl="3" w:tplc="0C0A000F" w:tentative="1">
+      <w:start w:val="1"/>
+      <w:numFmt w:val="decimal"/>
+      <w:lvlText w:val="%4."/>
+      <w:lvlJc w:val="left"/>
+      <w:pPr>
+        <w:ind w:left="3240" w:hanging="360"/>
+      </w:pPr>
+    </w:lvl>
+    <w:lvl w:ilvl="4" w:tplc="0C0A0019" w:tentative="1">
+      <w:start w:val="1"/>
+      <w:numFmt w:val="lowerLetter"/>
+      <w:lvlText w:val="%5."/>
+      <w:lvlJc w:val="left"/>
+      <w:pPr>
+        <w:ind w:left="3960" w:hanging="360"/>
+      </w:pPr>
+    </w:lvl>
+    <w:lvl w:ilvl="5" w:tplc="0C0A001B" w:tentative="1">
+      <w:start w:val="1"/>
+      <w:numFmt w:val="lowerRoman"/>
+      <w:lvlText w:val="%6."/>
+      <w:lvlJc w:val="right"/>
+      <w:pPr>
+        <w:ind w:left="4680" w:hanging="180"/>
+      </w:pPr>
+    </w:lvl>
+    <w:lvl w:ilvl="6" w:tplc="0C0A000F" w:tentative="1">
+      <w:start w:val="1"/>
+      <w:numFmt w:val="decimal"/>
+      <w:lvlText w:val="%7."/>
+      <w:lvlJc w:val="left"/>
+      <w:pPr>
+        <w:ind w:left="5400" w:hanging="360"/>
+      </w:pPr>
+    </w:lvl>
+    <w:lvl w:ilvl="7" w:tplc="0C0A0019" w:tentative="1">
+      <w:start w:val="1"/>
+      <w:numFmt w:val="lowerLetter"/>
+      <w:lvlText w:val="%8."/>
+      <w:lvlJc w:val="left"/>
+      <w:pPr>
+        <w:ind w:left="6120" w:hanging="360"/>
+      </w:pPr>
+    </w:lvl>
+    <w:lvl w:ilvl="8" w:tplc="0C0A001B" w:tentative="1">
+      <w:start w:val="1"/>
+      <w:numFmt w:val="lowerRoman"/>
+      <w:lvlText w:val="%9."/>
+      <w:lvlJc w:val="right"/>
+      <w:pPr>
+        <w:ind w:left="6840" w:hanging="180"/>
+      </w:pPr>
     </w:lvl>
   </w:abstractNum>
   <w:num w:numId="1">
@@ -4635,6 +5054,9 @@
   </w:num>
   <w:num w:numId="14">
     <w:abstractNumId w:val="1"/>
+  </w:num>
+  <w:num w:numId="15">
+    <w:abstractNumId w:val="11"/>
   </w:num>
 </w:numbering>
 </file>

</xml_diff>

<commit_message>
V3.1 - Escena Tutorial 2/4 completamente funcional
</commit_message>
<xml_diff>
--- a/CHANGELOG BRANCH DEVELOPMENT RV.docx
+++ b/CHANGELOG BRANCH DEVELOPMENT RV.docx
@@ -808,7 +808,7 @@
           <v:shape id="_x0000_i1025" type="#_x0000_t75" style="width:77pt;height:49.45pt" o:ole="">
             <v:imagedata r:id="rId5" o:title=""/>
           </v:shape>
-          <o:OLEObject Type="Embed" ProgID="Package" ShapeID="_x0000_i1025" DrawAspect="Icon" ObjectID="_1652950864" r:id="rId6"/>
+          <o:OLEObject Type="Embed" ProgID="Package" ShapeID="_x0000_i1025" DrawAspect="Icon" ObjectID="_1652957469" r:id="rId6"/>
         </w:object>
       </w:r>
     </w:p>
@@ -3557,19 +3557,301 @@
         </w:rPr>
         <w:t xml:space="preserve">Posición de las cajas y escala de las mismas en todas las escenas. </w:t>
       </w:r>
+    </w:p>
+    <w:p>
+      <w:pPr>
+        <w:spacing w:after="0" w:line="240" w:lineRule="auto"/>
+        <w:ind w:left="360"/>
+        <w:textAlignment w:val="center"/>
+        <w:rPr>
+          <w:rFonts w:ascii="Calibri" w:eastAsia="Times New Roman" w:hAnsi="Calibri" w:cs="Calibri"/>
+          <w:lang w:eastAsia="es-ES"/>
+        </w:rPr>
+      </w:pPr>
+    </w:p>
+    <w:p>
+      <w:pPr>
+        <w:spacing w:after="0" w:line="240" w:lineRule="auto"/>
+        <w:ind w:left="360"/>
+        <w:textAlignment w:val="center"/>
+        <w:rPr>
+          <w:rFonts w:ascii="Calibri" w:eastAsia="Times New Roman" w:hAnsi="Calibri" w:cs="Calibri"/>
+          <w:lang w:eastAsia="es-ES"/>
+        </w:rPr>
+      </w:pPr>
+    </w:p>
+    <w:p>
+      <w:pPr>
+        <w:spacing w:after="0" w:line="240" w:lineRule="auto"/>
+        <w:ind w:left="360"/>
+        <w:textAlignment w:val="center"/>
+        <w:rPr>
+          <w:rFonts w:ascii="Calibri" w:eastAsia="Times New Roman" w:hAnsi="Calibri" w:cs="Calibri"/>
+          <w:lang w:eastAsia="es-ES"/>
+        </w:rPr>
+      </w:pPr>
+    </w:p>
+    <w:p>
+      <w:pPr>
+        <w:spacing w:after="0" w:line="240" w:lineRule="auto"/>
+        <w:ind w:left="360"/>
+        <w:textAlignment w:val="center"/>
+        <w:rPr>
+          <w:rFonts w:ascii="Calibri" w:eastAsia="Times New Roman" w:hAnsi="Calibri" w:cs="Calibri"/>
+          <w:lang w:eastAsia="es-ES"/>
+        </w:rPr>
+      </w:pPr>
+    </w:p>
+    <w:p>
+      <w:pPr>
+        <w:spacing w:after="0" w:line="240" w:lineRule="auto"/>
+        <w:textAlignment w:val="center"/>
+        <w:rPr>
+          <w:rFonts w:ascii="Calibri" w:eastAsia="Times New Roman" w:hAnsi="Calibri" w:cs="Calibri"/>
+          <w:lang w:eastAsia="es-ES"/>
+        </w:rPr>
+      </w:pPr>
+      <w:r>
+        <w:rPr>
+          <w:rFonts w:ascii="Calibri" w:eastAsia="Times New Roman" w:hAnsi="Calibri" w:cs="Calibri"/>
+          <w:lang w:eastAsia="es-ES"/>
+        </w:rPr>
+        <w:t xml:space="preserve">V3: </w:t>
+      </w:r>
+    </w:p>
+    <w:p>
+      <w:pPr>
+        <w:pStyle w:val="Prrafodelista"/>
+        <w:numPr>
+          <w:ilvl w:val="0"/>
+          <w:numId w:val="16"/>
+        </w:numPr>
+        <w:spacing w:after="0" w:line="240" w:lineRule="auto"/>
+        <w:textAlignment w:val="center"/>
+        <w:rPr>
+          <w:rFonts w:ascii="Calibri" w:eastAsia="Times New Roman" w:hAnsi="Calibri" w:cs="Calibri"/>
+          <w:lang w:eastAsia="es-ES"/>
+        </w:rPr>
+      </w:pPr>
+      <w:proofErr w:type="spellStart"/>
+      <w:r>
+        <w:rPr>
+          <w:rFonts w:ascii="Calibri" w:eastAsia="Times New Roman" w:hAnsi="Calibri" w:cs="Calibri"/>
+          <w:lang w:eastAsia="es-ES"/>
+        </w:rPr>
+        <w:t>Version</w:t>
+      </w:r>
+      <w:proofErr w:type="spellEnd"/>
+      <w:r>
+        <w:rPr>
+          <w:rFonts w:ascii="Calibri" w:eastAsia="Times New Roman" w:hAnsi="Calibri" w:cs="Calibri"/>
+          <w:lang w:eastAsia="es-ES"/>
+        </w:rPr>
+        <w:t xml:space="preserve"> parcialmente funcional para el Congreso EduLearn2020 finalizada. </w:t>
+      </w:r>
+    </w:p>
+    <w:p>
+      <w:pPr>
+        <w:pStyle w:val="Prrafodelista"/>
+        <w:numPr>
+          <w:ilvl w:val="0"/>
+          <w:numId w:val="16"/>
+        </w:numPr>
+        <w:spacing w:after="0" w:line="240" w:lineRule="auto"/>
+        <w:textAlignment w:val="center"/>
+        <w:rPr>
+          <w:rFonts w:ascii="Calibri" w:eastAsia="Times New Roman" w:hAnsi="Calibri" w:cs="Calibri"/>
+          <w:lang w:eastAsia="es-ES"/>
+        </w:rPr>
+      </w:pPr>
+      <w:r>
+        <w:rPr>
+          <w:rFonts w:ascii="Calibri" w:eastAsia="Times New Roman" w:hAnsi="Calibri" w:cs="Calibri"/>
+          <w:lang w:eastAsia="es-ES"/>
+        </w:rPr>
+        <w:lastRenderedPageBreak/>
+        <w:t xml:space="preserve">Al final de la V3 el objetivo es tener toda la aplicación totalmente funcional, sin preocuparse por ahora en estética o detalles adicionales como limpieza de código (V4). </w:t>
+      </w:r>
+    </w:p>
+    <w:p>
+      <w:pPr>
+        <w:spacing w:after="0" w:line="240" w:lineRule="auto"/>
+        <w:textAlignment w:val="center"/>
+        <w:rPr>
+          <w:rFonts w:ascii="Calibri" w:eastAsia="Times New Roman" w:hAnsi="Calibri" w:cs="Calibri"/>
+          <w:lang w:eastAsia="es-ES"/>
+        </w:rPr>
+      </w:pPr>
+    </w:p>
+    <w:p>
+      <w:pPr>
+        <w:spacing w:after="0" w:line="240" w:lineRule="auto"/>
+        <w:textAlignment w:val="center"/>
+        <w:rPr>
+          <w:rFonts w:ascii="Calibri" w:eastAsia="Times New Roman" w:hAnsi="Calibri" w:cs="Calibri"/>
+          <w:lang w:eastAsia="es-ES"/>
+        </w:rPr>
+      </w:pPr>
+      <w:r>
+        <w:rPr>
+          <w:rFonts w:ascii="Calibri" w:eastAsia="Times New Roman" w:hAnsi="Calibri" w:cs="Calibri"/>
+          <w:lang w:eastAsia="es-ES"/>
+        </w:rPr>
+        <w:t xml:space="preserve">V3.1: </w:t>
+      </w:r>
+    </w:p>
+    <w:p>
+      <w:pPr>
+        <w:spacing w:after="0" w:line="240" w:lineRule="auto"/>
+        <w:textAlignment w:val="center"/>
+        <w:rPr>
+          <w:rFonts w:ascii="Calibri" w:eastAsia="Times New Roman" w:hAnsi="Calibri" w:cs="Calibri"/>
+          <w:lang w:eastAsia="es-ES"/>
+        </w:rPr>
+      </w:pPr>
+      <w:r>
+        <w:rPr>
+          <w:rFonts w:ascii="Calibri" w:eastAsia="Times New Roman" w:hAnsi="Calibri" w:cs="Calibri"/>
+          <w:lang w:eastAsia="es-ES"/>
+        </w:rPr>
+        <w:tab/>
+        <w:t xml:space="preserve">ADDED: </w:t>
+      </w:r>
+    </w:p>
+    <w:p>
+      <w:pPr>
+        <w:pStyle w:val="Prrafodelista"/>
+        <w:numPr>
+          <w:ilvl w:val="0"/>
+          <w:numId w:val="16"/>
+        </w:numPr>
+        <w:spacing w:after="0" w:line="240" w:lineRule="auto"/>
+        <w:textAlignment w:val="center"/>
+        <w:rPr>
+          <w:rFonts w:ascii="Calibri" w:eastAsia="Times New Roman" w:hAnsi="Calibri" w:cs="Calibri"/>
+          <w:lang w:eastAsia="es-ES"/>
+        </w:rPr>
+      </w:pPr>
+      <w:r>
+        <w:rPr>
+          <w:rFonts w:ascii="Calibri" w:eastAsia="Times New Roman" w:hAnsi="Calibri" w:cs="Calibri"/>
+          <w:lang w:eastAsia="es-ES"/>
+        </w:rPr>
+        <w:t xml:space="preserve">Escena 2/4 totalmente funcional y revisada. </w:t>
+      </w:r>
+    </w:p>
+    <w:p>
+      <w:pPr>
+        <w:pStyle w:val="Prrafodelista"/>
+        <w:numPr>
+          <w:ilvl w:val="0"/>
+          <w:numId w:val="16"/>
+        </w:numPr>
+        <w:spacing w:after="0" w:line="240" w:lineRule="auto"/>
+        <w:textAlignment w:val="center"/>
+        <w:rPr>
+          <w:rFonts w:ascii="Calibri" w:eastAsia="Times New Roman" w:hAnsi="Calibri" w:cs="Calibri"/>
+          <w:lang w:eastAsia="es-ES"/>
+        </w:rPr>
+      </w:pPr>
+      <w:r>
+        <w:rPr>
+          <w:rFonts w:ascii="Calibri" w:eastAsia="Times New Roman" w:hAnsi="Calibri" w:cs="Calibri"/>
+          <w:lang w:eastAsia="es-ES"/>
+        </w:rPr>
+        <w:t>Detalles adicionales (como áreas de control para que el personaje no pueda moverse libremente por el mapa se añadirán en la versión V4).</w:t>
+      </w:r>
+    </w:p>
+    <w:p>
+      <w:pPr>
+        <w:pStyle w:val="Prrafodelista"/>
+        <w:spacing w:after="0" w:line="240" w:lineRule="auto"/>
+        <w:textAlignment w:val="center"/>
+        <w:rPr>
+          <w:rFonts w:ascii="Calibri" w:eastAsia="Times New Roman" w:hAnsi="Calibri" w:cs="Calibri"/>
+          <w:lang w:eastAsia="es-ES"/>
+        </w:rPr>
+      </w:pPr>
+      <w:r>
+        <w:rPr>
+          <w:rFonts w:ascii="Calibri" w:eastAsia="Times New Roman" w:hAnsi="Calibri" w:cs="Calibri"/>
+          <w:lang w:eastAsia="es-ES"/>
+        </w:rPr>
+        <w:t xml:space="preserve">CHANGED: </w:t>
+      </w:r>
+    </w:p>
+    <w:p>
+      <w:pPr>
+        <w:pStyle w:val="Prrafodelista"/>
+        <w:numPr>
+          <w:ilvl w:val="0"/>
+          <w:numId w:val="16"/>
+        </w:numPr>
+        <w:spacing w:after="0" w:line="240" w:lineRule="auto"/>
+        <w:textAlignment w:val="center"/>
+        <w:rPr>
+          <w:rFonts w:ascii="Calibri" w:eastAsia="Times New Roman" w:hAnsi="Calibri" w:cs="Calibri"/>
+          <w:lang w:eastAsia="es-ES"/>
+        </w:rPr>
+      </w:pPr>
+      <w:r>
+        <w:rPr>
+          <w:rFonts w:ascii="Calibri" w:eastAsia="Times New Roman" w:hAnsi="Calibri" w:cs="Calibri"/>
+          <w:lang w:eastAsia="es-ES"/>
+        </w:rPr>
+        <w:t xml:space="preserve">Script controlador de toda la escena 2/4: StateController2_4v2.cs. </w:t>
+      </w:r>
+    </w:p>
+    <w:p>
+      <w:pPr>
+        <w:pStyle w:val="Prrafodelista"/>
+        <w:numPr>
+          <w:ilvl w:val="0"/>
+          <w:numId w:val="16"/>
+        </w:numPr>
+        <w:spacing w:after="0" w:line="240" w:lineRule="auto"/>
+        <w:textAlignment w:val="center"/>
+        <w:rPr>
+          <w:rFonts w:ascii="Calibri" w:eastAsia="Times New Roman" w:hAnsi="Calibri" w:cs="Calibri"/>
+          <w:lang w:eastAsia="es-ES"/>
+        </w:rPr>
+      </w:pPr>
+      <w:r>
+        <w:rPr>
+          <w:rFonts w:ascii="Calibri" w:eastAsia="Times New Roman" w:hAnsi="Calibri" w:cs="Calibri"/>
+          <w:lang w:eastAsia="es-ES"/>
+        </w:rPr>
+        <w:t xml:space="preserve">Añadido un </w:t>
+      </w:r>
+      <w:proofErr w:type="spellStart"/>
+      <w:r>
+        <w:rPr>
+          <w:rFonts w:ascii="Calibri" w:eastAsia="Times New Roman" w:hAnsi="Calibri" w:cs="Calibri"/>
+          <w:lang w:eastAsia="es-ES"/>
+        </w:rPr>
+        <w:t>GameObject</w:t>
+      </w:r>
+      <w:proofErr w:type="spellEnd"/>
+      <w:r>
+        <w:rPr>
+          <w:rFonts w:ascii="Calibri" w:eastAsia="Times New Roman" w:hAnsi="Calibri" w:cs="Calibri"/>
+          <w:lang w:eastAsia="es-ES"/>
+        </w:rPr>
+        <w:t xml:space="preserve"> que agrega la posibilidad de añadir una segunda línea de texto para cuando el usuario se equivoca. En este caso se utiliza para cuando el usuario tras haberse equivocado (primera línea de texto) toca cubos que no son el 1 (que es por el que tiene que empezar). </w:t>
+      </w:r>
+    </w:p>
+    <w:p>
+      <w:pPr>
+        <w:spacing w:after="0" w:line="240" w:lineRule="auto"/>
+        <w:ind w:left="360"/>
+        <w:textAlignment w:val="center"/>
+        <w:rPr>
+          <w:rFonts w:ascii="Calibri" w:eastAsia="Times New Roman" w:hAnsi="Calibri" w:cs="Calibri"/>
+          <w:lang w:eastAsia="es-ES"/>
+        </w:rPr>
+      </w:pPr>
       <w:bookmarkStart w:id="0" w:name="_GoBack"/>
       <w:bookmarkEnd w:id="0"/>
-    </w:p>
-    <w:p>
-      <w:pPr>
-        <w:pStyle w:val="Prrafodelista"/>
-        <w:spacing w:after="0" w:line="240" w:lineRule="auto"/>
-        <w:textAlignment w:val="center"/>
-        <w:rPr>
-          <w:rFonts w:ascii="Calibri" w:eastAsia="Times New Roman" w:hAnsi="Calibri" w:cs="Calibri"/>
-          <w:lang w:eastAsia="es-ES"/>
-        </w:rPr>
-      </w:pPr>
     </w:p>
     <w:sectPr>
       <w:pgSz w:w="11906" w:h="16838"/>
@@ -5057,6 +5339,18 @@
   </w:num>
   <w:num w:numId="15">
     <w:abstractNumId w:val="11"/>
+  </w:num>
+  <w:num w:numId="16">
+    <w:abstractNumId w:val="5"/>
+    <w:lvlOverride w:ilvl="0"/>
+    <w:lvlOverride w:ilvl="1"/>
+    <w:lvlOverride w:ilvl="2"/>
+    <w:lvlOverride w:ilvl="3"/>
+    <w:lvlOverride w:ilvl="4"/>
+    <w:lvlOverride w:ilvl="5"/>
+    <w:lvlOverride w:ilvl="6"/>
+    <w:lvlOverride w:ilvl="7"/>
+    <w:lvlOverride w:ilvl="8"/>
   </w:num>
 </w:numbering>
 </file>

</xml_diff>

<commit_message>
V3.2 - Escenas minijuego tempo funcionales| Escena avanzada funcional 90%
</commit_message>
<xml_diff>
--- a/CHANGELOG BRANCH DEVELOPMENT RV.docx
+++ b/CHANGELOG BRANCH DEVELOPMENT RV.docx
@@ -805,10 +805,10 @@
             <v:path o:extrusionok="f" gradientshapeok="t" o:connecttype="rect"/>
             <o:lock v:ext="edit" aspectratio="t"/>
           </v:shapetype>
-          <v:shape id="_x0000_i1025" type="#_x0000_t75" style="width:77pt;height:49.45pt" o:ole="">
+          <v:shape id="_x0000_i1025" type="#_x0000_t75" style="width:77.25pt;height:49.5pt" o:ole="">
             <v:imagedata r:id="rId5" o:title=""/>
           </v:shape>
-          <o:OLEObject Type="Embed" ProgID="Package" ShapeID="_x0000_i1025" DrawAspect="Icon" ObjectID="_1652957469" r:id="rId6"/>
+          <o:OLEObject Type="Embed" ProgID="Package" ShapeID="_x0000_i1025" DrawAspect="Icon" ObjectID="_1654201966" r:id="rId6"/>
         </w:object>
       </w:r>
     </w:p>
@@ -3843,15 +3843,222 @@
     <w:p>
       <w:pPr>
         <w:spacing w:after="0" w:line="240" w:lineRule="auto"/>
-        <w:ind w:left="360"/>
-        <w:textAlignment w:val="center"/>
-        <w:rPr>
-          <w:rFonts w:ascii="Calibri" w:eastAsia="Times New Roman" w:hAnsi="Calibri" w:cs="Calibri"/>
-          <w:lang w:eastAsia="es-ES"/>
-        </w:rPr>
-      </w:pPr>
+        <w:textAlignment w:val="center"/>
+        <w:rPr>
+          <w:rFonts w:ascii="Calibri" w:eastAsia="Times New Roman" w:hAnsi="Calibri" w:cs="Calibri"/>
+          <w:lang w:eastAsia="es-ES"/>
+        </w:rPr>
+      </w:pPr>
+    </w:p>
+    <w:p>
+      <w:pPr>
+        <w:spacing w:after="0" w:line="240" w:lineRule="auto"/>
+        <w:textAlignment w:val="center"/>
+        <w:rPr>
+          <w:rFonts w:ascii="Calibri" w:eastAsia="Times New Roman" w:hAnsi="Calibri" w:cs="Calibri"/>
+          <w:lang w:eastAsia="es-ES"/>
+        </w:rPr>
+      </w:pPr>
+    </w:p>
+    <w:p>
+      <w:pPr>
+        <w:spacing w:after="0" w:line="240" w:lineRule="auto"/>
+        <w:textAlignment w:val="center"/>
+        <w:rPr>
+          <w:rFonts w:ascii="Calibri" w:eastAsia="Times New Roman" w:hAnsi="Calibri" w:cs="Calibri"/>
+          <w:lang w:eastAsia="es-ES"/>
+        </w:rPr>
+      </w:pPr>
+      <w:r>
+        <w:rPr>
+          <w:rFonts w:ascii="Calibri" w:eastAsia="Times New Roman" w:hAnsi="Calibri" w:cs="Calibri"/>
+          <w:lang w:eastAsia="es-ES"/>
+        </w:rPr>
+        <w:t xml:space="preserve">V3.2: </w:t>
+      </w:r>
+    </w:p>
+    <w:p>
+      <w:pPr>
+        <w:spacing w:after="0" w:line="240" w:lineRule="auto"/>
+        <w:textAlignment w:val="center"/>
+        <w:rPr>
+          <w:rFonts w:ascii="Calibri" w:eastAsia="Times New Roman" w:hAnsi="Calibri" w:cs="Calibri"/>
+          <w:lang w:eastAsia="es-ES"/>
+        </w:rPr>
+      </w:pPr>
+      <w:r>
+        <w:rPr>
+          <w:rFonts w:ascii="Calibri" w:eastAsia="Times New Roman" w:hAnsi="Calibri" w:cs="Calibri"/>
+          <w:lang w:eastAsia="es-ES"/>
+        </w:rPr>
+        <w:t xml:space="preserve">ADDED: </w:t>
+      </w:r>
+    </w:p>
+    <w:p>
+      <w:pPr>
+        <w:pStyle w:val="Prrafodelista"/>
+        <w:numPr>
+          <w:ilvl w:val="0"/>
+          <w:numId w:val="16"/>
+        </w:numPr>
+        <w:spacing w:after="0" w:line="240" w:lineRule="auto"/>
+        <w:textAlignment w:val="center"/>
+        <w:rPr>
+          <w:rFonts w:ascii="Calibri" w:eastAsia="Times New Roman" w:hAnsi="Calibri" w:cs="Calibri"/>
+          <w:lang w:eastAsia="es-ES"/>
+        </w:rPr>
+      </w:pPr>
+      <w:r>
+        <w:rPr>
+          <w:rFonts w:ascii="Calibri" w:eastAsia="Times New Roman" w:hAnsi="Calibri" w:cs="Calibri"/>
+          <w:lang w:eastAsia="es-ES"/>
+        </w:rPr>
+        <w:t xml:space="preserve">Escenas </w:t>
+      </w:r>
+      <w:proofErr w:type="spellStart"/>
+      <w:r>
+        <w:rPr>
+          <w:rFonts w:ascii="Calibri" w:eastAsia="Times New Roman" w:hAnsi="Calibri" w:cs="Calibri"/>
+          <w:lang w:eastAsia="es-ES"/>
+        </w:rPr>
+        <w:t>Minijuego</w:t>
+      </w:r>
+      <w:proofErr w:type="spellEnd"/>
+      <w:r>
+        <w:rPr>
+          <w:rFonts w:ascii="Calibri" w:eastAsia="Times New Roman" w:hAnsi="Calibri" w:cs="Calibri"/>
+          <w:lang w:eastAsia="es-ES"/>
+        </w:rPr>
+        <w:t xml:space="preserve"> de Tempo funcionales completamente. </w:t>
+      </w:r>
+    </w:p>
+    <w:p>
+      <w:pPr>
+        <w:pStyle w:val="Prrafodelista"/>
+        <w:numPr>
+          <w:ilvl w:val="0"/>
+          <w:numId w:val="16"/>
+        </w:numPr>
+        <w:spacing w:after="0" w:line="240" w:lineRule="auto"/>
+        <w:textAlignment w:val="center"/>
+        <w:rPr>
+          <w:rFonts w:ascii="Calibri" w:eastAsia="Times New Roman" w:hAnsi="Calibri" w:cs="Calibri"/>
+          <w:lang w:eastAsia="es-ES"/>
+        </w:rPr>
+      </w:pPr>
+      <w:r>
+        <w:rPr>
+          <w:rFonts w:ascii="Calibri" w:eastAsia="Times New Roman" w:hAnsi="Calibri" w:cs="Calibri"/>
+          <w:lang w:eastAsia="es-ES"/>
+        </w:rPr>
+        <w:t xml:space="preserve">Escena Avanzada funcional completamente. Necesario repaso y agregación del gesto inicial. </w:t>
+      </w:r>
+    </w:p>
+    <w:p>
+      <w:pPr>
+        <w:spacing w:after="0" w:line="240" w:lineRule="auto"/>
+        <w:textAlignment w:val="center"/>
+        <w:rPr>
+          <w:rFonts w:ascii="Calibri" w:eastAsia="Times New Roman" w:hAnsi="Calibri" w:cs="Calibri"/>
+          <w:lang w:eastAsia="es-ES"/>
+        </w:rPr>
+      </w:pPr>
+      <w:r>
+        <w:rPr>
+          <w:rFonts w:ascii="Calibri" w:eastAsia="Times New Roman" w:hAnsi="Calibri" w:cs="Calibri"/>
+          <w:lang w:eastAsia="es-ES"/>
+        </w:rPr>
+        <w:t xml:space="preserve">CHANGED: </w:t>
+      </w:r>
+    </w:p>
+    <w:p>
+      <w:pPr>
+        <w:pStyle w:val="Prrafodelista"/>
+        <w:numPr>
+          <w:ilvl w:val="0"/>
+          <w:numId w:val="16"/>
+        </w:numPr>
+        <w:spacing w:after="0" w:line="240" w:lineRule="auto"/>
+        <w:textAlignment w:val="center"/>
+        <w:rPr>
+          <w:rFonts w:ascii="Calibri" w:eastAsia="Times New Roman" w:hAnsi="Calibri" w:cs="Calibri"/>
+          <w:lang w:eastAsia="es-ES"/>
+        </w:rPr>
+      </w:pPr>
+      <w:r>
+        <w:rPr>
+          <w:rFonts w:ascii="Calibri" w:eastAsia="Times New Roman" w:hAnsi="Calibri" w:cs="Calibri"/>
+          <w:lang w:eastAsia="es-ES"/>
+        </w:rPr>
+        <w:t xml:space="preserve">Escenas </w:t>
+      </w:r>
+      <w:proofErr w:type="spellStart"/>
+      <w:r>
+        <w:rPr>
+          <w:rFonts w:ascii="Calibri" w:eastAsia="Times New Roman" w:hAnsi="Calibri" w:cs="Calibri"/>
+          <w:lang w:eastAsia="es-ES"/>
+        </w:rPr>
+        <w:t>Minijuego</w:t>
+      </w:r>
+      <w:proofErr w:type="spellEnd"/>
+      <w:r>
+        <w:rPr>
+          <w:rFonts w:ascii="Calibri" w:eastAsia="Times New Roman" w:hAnsi="Calibri" w:cs="Calibri"/>
+          <w:lang w:eastAsia="es-ES"/>
+        </w:rPr>
+        <w:t xml:space="preserve"> de Tempo solucionados problemas a nivel de Scripts </w:t>
+      </w:r>
+      <w:proofErr w:type="spellStart"/>
+      <w:r>
+        <w:rPr>
+          <w:rFonts w:ascii="Calibri" w:eastAsia="Times New Roman" w:hAnsi="Calibri" w:cs="Calibri"/>
+          <w:lang w:eastAsia="es-ES"/>
+        </w:rPr>
+        <w:t>StateController</w:t>
+      </w:r>
+      <w:proofErr w:type="spellEnd"/>
+      <w:r>
+        <w:rPr>
+          <w:rFonts w:ascii="Calibri" w:eastAsia="Times New Roman" w:hAnsi="Calibri" w:cs="Calibri"/>
+          <w:lang w:eastAsia="es-ES"/>
+        </w:rPr>
+        <w:t xml:space="preserve">. </w:t>
+      </w:r>
+    </w:p>
+    <w:p>
+      <w:pPr>
+        <w:pStyle w:val="Prrafodelista"/>
+        <w:numPr>
+          <w:ilvl w:val="0"/>
+          <w:numId w:val="16"/>
+        </w:numPr>
+        <w:spacing w:after="0" w:line="240" w:lineRule="auto"/>
+        <w:textAlignment w:val="center"/>
+        <w:rPr>
+          <w:rFonts w:ascii="Calibri" w:eastAsia="Times New Roman" w:hAnsi="Calibri" w:cs="Calibri"/>
+          <w:lang w:eastAsia="es-ES"/>
+        </w:rPr>
+      </w:pPr>
+      <w:r>
+        <w:rPr>
+          <w:rFonts w:ascii="Calibri" w:eastAsia="Times New Roman" w:hAnsi="Calibri" w:cs="Calibri"/>
+          <w:lang w:eastAsia="es-ES"/>
+        </w:rPr>
+        <w:t xml:space="preserve">Escena Avanzada: Reestructuración completa para poder agregar la funcionalidad de cambio de tono. </w:t>
+      </w:r>
       <w:bookmarkStart w:id="0" w:name="_GoBack"/>
       <w:bookmarkEnd w:id="0"/>
+    </w:p>
+    <w:p>
+      <w:pPr>
+        <w:spacing w:after="0" w:line="240" w:lineRule="auto"/>
+        <w:ind w:left="360"/>
+        <w:textAlignment w:val="center"/>
+        <w:rPr>
+          <w:rFonts w:ascii="Calibri" w:eastAsia="Times New Roman" w:hAnsi="Calibri" w:cs="Calibri"/>
+          <w:lang w:eastAsia="es-ES"/>
+        </w:rPr>
+      </w:pPr>
     </w:p>
     <w:sectPr>
       <w:pgSz w:w="11906" w:h="16838"/>
@@ -5342,15 +5549,6 @@
   </w:num>
   <w:num w:numId="16">
     <w:abstractNumId w:val="5"/>
-    <w:lvlOverride w:ilvl="0"/>
-    <w:lvlOverride w:ilvl="1"/>
-    <w:lvlOverride w:ilvl="2"/>
-    <w:lvlOverride w:ilvl="3"/>
-    <w:lvlOverride w:ilvl="4"/>
-    <w:lvlOverride w:ilvl="5"/>
-    <w:lvlOverride w:ilvl="6"/>
-    <w:lvlOverride w:ilvl="7"/>
-    <w:lvlOverride w:ilvl="8"/>
   </w:num>
 </w:numbering>
 </file>

</xml_diff>

<commit_message>
escena avanzada funcional | faltan areas limite
</commit_message>
<xml_diff>
--- a/CHANGELOG BRANCH DEVELOPMENT RV.docx
+++ b/CHANGELOG BRANCH DEVELOPMENT RV.docx
@@ -805,10 +805,10 @@
             <v:path o:extrusionok="f" gradientshapeok="t" o:connecttype="rect"/>
             <o:lock v:ext="edit" aspectratio="t"/>
           </v:shapetype>
-          <v:shape id="_x0000_i1025" type="#_x0000_t75" style="width:77.25pt;height:49.5pt" o:ole="">
+          <v:shape id="_x0000_i1025" type="#_x0000_t75" style="width:77.35pt;height:49.55pt" o:ole="">
             <v:imagedata r:id="rId5" o:title=""/>
           </v:shape>
-          <o:OLEObject Type="Embed" ProgID="Package" ShapeID="_x0000_i1025" DrawAspect="Icon" ObjectID="_1654201966" r:id="rId6"/>
+          <o:OLEObject Type="Embed" ProgID="Package" ShapeID="_x0000_i1025" DrawAspect="Icon" ObjectID="_1654346628" r:id="rId6"/>
         </w:object>
       </w:r>
     </w:p>
@@ -4045,6 +4045,311 @@
           <w:lang w:eastAsia="es-ES"/>
         </w:rPr>
         <w:t xml:space="preserve">Escena Avanzada: Reestructuración completa para poder agregar la funcionalidad de cambio de tono. </w:t>
+      </w:r>
+    </w:p>
+    <w:p>
+      <w:pPr>
+        <w:spacing w:after="0" w:line="240" w:lineRule="auto"/>
+        <w:textAlignment w:val="center"/>
+        <w:rPr>
+          <w:rFonts w:ascii="Calibri" w:eastAsia="Times New Roman" w:hAnsi="Calibri" w:cs="Calibri"/>
+          <w:lang w:eastAsia="es-ES"/>
+        </w:rPr>
+      </w:pPr>
+    </w:p>
+    <w:p>
+      <w:pPr>
+        <w:spacing w:after="0" w:line="240" w:lineRule="auto"/>
+        <w:textAlignment w:val="center"/>
+        <w:rPr>
+          <w:rFonts w:ascii="Calibri" w:eastAsia="Times New Roman" w:hAnsi="Calibri" w:cs="Calibri"/>
+          <w:lang w:eastAsia="es-ES"/>
+        </w:rPr>
+      </w:pPr>
+      <w:r>
+        <w:rPr>
+          <w:rFonts w:ascii="Calibri" w:eastAsia="Times New Roman" w:hAnsi="Calibri" w:cs="Calibri"/>
+          <w:lang w:eastAsia="es-ES"/>
+        </w:rPr>
+        <w:t xml:space="preserve">V3.3: </w:t>
+      </w:r>
+    </w:p>
+    <w:p>
+      <w:pPr>
+        <w:spacing w:after="0" w:line="240" w:lineRule="auto"/>
+        <w:textAlignment w:val="center"/>
+        <w:rPr>
+          <w:rFonts w:ascii="Calibri" w:eastAsia="Times New Roman" w:hAnsi="Calibri" w:cs="Calibri"/>
+          <w:lang w:eastAsia="es-ES"/>
+        </w:rPr>
+      </w:pPr>
+      <w:r>
+        <w:rPr>
+          <w:rFonts w:ascii="Calibri" w:eastAsia="Times New Roman" w:hAnsi="Calibri" w:cs="Calibri"/>
+          <w:lang w:eastAsia="es-ES"/>
+        </w:rPr>
+        <w:t xml:space="preserve">ADDED: </w:t>
+      </w:r>
+    </w:p>
+    <w:p>
+      <w:pPr>
+        <w:pStyle w:val="Prrafodelista"/>
+        <w:numPr>
+          <w:ilvl w:val="0"/>
+          <w:numId w:val="16"/>
+        </w:numPr>
+        <w:spacing w:after="0" w:line="240" w:lineRule="auto"/>
+        <w:textAlignment w:val="center"/>
+        <w:rPr>
+          <w:rFonts w:ascii="Calibri" w:eastAsia="Times New Roman" w:hAnsi="Calibri" w:cs="Calibri"/>
+          <w:lang w:eastAsia="es-ES"/>
+        </w:rPr>
+      </w:pPr>
+      <w:r>
+        <w:rPr>
+          <w:rFonts w:ascii="Calibri" w:eastAsia="Times New Roman" w:hAnsi="Calibri" w:cs="Calibri"/>
+          <w:lang w:eastAsia="es-ES"/>
+        </w:rPr>
+        <w:t xml:space="preserve">Escena Avanzada completamente funcional. Faltan </w:t>
+      </w:r>
+      <w:proofErr w:type="spellStart"/>
+      <w:r>
+        <w:rPr>
+          <w:rFonts w:ascii="Calibri" w:eastAsia="Times New Roman" w:hAnsi="Calibri" w:cs="Calibri"/>
+          <w:lang w:eastAsia="es-ES"/>
+        </w:rPr>
+        <w:t>LimitAreas</w:t>
+      </w:r>
+      <w:proofErr w:type="spellEnd"/>
+      <w:r>
+        <w:rPr>
+          <w:rFonts w:ascii="Calibri" w:eastAsia="Times New Roman" w:hAnsi="Calibri" w:cs="Calibri"/>
+          <w:lang w:eastAsia="es-ES"/>
+        </w:rPr>
+        <w:t xml:space="preserve"> para evitar que el </w:t>
+      </w:r>
+      <w:proofErr w:type="spellStart"/>
+      <w:r>
+        <w:rPr>
+          <w:rFonts w:ascii="Calibri" w:eastAsia="Times New Roman" w:hAnsi="Calibri" w:cs="Calibri"/>
+          <w:lang w:eastAsia="es-ES"/>
+        </w:rPr>
+        <w:t>personanaje</w:t>
+      </w:r>
+      <w:proofErr w:type="spellEnd"/>
+      <w:r>
+        <w:rPr>
+          <w:rFonts w:ascii="Calibri" w:eastAsia="Times New Roman" w:hAnsi="Calibri" w:cs="Calibri"/>
+          <w:lang w:eastAsia="es-ES"/>
+        </w:rPr>
+        <w:t xml:space="preserve"> pueda moverse por cualquier lado del escenario. </w:t>
+      </w:r>
+    </w:p>
+    <w:p>
+      <w:pPr>
+        <w:pStyle w:val="Prrafodelista"/>
+        <w:numPr>
+          <w:ilvl w:val="0"/>
+          <w:numId w:val="16"/>
+        </w:numPr>
+        <w:spacing w:after="0" w:line="240" w:lineRule="auto"/>
+        <w:textAlignment w:val="center"/>
+        <w:rPr>
+          <w:rFonts w:ascii="Calibri" w:eastAsia="Times New Roman" w:hAnsi="Calibri" w:cs="Calibri"/>
+          <w:lang w:eastAsia="es-ES"/>
+        </w:rPr>
+      </w:pPr>
+      <w:r>
+        <w:rPr>
+          <w:rFonts w:ascii="Calibri" w:eastAsia="Times New Roman" w:hAnsi="Calibri" w:cs="Calibri"/>
+          <w:lang w:eastAsia="es-ES"/>
+        </w:rPr>
+        <w:t xml:space="preserve">Gesto inicial implementado. </w:t>
+      </w:r>
+    </w:p>
+    <w:p>
+      <w:pPr>
+        <w:pStyle w:val="Prrafodelista"/>
+        <w:numPr>
+          <w:ilvl w:val="0"/>
+          <w:numId w:val="16"/>
+        </w:numPr>
+        <w:spacing w:after="0" w:line="240" w:lineRule="auto"/>
+        <w:textAlignment w:val="center"/>
+        <w:rPr>
+          <w:rFonts w:ascii="Calibri" w:eastAsia="Times New Roman" w:hAnsi="Calibri" w:cs="Calibri"/>
+          <w:lang w:eastAsia="es-ES"/>
+        </w:rPr>
+      </w:pPr>
+      <w:r>
+        <w:rPr>
+          <w:rFonts w:ascii="Calibri" w:eastAsia="Times New Roman" w:hAnsi="Calibri" w:cs="Calibri"/>
+          <w:lang w:eastAsia="es-ES"/>
+        </w:rPr>
+        <w:t xml:space="preserve">Escena Avanzada: Faltan pruebas. </w:t>
+      </w:r>
+    </w:p>
+    <w:p>
+      <w:pPr>
+        <w:spacing w:after="0" w:line="240" w:lineRule="auto"/>
+        <w:textAlignment w:val="center"/>
+        <w:rPr>
+          <w:rFonts w:ascii="Calibri" w:eastAsia="Times New Roman" w:hAnsi="Calibri" w:cs="Calibri"/>
+          <w:lang w:eastAsia="es-ES"/>
+        </w:rPr>
+      </w:pPr>
+      <w:r>
+        <w:rPr>
+          <w:rFonts w:ascii="Calibri" w:eastAsia="Times New Roman" w:hAnsi="Calibri" w:cs="Calibri"/>
+          <w:lang w:eastAsia="es-ES"/>
+        </w:rPr>
+        <w:t xml:space="preserve">CHANGED: </w:t>
+      </w:r>
+    </w:p>
+    <w:p>
+      <w:pPr>
+        <w:pStyle w:val="Prrafodelista"/>
+        <w:numPr>
+          <w:ilvl w:val="0"/>
+          <w:numId w:val="16"/>
+        </w:numPr>
+        <w:spacing w:after="0" w:line="240" w:lineRule="auto"/>
+        <w:textAlignment w:val="center"/>
+        <w:rPr>
+          <w:rFonts w:ascii="Calibri" w:eastAsia="Times New Roman" w:hAnsi="Calibri" w:cs="Calibri"/>
+          <w:lang w:eastAsia="es-ES"/>
+        </w:rPr>
+      </w:pPr>
+      <w:r>
+        <w:rPr>
+          <w:rFonts w:ascii="Calibri" w:eastAsia="Times New Roman" w:hAnsi="Calibri" w:cs="Calibri"/>
+          <w:lang w:eastAsia="es-ES"/>
+        </w:rPr>
+        <w:t xml:space="preserve">Scripts de </w:t>
+      </w:r>
+      <w:proofErr w:type="spellStart"/>
+      <w:r>
+        <w:rPr>
+          <w:rFonts w:ascii="Calibri" w:eastAsia="Times New Roman" w:hAnsi="Calibri" w:cs="Calibri"/>
+          <w:lang w:eastAsia="es-ES"/>
+        </w:rPr>
+        <w:t>namespaces</w:t>
+      </w:r>
+      <w:proofErr w:type="spellEnd"/>
+      <w:r>
+        <w:rPr>
+          <w:rFonts w:ascii="Calibri" w:eastAsia="Times New Roman" w:hAnsi="Calibri" w:cs="Calibri"/>
+          <w:lang w:eastAsia="es-ES"/>
+        </w:rPr>
+        <w:t xml:space="preserve"> </w:t>
+      </w:r>
+      <w:proofErr w:type="spellStart"/>
+      <w:r>
+        <w:rPr>
+          <w:rFonts w:ascii="Calibri" w:eastAsia="Times New Roman" w:hAnsi="Calibri" w:cs="Calibri"/>
+          <w:lang w:eastAsia="es-ES"/>
+        </w:rPr>
+        <w:t>ChoVR_Core</w:t>
+      </w:r>
+      <w:proofErr w:type="spellEnd"/>
+      <w:r>
+        <w:rPr>
+          <w:rFonts w:ascii="Calibri" w:eastAsia="Times New Roman" w:hAnsi="Calibri" w:cs="Calibri"/>
+          <w:lang w:eastAsia="es-ES"/>
+        </w:rPr>
+        <w:t xml:space="preserve"> y HI5_Interaction_Core. </w:t>
+      </w:r>
+    </w:p>
+    <w:p>
+      <w:pPr>
+        <w:pStyle w:val="Prrafodelista"/>
+        <w:numPr>
+          <w:ilvl w:val="0"/>
+          <w:numId w:val="16"/>
+        </w:numPr>
+        <w:spacing w:after="0" w:line="240" w:lineRule="auto"/>
+        <w:textAlignment w:val="center"/>
+        <w:rPr>
+          <w:rFonts w:ascii="Calibri" w:eastAsia="Times New Roman" w:hAnsi="Calibri" w:cs="Calibri"/>
+          <w:lang w:eastAsia="es-ES"/>
+        </w:rPr>
+      </w:pPr>
+      <w:r>
+        <w:rPr>
+          <w:rFonts w:ascii="Calibri" w:eastAsia="Times New Roman" w:hAnsi="Calibri" w:cs="Calibri"/>
+          <w:lang w:eastAsia="es-ES"/>
+        </w:rPr>
+        <w:t xml:space="preserve">Creación de Script </w:t>
+      </w:r>
+      <w:proofErr w:type="spellStart"/>
+      <w:r>
+        <w:rPr>
+          <w:rFonts w:ascii="Calibri" w:eastAsia="Times New Roman" w:hAnsi="Calibri" w:cs="Calibri"/>
+          <w:lang w:eastAsia="es-ES"/>
+        </w:rPr>
+        <w:t>BoxController</w:t>
+      </w:r>
+      <w:proofErr w:type="spellEnd"/>
+      <w:r>
+        <w:rPr>
+          <w:rFonts w:ascii="Calibri" w:eastAsia="Times New Roman" w:hAnsi="Calibri" w:cs="Calibri"/>
+          <w:lang w:eastAsia="es-ES"/>
+        </w:rPr>
+        <w:t xml:space="preserve"> de </w:t>
+      </w:r>
+      <w:proofErr w:type="spellStart"/>
+      <w:r>
+        <w:rPr>
+          <w:rFonts w:ascii="Calibri" w:eastAsia="Times New Roman" w:hAnsi="Calibri" w:cs="Calibri"/>
+          <w:lang w:eastAsia="es-ES"/>
+        </w:rPr>
+        <w:t>namespace</w:t>
+      </w:r>
+      <w:proofErr w:type="spellEnd"/>
+      <w:r>
+        <w:rPr>
+          <w:rFonts w:ascii="Calibri" w:eastAsia="Times New Roman" w:hAnsi="Calibri" w:cs="Calibri"/>
+          <w:lang w:eastAsia="es-ES"/>
+        </w:rPr>
+        <w:t xml:space="preserve"> </w:t>
+      </w:r>
+      <w:proofErr w:type="spellStart"/>
+      <w:r>
+        <w:rPr>
+          <w:rFonts w:ascii="Calibri" w:eastAsia="Times New Roman" w:hAnsi="Calibri" w:cs="Calibri"/>
+          <w:lang w:eastAsia="es-ES"/>
+        </w:rPr>
+        <w:t>ChoVR_Core</w:t>
+      </w:r>
+      <w:proofErr w:type="spellEnd"/>
+      <w:r>
+        <w:rPr>
+          <w:rFonts w:ascii="Calibri" w:eastAsia="Times New Roman" w:hAnsi="Calibri" w:cs="Calibri"/>
+          <w:lang w:eastAsia="es-ES"/>
+        </w:rPr>
+        <w:t xml:space="preserve"> para controlar el gesto inicial. </w:t>
+      </w:r>
+    </w:p>
+    <w:p>
+      <w:pPr>
+        <w:pStyle w:val="Prrafodelista"/>
+        <w:numPr>
+          <w:ilvl w:val="0"/>
+          <w:numId w:val="16"/>
+        </w:numPr>
+        <w:spacing w:after="0" w:line="240" w:lineRule="auto"/>
+        <w:textAlignment w:val="center"/>
+        <w:rPr>
+          <w:rFonts w:ascii="Calibri" w:eastAsia="Times New Roman" w:hAnsi="Calibri" w:cs="Calibri"/>
+          <w:lang w:eastAsia="es-ES"/>
+        </w:rPr>
+      </w:pPr>
+      <w:r>
+        <w:rPr>
+          <w:rFonts w:ascii="Calibri" w:eastAsia="Times New Roman" w:hAnsi="Calibri" w:cs="Calibri"/>
+          <w:lang w:eastAsia="es-ES"/>
+        </w:rPr>
+        <w:t xml:space="preserve">Creación de cubos “box” para representar el camino del gesto inicial. </w:t>
       </w:r>
       <w:bookmarkStart w:id="0" w:name="_GoBack"/>
       <w:bookmarkEnd w:id="0"/>

</xml_diff>

<commit_message>
avanzada funcional y testeada
</commit_message>
<xml_diff>
--- a/CHANGELOG BRANCH DEVELOPMENT RV.docx
+++ b/CHANGELOG BRANCH DEVELOPMENT RV.docx
@@ -808,7 +808,7 @@
           <v:shape id="_x0000_i1025" type="#_x0000_t75" style="width:77.35pt;height:49.55pt" o:ole="">
             <v:imagedata r:id="rId5" o:title=""/>
           </v:shape>
-          <o:OLEObject Type="Embed" ProgID="Package" ShapeID="_x0000_i1025" DrawAspect="Icon" ObjectID="_1654346628" r:id="rId6"/>
+          <o:OLEObject Type="Embed" ProgID="Package" ShapeID="_x0000_i1025" DrawAspect="Icon" ObjectID="_1654509399" r:id="rId6"/>
         </w:object>
       </w:r>
     </w:p>
@@ -4351,19 +4351,118 @@
         </w:rPr>
         <w:t xml:space="preserve">Creación de cubos “box” para representar el camino del gesto inicial. </w:t>
       </w:r>
+    </w:p>
+    <w:p>
+      <w:pPr>
+        <w:spacing w:after="0" w:line="240" w:lineRule="auto"/>
+        <w:textAlignment w:val="center"/>
+        <w:rPr>
+          <w:rFonts w:ascii="Calibri" w:eastAsia="Times New Roman" w:hAnsi="Calibri" w:cs="Calibri"/>
+          <w:lang w:eastAsia="es-ES"/>
+        </w:rPr>
+      </w:pPr>
+      <w:r>
+        <w:rPr>
+          <w:rFonts w:ascii="Calibri" w:eastAsia="Times New Roman" w:hAnsi="Calibri" w:cs="Calibri"/>
+          <w:lang w:eastAsia="es-ES"/>
+        </w:rPr>
+        <w:t xml:space="preserve">V4: </w:t>
+      </w:r>
+    </w:p>
+    <w:p>
+      <w:pPr>
+        <w:pStyle w:val="Prrafodelista"/>
+        <w:numPr>
+          <w:ilvl w:val="0"/>
+          <w:numId w:val="16"/>
+        </w:numPr>
+        <w:spacing w:after="0" w:line="240" w:lineRule="auto"/>
+        <w:textAlignment w:val="center"/>
+        <w:rPr>
+          <w:rFonts w:ascii="Calibri" w:eastAsia="Times New Roman" w:hAnsi="Calibri" w:cs="Calibri"/>
+          <w:lang w:eastAsia="es-ES"/>
+        </w:rPr>
+      </w:pPr>
+      <w:r>
+        <w:rPr>
+          <w:rFonts w:ascii="Calibri" w:eastAsia="Times New Roman" w:hAnsi="Calibri" w:cs="Calibri"/>
+          <w:lang w:eastAsia="es-ES"/>
+        </w:rPr>
+        <w:t xml:space="preserve">Refinamiento de la herramienta. </w:t>
+      </w:r>
+    </w:p>
+    <w:p>
+      <w:pPr>
+        <w:spacing w:after="0" w:line="240" w:lineRule="auto"/>
+        <w:textAlignment w:val="center"/>
+        <w:rPr>
+          <w:rFonts w:ascii="Calibri" w:eastAsia="Times New Roman" w:hAnsi="Calibri" w:cs="Calibri"/>
+          <w:lang w:eastAsia="es-ES"/>
+        </w:rPr>
+      </w:pPr>
+      <w:r>
+        <w:rPr>
+          <w:rFonts w:ascii="Calibri" w:eastAsia="Times New Roman" w:hAnsi="Calibri" w:cs="Calibri"/>
+          <w:lang w:eastAsia="es-ES"/>
+        </w:rPr>
+        <w:t xml:space="preserve">V4.1: </w:t>
+      </w:r>
+    </w:p>
+    <w:p>
+      <w:pPr>
+        <w:pStyle w:val="Prrafodelista"/>
+        <w:numPr>
+          <w:ilvl w:val="0"/>
+          <w:numId w:val="16"/>
+        </w:numPr>
+        <w:spacing w:after="0" w:line="240" w:lineRule="auto"/>
+        <w:textAlignment w:val="center"/>
+        <w:rPr>
+          <w:rFonts w:ascii="Calibri" w:eastAsia="Times New Roman" w:hAnsi="Calibri" w:cs="Calibri"/>
+          <w:lang w:eastAsia="es-ES"/>
+        </w:rPr>
+      </w:pPr>
+      <w:r>
+        <w:rPr>
+          <w:rFonts w:ascii="Calibri" w:eastAsia="Times New Roman" w:hAnsi="Calibri" w:cs="Calibri"/>
+          <w:lang w:eastAsia="es-ES"/>
+        </w:rPr>
+        <w:t xml:space="preserve">Escena Avanzada completamente funcional y testeada. </w:t>
+      </w:r>
+    </w:p>
+    <w:p>
+      <w:pPr>
+        <w:pStyle w:val="Prrafodelista"/>
+        <w:numPr>
+          <w:ilvl w:val="0"/>
+          <w:numId w:val="16"/>
+        </w:numPr>
+        <w:spacing w:after="0" w:line="240" w:lineRule="auto"/>
+        <w:textAlignment w:val="center"/>
+        <w:rPr>
+          <w:rFonts w:ascii="Calibri" w:eastAsia="Times New Roman" w:hAnsi="Calibri" w:cs="Calibri"/>
+          <w:lang w:eastAsia="es-ES"/>
+        </w:rPr>
+      </w:pPr>
+      <w:r>
+        <w:rPr>
+          <w:rFonts w:ascii="Calibri" w:eastAsia="Times New Roman" w:hAnsi="Calibri" w:cs="Calibri"/>
+          <w:lang w:eastAsia="es-ES"/>
+        </w:rPr>
+        <w:t xml:space="preserve">Falta limpieza de código. (sin afectar al desempeño funcional). </w:t>
+      </w:r>
+    </w:p>
+    <w:p>
+      <w:pPr>
+        <w:spacing w:after="0" w:line="240" w:lineRule="auto"/>
+        <w:textAlignment w:val="center"/>
+        <w:rPr>
+          <w:rFonts w:ascii="Calibri" w:eastAsia="Times New Roman" w:hAnsi="Calibri" w:cs="Calibri"/>
+          <w:lang w:eastAsia="es-ES"/>
+        </w:rPr>
+      </w:pPr>
       <w:bookmarkStart w:id="0" w:name="_GoBack"/>
       <w:bookmarkEnd w:id="0"/>
-    </w:p>
-    <w:p>
-      <w:pPr>
-        <w:spacing w:after="0" w:line="240" w:lineRule="auto"/>
-        <w:ind w:left="360"/>
-        <w:textAlignment w:val="center"/>
-        <w:rPr>
-          <w:rFonts w:ascii="Calibri" w:eastAsia="Times New Roman" w:hAnsi="Calibri" w:cs="Calibri"/>
-          <w:lang w:eastAsia="es-ES"/>
-        </w:rPr>
-      </w:pPr>
     </w:p>
     <w:sectPr>
       <w:pgSz w:w="11906" w:h="16838"/>

</xml_diff>

<commit_message>
V4.2 - Fin fase de testing
</commit_message>
<xml_diff>
--- a/CHANGELOG BRANCH DEVELOPMENT RV.docx
+++ b/CHANGELOG BRANCH DEVELOPMENT RV.docx
@@ -805,10 +805,10 @@
             <v:path o:extrusionok="f" gradientshapeok="t" o:connecttype="rect"/>
             <o:lock v:ext="edit" aspectratio="t"/>
           </v:shapetype>
-          <v:shape id="_x0000_i1025" type="#_x0000_t75" style="width:77.35pt;height:49.55pt" o:ole="">
+          <v:shape id="_x0000_i1025" type="#_x0000_t75" style="width:77.15pt;height:49.55pt" o:ole="">
             <v:imagedata r:id="rId5" o:title=""/>
           </v:shape>
-          <o:OLEObject Type="Embed" ProgID="Package" ShapeID="_x0000_i1025" DrawAspect="Icon" ObjectID="_1654509399" r:id="rId6"/>
+          <o:OLEObject Type="Embed" ProgID="Package" ShapeID="_x0000_i1025" DrawAspect="Icon" ObjectID="_1654603999" r:id="rId6"/>
         </w:object>
       </w:r>
     </w:p>
@@ -4461,8 +4461,63 @@
           <w:lang w:eastAsia="es-ES"/>
         </w:rPr>
       </w:pPr>
+      <w:r>
+        <w:rPr>
+          <w:rFonts w:ascii="Calibri" w:eastAsia="Times New Roman" w:hAnsi="Calibri" w:cs="Calibri"/>
+          <w:lang w:eastAsia="es-ES"/>
+        </w:rPr>
+        <w:t xml:space="preserve">V4.2: </w:t>
+      </w:r>
+    </w:p>
+    <w:p>
+      <w:pPr>
+        <w:pStyle w:val="Prrafodelista"/>
+        <w:numPr>
+          <w:ilvl w:val="0"/>
+          <w:numId w:val="16"/>
+        </w:numPr>
+        <w:spacing w:after="0" w:line="240" w:lineRule="auto"/>
+        <w:textAlignment w:val="center"/>
+        <w:rPr>
+          <w:rFonts w:ascii="Calibri" w:eastAsia="Times New Roman" w:hAnsi="Calibri" w:cs="Calibri"/>
+          <w:lang w:eastAsia="es-ES"/>
+        </w:rPr>
+      </w:pPr>
+      <w:r>
+        <w:rPr>
+          <w:rFonts w:ascii="Calibri" w:eastAsia="Times New Roman" w:hAnsi="Calibri" w:cs="Calibri"/>
+          <w:lang w:eastAsia="es-ES"/>
+        </w:rPr>
+        <w:t xml:space="preserve">Fase de </w:t>
+      </w:r>
+      <w:proofErr w:type="spellStart"/>
+      <w:r>
+        <w:rPr>
+          <w:rFonts w:ascii="Calibri" w:eastAsia="Times New Roman" w:hAnsi="Calibri" w:cs="Calibri"/>
+          <w:lang w:eastAsia="es-ES"/>
+        </w:rPr>
+        <w:t>testing</w:t>
+      </w:r>
+      <w:proofErr w:type="spellEnd"/>
+      <w:r>
+        <w:rPr>
+          <w:rFonts w:ascii="Calibri" w:eastAsia="Times New Roman" w:hAnsi="Calibri" w:cs="Calibri"/>
+          <w:lang w:eastAsia="es-ES"/>
+        </w:rPr>
+        <w:t xml:space="preserve"> concluida. </w:t>
+      </w:r>
       <w:bookmarkStart w:id="0" w:name="_GoBack"/>
       <w:bookmarkEnd w:id="0"/>
+    </w:p>
+    <w:p>
+      <w:pPr>
+        <w:spacing w:after="0" w:line="240" w:lineRule="auto"/>
+        <w:textAlignment w:val="center"/>
+        <w:rPr>
+          <w:rFonts w:ascii="Calibri" w:eastAsia="Times New Roman" w:hAnsi="Calibri" w:cs="Calibri"/>
+          <w:lang w:eastAsia="es-ES"/>
+        </w:rPr>
+      </w:pPr>
     </w:p>
     <w:sectPr>
       <w:pgSz w:w="11906" w:h="16838"/>

</xml_diff>